<commit_message>
updated AWS/AU & AWS/AC
</commit_message>
<xml_diff>
--- a/docx/AU.docx
+++ b/docx/AU.docx
@@ -6,7 +6,7 @@
       <w:pPr>
         <w:pStyle w:val="Heading1"/>
       </w:pPr>
-      <w:bookmarkStart w:id="20" w:name="reusable-component-library-system-security-plan"/>
+      <w:bookmarkStart w:id="20" w:name="X4569eb5fcd13585a93b272e0a5ded52ee0dd8ee"/>
       <w:r>
         <w:t xml:space="preserve">Reusable Component Library System Security Plan</w:t>
       </w:r>
@@ -36,7 +36,7 @@
       <w:pPr>
         <w:pStyle w:val="Heading3"/>
       </w:pPr>
-      <w:bookmarkStart w:id="23" w:name="au-1-audit-and-accountability-policy-and-procedures"/>
+      <w:bookmarkStart w:id="23" w:name="Xb677f38d50a3f4d0ab7ea82ce5fc21e3d339b8d"/>
       <w:r>
         <w:t xml:space="preserve">AU-1: Audit And Accountability Policy And Procedures</w:t>
       </w:r>
@@ -53,7 +53,7 @@
         <w:t xml:space="preserve">The organization:</w:t>
       </w:r>
       <w:r>
-        <w:br w:type="textWrapping"/>
+        <w:br/>
       </w:r>
       <w:r>
         <w:rPr>
@@ -62,7 +62,7 @@
         <w:t xml:space="preserve">  a.  Develops, documents, and disseminates to [Assignment: organization-defined</w:t>
       </w:r>
       <w:r>
-        <w:br w:type="textWrapping"/>
+        <w:br/>
       </w:r>
       <w:r>
         <w:rPr>
@@ -71,7 +71,7 @@
         <w:t xml:space="preserve">personnel or roles]:</w:t>
       </w:r>
       <w:r>
-        <w:br w:type="textWrapping"/>
+        <w:br/>
       </w:r>
       <w:r>
         <w:rPr>
@@ -80,7 +80,7 @@
         <w:t xml:space="preserve">    1.  An audit and accountability policy that addresses purpose, scope, roles,</w:t>
       </w:r>
       <w:r>
-        <w:br w:type="textWrapping"/>
+        <w:br/>
       </w:r>
       <w:r>
         <w:rPr>
@@ -89,7 +89,7 @@
         <w:t xml:space="preserve">responsibilities, management commitment, coordination among organizational entities, and compliance; and</w:t>
       </w:r>
       <w:r>
-        <w:br w:type="textWrapping"/>
+        <w:br/>
       </w:r>
       <w:r>
         <w:rPr>
@@ -98,7 +98,7 @@
         <w:t xml:space="preserve">    2.  Procedures to facilitate the implementation of the audit and accountability</w:t>
       </w:r>
       <w:r>
-        <w:br w:type="textWrapping"/>
+        <w:br/>
       </w:r>
       <w:r>
         <w:rPr>
@@ -107,7 +107,7 @@
         <w:t xml:space="preserve">policy and associated audit and accountability controls; and</w:t>
       </w:r>
       <w:r>
-        <w:br w:type="textWrapping"/>
+        <w:br/>
       </w:r>
       <w:r>
         <w:rPr>
@@ -116,7 +116,7 @@
         <w:t xml:space="preserve">  b.  Reviews and updates the current:</w:t>
       </w:r>
       <w:r>
-        <w:br w:type="textWrapping"/>
+        <w:br/>
       </w:r>
       <w:r>
         <w:rPr>
@@ -125,7 +125,7 @@
         <w:t xml:space="preserve">    1.  Audit and accountability policy [Assignment: organization-defined frequency];</w:t>
       </w:r>
       <w:r>
-        <w:br w:type="textWrapping"/>
+        <w:br/>
       </w:r>
       <w:r>
         <w:rPr>
@@ -134,7 +134,7 @@
         <w:t xml:space="preserve">and</w:t>
       </w:r>
       <w:r>
-        <w:br w:type="textWrapping"/>
+        <w:br/>
       </w:r>
       <w:r>
         <w:rPr>
@@ -143,7 +143,7 @@
         <w:t xml:space="preserve">    2.  Audit and accountability procedures [Assignment: organization-defined</w:t>
       </w:r>
       <w:r>
-        <w:br w:type="textWrapping"/>
+        <w:br/>
       </w:r>
       <w:r>
         <w:rPr>
@@ -240,7 +240,7 @@
         <w:t xml:space="preserve">The organization:</w:t>
       </w:r>
       <w:r>
-        <w:br w:type="textWrapping"/>
+        <w:br/>
       </w:r>
       <w:r>
         <w:rPr>
@@ -249,7 +249,7 @@
         <w:t xml:space="preserve">  a.  Determines that the information system is capable of auditing the following</w:t>
       </w:r>
       <w:r>
-        <w:br w:type="textWrapping"/>
+        <w:br/>
       </w:r>
       <w:r>
         <w:rPr>
@@ -258,7 +258,7 @@
         <w:t xml:space="preserve">events: [Assignment: organization-defined auditable events];</w:t>
       </w:r>
       <w:r>
-        <w:br w:type="textWrapping"/>
+        <w:br/>
       </w:r>
       <w:r>
         <w:rPr>
@@ -267,7 +267,7 @@
         <w:t xml:space="preserve">  b.  Coordinates the security audit function with other organizational entities</w:t>
       </w:r>
       <w:r>
-        <w:br w:type="textWrapping"/>
+        <w:br/>
       </w:r>
       <w:r>
         <w:rPr>
@@ -276,7 +276,7 @@
         <w:t xml:space="preserve">requiring audit-related information to enhance mutual support and to help guide the selection of auditable events;</w:t>
       </w:r>
       <w:r>
-        <w:br w:type="textWrapping"/>
+        <w:br/>
       </w:r>
       <w:r>
         <w:rPr>
@@ -285,7 +285,7 @@
         <w:t xml:space="preserve">  c.  Provides a rationale for why the auditable events are deemed to be adequate</w:t>
       </w:r>
       <w:r>
-        <w:br w:type="textWrapping"/>
+        <w:br/>
       </w:r>
       <w:r>
         <w:rPr>
@@ -294,7 +294,7 @@
         <w:t xml:space="preserve">to support after-the-fact investigations of security incidents; and</w:t>
       </w:r>
       <w:r>
-        <w:br w:type="textWrapping"/>
+        <w:br/>
       </w:r>
       <w:r>
         <w:rPr>
@@ -303,7 +303,7 @@
         <w:t xml:space="preserve">  d.  Determines that the following events are to be audited within the information</w:t>
       </w:r>
       <w:r>
-        <w:br w:type="textWrapping"/>
+        <w:br/>
       </w:r>
       <w:r>
         <w:rPr>
@@ -354,7 +354,7 @@
         <w:pStyle w:val="FirstParagraph"/>
       </w:pPr>
       <w:r>
-        <w:t xml:space="preserve">In this architecture, the following audit methods log all security-relevant user/API activities and Amazon S3 data access activities, and support the capability to audit organizationally defined events: - AWS CloudTrail - Amazon S3 bucket logging - Elastic Load Balancing (ELB) logging - Amazon RDS MySQL error logging</w:t>
+        <w:t xml:space="preserve">In this architecture, the following audit methods log all security-relevant user/API activities and Amazon S3 data access activities, and support the capability to audit organizationally defined events: - AWS CloudTrail logging - Amazon S3 bucket logging - Elastic Load Balancing (ELB) logging - Amazon RDS MySQL error logging</w:t>
       </w:r>
     </w:p>
     <w:p>
@@ -395,11 +395,11 @@
     </w:p>
     <w:p>
       <w:pPr>
-        <w:pStyle w:val="Compact"/>
-        <w:numPr>
+        <w:numPr>
+          <w:ilvl w:val="0"/>
           <w:numId w:val="1001"/>
-          <w:ilvl w:val="0"/>
-        </w:numPr>
+        </w:numPr>
+        <w:pStyle w:val="Compact"/>
       </w:pPr>
       <w:r>
         <w:t xml:space="preserve">Apache access log: Contains a list of requests for your website that have bypassed Varnish. These requests include pages, theme files, and static media files.</w:t>
@@ -407,11 +407,11 @@
     </w:p>
     <w:p>
       <w:pPr>
-        <w:pStyle w:val="Compact"/>
-        <w:numPr>
+        <w:numPr>
+          <w:ilvl w:val="0"/>
           <w:numId w:val="1001"/>
-          <w:ilvl w:val="0"/>
-        </w:numPr>
+        </w:numPr>
+        <w:pStyle w:val="Compact"/>
       </w:pPr>
       <w:r>
         <w:t xml:space="preserve">Apache error log: Records any Apache-level issues. The issues reported here are usually caused by general server issues, including capacity problems, .htaccess problems, and missing files.</w:t>
@@ -419,11 +419,11 @@
     </w:p>
     <w:p>
       <w:pPr>
-        <w:pStyle w:val="Compact"/>
-        <w:numPr>
+        <w:numPr>
+          <w:ilvl w:val="0"/>
           <w:numId w:val="1001"/>
-          <w:ilvl w:val="0"/>
-        </w:numPr>
+        </w:numPr>
+        <w:pStyle w:val="Compact"/>
       </w:pPr>
       <w:r>
         <w:t xml:space="preserve">Drupal page request log: Records all Drupal page loads on your website.</w:t>
@@ -431,11 +431,11 @@
     </w:p>
     <w:p>
       <w:pPr>
-        <w:pStyle w:val="Compact"/>
-        <w:numPr>
+        <w:numPr>
+          <w:ilvl w:val="0"/>
           <w:numId w:val="1001"/>
-          <w:ilvl w:val="0"/>
-        </w:numPr>
+        </w:numPr>
+        <w:pStyle w:val="Compact"/>
       </w:pPr>
       <w:r>
         <w:t xml:space="preserve">Drupal Watchdog log: Records Drupal-related actions on your website. The Watchdog log is recorded on your database if you have enabled the syslog module.</w:t>
@@ -443,11 +443,11 @@
     </w:p>
     <w:p>
       <w:pPr>
-        <w:pStyle w:val="Compact"/>
-        <w:numPr>
+        <w:numPr>
+          <w:ilvl w:val="0"/>
           <w:numId w:val="1001"/>
-          <w:ilvl w:val="0"/>
-        </w:numPr>
+        </w:numPr>
+        <w:pStyle w:val="Compact"/>
       </w:pPr>
       <w:r>
         <w:t xml:space="preserve">MySQL slow query log: Contains a list of MySQL queries that have taken longer than one second to complete.</w:t>
@@ -455,11 +455,11 @@
     </w:p>
     <w:p>
       <w:pPr>
-        <w:pStyle w:val="Compact"/>
-        <w:numPr>
+        <w:numPr>
+          <w:ilvl w:val="0"/>
           <w:numId w:val="1001"/>
-          <w:ilvl w:val="0"/>
-        </w:numPr>
+        </w:numPr>
+        <w:pStyle w:val="Compact"/>
       </w:pPr>
       <w:r>
         <w:t xml:space="preserve">PHP error log: Records any issues that occur during the PHP processing portion of a page load. Issues reported here are usually caused by a website’s code, configuration, or content.</w:t>
@@ -590,7 +590,7 @@
         <w:pStyle w:val="FirstParagraph"/>
       </w:pPr>
       <w:r>
-        <w:t xml:space="preserve">In this architecture, the following audit methods provide data on activities occurring within the infrastructure: - AWS CloudTrail - Amazon S3 bucket logging - Elastic Load Balancing (ELB) logging - Amazon RDS MySQL error logging</w:t>
+        <w:t xml:space="preserve">In this architecture, the following audit methods provide data on activities occurring within the infrastructure: - AWS CloudTrail logging - Amazon S3 bucket logging - Elastic Load Balancing (ELB) logging - Amazon RDS MySQL error logging</w:t>
       </w:r>
     </w:p>
     <w:p>
@@ -636,7 +636,7 @@
         <w:pStyle w:val="FirstParagraph"/>
       </w:pPr>
       <w:r>
-        <w:t xml:space="preserve">In this architecture, the following audit methods log all security-relevant events and errors related to IAM user and API activities, Amazon S3 data access, network access, and Amazon RDS database errors, and support the capability to audit organizationally defined events: - AWS CloudTrail - Amazon S3 bucket logging - Elastic Load Balancing (ELB) logging - Amazon RDS MySQL error logging</w:t>
+        <w:t xml:space="preserve">In this architecture, the following audit methods log all security-relevant events and errors related to IAM user and API activities, Amazon S3 data access, network access, and Amazon RDS database errors, and support the capability to audit organizationally defined events: - AWS CloudTrail logging - Amazon S3 bucket logging - Elastic Load Balancing (ELB) logging - Amazon RDS MySQL error logging</w:t>
       </w:r>
     </w:p>
     <w:p>
@@ -659,11 +659,11 @@
     </w:p>
     <w:p>
       <w:pPr>
-        <w:pStyle w:val="Compact"/>
-        <w:numPr>
+        <w:numPr>
+          <w:ilvl w:val="0"/>
           <w:numId w:val="1002"/>
-          <w:ilvl w:val="0"/>
-        </w:numPr>
+        </w:numPr>
+        <w:pStyle w:val="Compact"/>
       </w:pPr>
       <w:r>
         <w:t xml:space="preserve">Failed login attempts</w:t>
@@ -671,11 +671,11 @@
     </w:p>
     <w:p>
       <w:pPr>
-        <w:pStyle w:val="Compact"/>
-        <w:numPr>
+        <w:numPr>
+          <w:ilvl w:val="0"/>
           <w:numId w:val="1002"/>
-          <w:ilvl w:val="0"/>
-        </w:numPr>
+        </w:numPr>
+        <w:pStyle w:val="Compact"/>
       </w:pPr>
       <w:r>
         <w:t xml:space="preserve">Successful login attempts</w:t>
@@ -683,11 +683,11 @@
     </w:p>
     <w:p>
       <w:pPr>
-        <w:pStyle w:val="Compact"/>
-        <w:numPr>
+        <w:numPr>
+          <w:ilvl w:val="0"/>
           <w:numId w:val="1002"/>
-          <w:ilvl w:val="0"/>
-        </w:numPr>
+        </w:numPr>
+        <w:pStyle w:val="Compact"/>
       </w:pPr>
       <w:r>
         <w:t xml:space="preserve">User account deletions</w:t>
@@ -695,11 +695,11 @@
     </w:p>
     <w:p>
       <w:pPr>
-        <w:pStyle w:val="Compact"/>
-        <w:numPr>
+        <w:numPr>
+          <w:ilvl w:val="0"/>
           <w:numId w:val="1002"/>
-          <w:ilvl w:val="0"/>
-        </w:numPr>
+        </w:numPr>
+        <w:pStyle w:val="Compact"/>
       </w:pPr>
       <w:r>
         <w:t xml:space="preserve">User account blocking/unblocking</w:t>
@@ -707,11 +707,11 @@
     </w:p>
     <w:p>
       <w:pPr>
-        <w:pStyle w:val="Compact"/>
-        <w:numPr>
+        <w:numPr>
+          <w:ilvl w:val="0"/>
           <w:numId w:val="1002"/>
-          <w:ilvl w:val="0"/>
-        </w:numPr>
+        </w:numPr>
+        <w:pStyle w:val="Compact"/>
       </w:pPr>
       <w:r>
         <w:t xml:space="preserve">Changes in user role assignments</w:t>
@@ -719,11 +719,11 @@
     </w:p>
     <w:p>
       <w:pPr>
-        <w:pStyle w:val="Compact"/>
-        <w:numPr>
+        <w:numPr>
+          <w:ilvl w:val="0"/>
           <w:numId w:val="1002"/>
-          <w:ilvl w:val="0"/>
-        </w:numPr>
+        </w:numPr>
+        <w:pStyle w:val="Compact"/>
       </w:pPr>
       <w:r>
         <w:t xml:space="preserve">Unauthorized attempts to alter protected user fields</w:t>
@@ -731,11 +731,11 @@
     </w:p>
     <w:p>
       <w:pPr>
-        <w:pStyle w:val="Compact"/>
-        <w:numPr>
+        <w:numPr>
+          <w:ilvl w:val="0"/>
           <w:numId w:val="1002"/>
-          <w:ilvl w:val="0"/>
-        </w:numPr>
+        </w:numPr>
+        <w:pStyle w:val="Compact"/>
       </w:pPr>
       <w:r>
         <w:t xml:space="preserve">New user account creation</w:t>
@@ -743,11 +743,11 @@
     </w:p>
     <w:p>
       <w:pPr>
-        <w:pStyle w:val="Compact"/>
-        <w:numPr>
+        <w:numPr>
+          <w:ilvl w:val="0"/>
           <w:numId w:val="1002"/>
-          <w:ilvl w:val="0"/>
-        </w:numPr>
+        </w:numPr>
+        <w:pStyle w:val="Compact"/>
       </w:pPr>
       <w:r>
         <w:t xml:space="preserve">Password reset instructions mailed</w:t>
@@ -755,11 +755,11 @@
     </w:p>
     <w:p>
       <w:pPr>
-        <w:pStyle w:val="Compact"/>
-        <w:numPr>
+        <w:numPr>
+          <w:ilvl w:val="0"/>
           <w:numId w:val="1002"/>
-          <w:ilvl w:val="0"/>
-        </w:numPr>
+        </w:numPr>
+        <w:pStyle w:val="Compact"/>
       </w:pPr>
       <w:r>
         <w:t xml:space="preserve">User logins via a one-time login link</w:t>
@@ -767,11 +767,11 @@
     </w:p>
     <w:p>
       <w:pPr>
-        <w:pStyle w:val="Compact"/>
-        <w:numPr>
+        <w:numPr>
+          <w:ilvl w:val="0"/>
           <w:numId w:val="1002"/>
-          <w:ilvl w:val="0"/>
-        </w:numPr>
+        </w:numPr>
+        <w:pStyle w:val="Compact"/>
       </w:pPr>
       <w:r>
         <w:t xml:space="preserve">User logouts</w:t>
@@ -779,11 +779,11 @@
     </w:p>
     <w:p>
       <w:pPr>
-        <w:pStyle w:val="Compact"/>
-        <w:numPr>
+        <w:numPr>
+          <w:ilvl w:val="0"/>
           <w:numId w:val="1002"/>
-          <w:ilvl w:val="0"/>
-        </w:numPr>
+        </w:numPr>
+        <w:pStyle w:val="Compact"/>
       </w:pPr>
       <w:r>
         <w:t xml:space="preserve">Content creation (datasets, resources and other content types)</w:t>
@@ -791,11 +791,11 @@
     </w:p>
     <w:p>
       <w:pPr>
-        <w:pStyle w:val="Compact"/>
-        <w:numPr>
+        <w:numPr>
+          <w:ilvl w:val="0"/>
           <w:numId w:val="1002"/>
-          <w:ilvl w:val="0"/>
-        </w:numPr>
+        </w:numPr>
+        <w:pStyle w:val="Compact"/>
       </w:pPr>
       <w:r>
         <w:t xml:space="preserve">Content modification</w:t>
@@ -803,11 +803,11 @@
     </w:p>
     <w:p>
       <w:pPr>
-        <w:pStyle w:val="Compact"/>
-        <w:numPr>
+        <w:numPr>
+          <w:ilvl w:val="0"/>
           <w:numId w:val="1002"/>
-          <w:ilvl w:val="0"/>
-        </w:numPr>
+        </w:numPr>
+        <w:pStyle w:val="Compact"/>
       </w:pPr>
       <w:r>
         <w:t xml:space="preserve">Content deletion</w:t>
@@ -815,11 +815,11 @@
     </w:p>
     <w:p>
       <w:pPr>
-        <w:pStyle w:val="Compact"/>
-        <w:numPr>
+        <w:numPr>
+          <w:ilvl w:val="0"/>
           <w:numId w:val="1002"/>
-          <w:ilvl w:val="0"/>
-        </w:numPr>
+        </w:numPr>
+        <w:pStyle w:val="Compact"/>
       </w:pPr>
       <w:r>
         <w:t xml:space="preserve">Content publishing</w:t>
@@ -827,11 +827,11 @@
     </w:p>
     <w:p>
       <w:pPr>
-        <w:pStyle w:val="Compact"/>
-        <w:numPr>
+        <w:numPr>
+          <w:ilvl w:val="0"/>
           <w:numId w:val="1002"/>
-          <w:ilvl w:val="0"/>
-        </w:numPr>
+        </w:numPr>
+        <w:pStyle w:val="Compact"/>
       </w:pPr>
       <w:r>
         <w:t xml:space="preserve">Content unpublishing</w:t>
@@ -839,11 +839,11 @@
     </w:p>
     <w:p>
       <w:pPr>
-        <w:pStyle w:val="Compact"/>
-        <w:numPr>
+        <w:numPr>
+          <w:ilvl w:val="0"/>
           <w:numId w:val="1002"/>
-          <w:ilvl w:val="0"/>
-        </w:numPr>
+        </w:numPr>
+        <w:pStyle w:val="Compact"/>
       </w:pPr>
       <w:r>
         <w:t xml:space="preserve">File uploads</w:t>
@@ -851,11 +851,11 @@
     </w:p>
     <w:p>
       <w:pPr>
-        <w:pStyle w:val="Compact"/>
-        <w:numPr>
+        <w:numPr>
+          <w:ilvl w:val="0"/>
           <w:numId w:val="1002"/>
-          <w:ilvl w:val="0"/>
-        </w:numPr>
+        </w:numPr>
+        <w:pStyle w:val="Compact"/>
       </w:pPr>
       <w:r>
         <w:t xml:space="preserve">Web page not found</w:t>
@@ -863,11 +863,11 @@
     </w:p>
     <w:p>
       <w:pPr>
-        <w:pStyle w:val="Compact"/>
-        <w:numPr>
+        <w:numPr>
+          <w:ilvl w:val="0"/>
           <w:numId w:val="1002"/>
-          <w:ilvl w:val="0"/>
-        </w:numPr>
+        </w:numPr>
+        <w:pStyle w:val="Compact"/>
       </w:pPr>
       <w:r>
         <w:t xml:space="preserve">Website configuration changes</w:t>
@@ -875,11 +875,11 @@
     </w:p>
     <w:p>
       <w:pPr>
-        <w:pStyle w:val="Compact"/>
-        <w:numPr>
+        <w:numPr>
+          <w:ilvl w:val="0"/>
           <w:numId w:val="1002"/>
-          <w:ilvl w:val="0"/>
-        </w:numPr>
+        </w:numPr>
+        <w:pStyle w:val="Compact"/>
       </w:pPr>
       <w:r>
         <w:t xml:space="preserve">System administration activities</w:t>
@@ -887,11 +887,11 @@
     </w:p>
     <w:p>
       <w:pPr>
-        <w:pStyle w:val="Compact"/>
-        <w:numPr>
+        <w:numPr>
+          <w:ilvl w:val="0"/>
           <w:numId w:val="1002"/>
-          <w:ilvl w:val="0"/>
-        </w:numPr>
+        </w:numPr>
+        <w:pStyle w:val="Compact"/>
       </w:pPr>
       <w:r>
         <w:t xml:space="preserve">Slow query logs.</w:t>
@@ -899,11 +899,11 @@
     </w:p>
     <w:p>
       <w:pPr>
-        <w:pStyle w:val="Compact"/>
-        <w:numPr>
+        <w:numPr>
+          <w:ilvl w:val="0"/>
           <w:numId w:val="1002"/>
-          <w:ilvl w:val="0"/>
-        </w:numPr>
+        </w:numPr>
+        <w:pStyle w:val="Compact"/>
       </w:pPr>
       <w:r>
         <w:t xml:space="preserve">PHP error logs: Captures any errors logged during execution of the PHP programming language.</w:t>
@@ -1067,16 +1067,16 @@
         <w:rPr>
           <w:b/>
         </w:rPr>
-        <w:t xml:space="preserve">AWS CloudTrail</w:t>
-      </w:r>
-      <w:r>
-        <w:t xml:space="preserve">: Logs provide information on activities related to the</w:t>
-      </w:r>
-      <w:r>
-        <w:t xml:space="preserve"> </w:t>
-      </w:r>
-      <w:r>
-        <w:t xml:space="preserve">manipulation of the infrastructure.</w:t>
+        <w:t xml:space="preserve">AWS CloudTrail logging</w:t>
+      </w:r>
+      <w:r>
+        <w:t xml:space="preserve">: Provides information on activities</w:t>
+      </w:r>
+      <w:r>
+        <w:t xml:space="preserve"> </w:t>
+      </w:r>
+      <w:r>
+        <w:t xml:space="preserve">related to infrastructure changes.</w:t>
       </w:r>
       <w:r>
         <w:t xml:space="preserve"> </w:t>
@@ -1094,7 +1094,7 @@
         <w:t xml:space="preserve">Amazon S3 bucket logging</w:t>
       </w:r>
       <w:r>
-        <w:t xml:space="preserve">: Logs provide data on activities related to the</w:t>
+        <w:t xml:space="preserve">: Provides data on activities related to the</w:t>
       </w:r>
       <w:r>
         <w:t xml:space="preserve"> </w:t>
@@ -1118,7 +1118,7 @@
         <w:t xml:space="preserve">Elastic Load Balancing (ELB) logging</w:t>
       </w:r>
       <w:r>
-        <w:t xml:space="preserve">: Logs provide information about</w:t>
+        <w:t xml:space="preserve">: Provides information about</w:t>
       </w:r>
       <w:r>
         <w:t xml:space="preserve"> </w:t>
@@ -1142,7 +1142,7 @@
         <w:t xml:space="preserve">Amazon RDS MySQL error logging</w:t>
       </w:r>
       <w:r>
-        <w:t xml:space="preserve">: Logs record errors encountered by the</w:t>
+        <w:t xml:space="preserve">: Captures errors encountered by the</w:t>
       </w:r>
       <w:r>
         <w:t xml:space="preserve"> </w:t>
@@ -1160,7 +1160,7 @@
         <w:t xml:space="preserve"> </w:t>
       </w:r>
       <w:r>
-        <w:t xml:space="preserve">and SQL statement received from clients.</w:t>
+        <w:t xml:space="preserve">and SQL statements received from clients.</w:t>
       </w:r>
     </w:p>
     <w:p>
@@ -1168,7 +1168,7 @@
         <w:pStyle w:val="BodyText"/>
       </w:pPr>
       <w:r>
-        <w:t xml:space="preserve">Links to more information on logging: - AWS native logging: https://aws.amazon.com/answers/logging/aws-native-security-logging-capabilities/ - AWS CloudTrail logs: http://docs.aws.amazon.com/awscloudtrail/latest/userguide/cloudtrail-event-reference.html - Amazon S3 bucket logs: http://docs.aws.amazon.com/amazons3/latest/dev/ServerLogs.html - ELB logs: http://docs.aws.amazon.com/elasticloadbalancing/latest/application/load-balancer-access-logs.html</w:t>
+        <w:t xml:space="preserve">AWS logging information: - AWS native logging: https://aws.amazon.com/answers/logging/aws-native-security-logging-capabilities/ - AWS CloudTrail logs: http://docs.aws.amazon.com/awscloudtrail/latest/userguide/cloudtrail-event-reference.html - Amazon S3 bucket logs: http://docs.aws.amazon.com/amazons3/latest/dev/ServerLogs.html - ELB logs: http://docs.aws.amazon.com/elasticloadbalancing/latest/application/load-balancer-access-logs.html</w:t>
       </w:r>
       <w:r>
         <w:t xml:space="preserve"> </w:t>
@@ -1203,11 +1203,11 @@
     </w:p>
     <w:p>
       <w:pPr>
-        <w:pStyle w:val="Compact"/>
-        <w:numPr>
+        <w:numPr>
+          <w:ilvl w:val="0"/>
           <w:numId w:val="1003"/>
-          <w:ilvl w:val="0"/>
-        </w:numPr>
+        </w:numPr>
+        <w:pStyle w:val="Compact"/>
       </w:pPr>
       <w:r>
         <w:t xml:space="preserve">IP number of the request originator</w:t>
@@ -1215,11 +1215,11 @@
     </w:p>
     <w:p>
       <w:pPr>
-        <w:pStyle w:val="Compact"/>
-        <w:numPr>
+        <w:numPr>
+          <w:ilvl w:val="0"/>
           <w:numId w:val="1003"/>
-          <w:ilvl w:val="0"/>
-        </w:numPr>
+        </w:numPr>
+        <w:pStyle w:val="Compact"/>
       </w:pPr>
       <w:r>
         <w:t xml:space="preserve">Timestamp</w:t>
@@ -1227,11 +1227,11 @@
     </w:p>
     <w:p>
       <w:pPr>
-        <w:pStyle w:val="Compact"/>
-        <w:numPr>
+        <w:numPr>
+          <w:ilvl w:val="0"/>
           <w:numId w:val="1003"/>
-          <w:ilvl w:val="0"/>
-        </w:numPr>
+        </w:numPr>
+        <w:pStyle w:val="Compact"/>
       </w:pPr>
       <w:r>
         <w:t xml:space="preserve">Request URL</w:t>
@@ -1239,11 +1239,11 @@
     </w:p>
     <w:p>
       <w:pPr>
-        <w:pStyle w:val="Compact"/>
-        <w:numPr>
+        <w:numPr>
+          <w:ilvl w:val="0"/>
           <w:numId w:val="1003"/>
-          <w:ilvl w:val="0"/>
-        </w:numPr>
+        </w:numPr>
+        <w:pStyle w:val="Compact"/>
       </w:pPr>
       <w:r>
         <w:t xml:space="preserve">HTTP status code returned</w:t>
@@ -1251,11 +1251,11 @@
     </w:p>
     <w:p>
       <w:pPr>
-        <w:pStyle w:val="Compact"/>
-        <w:numPr>
+        <w:numPr>
+          <w:ilvl w:val="0"/>
           <w:numId w:val="1003"/>
-          <w:ilvl w:val="0"/>
-        </w:numPr>
+        </w:numPr>
+        <w:pStyle w:val="Compact"/>
       </w:pPr>
       <w:r>
         <w:t xml:space="preserve">Username</w:t>
@@ -1263,11 +1263,11 @@
     </w:p>
     <w:p>
       <w:pPr>
-        <w:pStyle w:val="Compact"/>
-        <w:numPr>
+        <w:numPr>
+          <w:ilvl w:val="0"/>
           <w:numId w:val="1003"/>
-          <w:ilvl w:val="0"/>
-        </w:numPr>
+        </w:numPr>
+        <w:pStyle w:val="Compact"/>
       </w:pPr>
       <w:r>
         <w:t xml:space="preserve">Drupal Watchdog message (if applicable)</w:t>
@@ -1275,11 +1275,11 @@
     </w:p>
     <w:p>
       <w:pPr>
-        <w:pStyle w:val="Compact"/>
-        <w:numPr>
+        <w:numPr>
+          <w:ilvl w:val="0"/>
           <w:numId w:val="1003"/>
-          <w:ilvl w:val="0"/>
-        </w:numPr>
+        </w:numPr>
+        <w:pStyle w:val="Compact"/>
       </w:pPr>
       <w:r>
         <w:t xml:space="preserve">Unique numerical ID of the content being modified (for content creation, modification and deletion events)</w:t>
@@ -1398,7 +1398,7 @@
         <w:pStyle w:val="FirstParagraph"/>
       </w:pPr>
       <w:r>
-        <w:t xml:space="preserve">In this architecture, Amazon S3 buckets are established for storage of AWS CloudTrail audit records, Amazon S3 bucket logs, Elastic Load Balancing logs, etc., which provide dynamic capacity growth to accommodate organizationally defined storage capacity requirements</w:t>
+        <w:t xml:space="preserve">In this architecture, logs track dynamic capacity growth to accommodate organizationally defined storage capacity requirements. Amazon S3 buckets are established to store audit logs from the following audit methods: - AWS CloudTrail logging - Amazon S3 bucket logging - Elastic Load Balancing (ELB) logging - Amazon RDS MySQL error logging</w:t>
       </w:r>
     </w:p>
     <w:p>
@@ -1423,7 +1423,7 @@
       <w:pPr>
         <w:pStyle w:val="Heading3"/>
       </w:pPr>
-      <w:bookmarkStart w:id="50" w:name="au-5-response-to-audit-processing-failures"/>
+      <w:bookmarkStart w:id="50" w:name="Xdbec492abc5f1a7794bcb93b1607ac90e52e880"/>
       <w:r>
         <w:t xml:space="preserve">AU-5: Response To Audit Processing Failures</w:t>
       </w:r>
@@ -1440,7 +1440,7 @@
         <w:t xml:space="preserve">The information system:</w:t>
       </w:r>
       <w:r>
-        <w:br w:type="textWrapping"/>
+        <w:br/>
       </w:r>
       <w:r>
         <w:rPr>
@@ -1449,7 +1449,7 @@
         <w:t xml:space="preserve">  a.  Alerts [Assignment: organization-defined personnel or roles] in the event</w:t>
       </w:r>
       <w:r>
-        <w:br w:type="textWrapping"/>
+        <w:br/>
       </w:r>
       <w:r>
         <w:rPr>
@@ -1458,7 +1458,7 @@
         <w:t xml:space="preserve">of an audit processing failure; and</w:t>
       </w:r>
       <w:r>
-        <w:br w:type="textWrapping"/>
+        <w:br/>
       </w:r>
       <w:r>
         <w:rPr>
@@ -1467,7 +1467,7 @@
         <w:t xml:space="preserve">  b.  Takes the following additional actions: [Assignment: organization-defined</w:t>
       </w:r>
       <w:r>
-        <w:br w:type="textWrapping"/>
+        <w:br/>
       </w:r>
       <w:r>
         <w:rPr>
@@ -1536,7 +1536,7 @@
         <w:pStyle w:val="FirstParagraph"/>
       </w:pPr>
       <w:r>
-        <w:t xml:space="preserve">In this architecture, AWS CloudTrail is enabled, which provides the basis for audit processing within the infrastructure.</w:t>
+        <w:t xml:space="preserve">In this architecture, AWS CloudTrail is enabled, and provides the basis for audit processing within the infrastructure.</w:t>
       </w:r>
     </w:p>
     <w:p>
@@ -1544,7 +1544,22 @@
         <w:pStyle w:val="BodyText"/>
       </w:pPr>
       <w:r>
-        <w:t xml:space="preserve">AWS built-in features include customer alerting of CloudTrail and other service failures through the AWS Service Health Dashboard (http://status.aws.amazon.com) and through optional RSS feeds subscribed to by customers, as well as through email and other direct alerts to root account owners for events deemed critical enough for direct contact, per AWS internal Incident Response and corporate communications processes.</w:t>
+        <w:t xml:space="preserve">AWS built-in features include customer alerting of AWS CloudTrail and other service failures through the following: - AWS Service Health Dashboard (http://status.aws.amazon.com) - RSS feeds to which the customer organization can subscribe - email - alerts sent directly to the AWS account</w:t>
+      </w:r>
+      <w:r>
+        <w:t xml:space="preserve"> </w:t>
+      </w:r>
+      <w:r>
+        <w:rPr>
+          <w:i/>
+        </w:rPr>
+        <w:t xml:space="preserve">root user</w:t>
+      </w:r>
+      <w:r>
+        <w:t xml:space="preserve"> </w:t>
+      </w:r>
+      <w:r>
+        <w:t xml:space="preserve">for critical events - AWS internal Incident Response and corporate communications processes</w:t>
       </w:r>
     </w:p>
     <w:p>
@@ -1568,7 +1583,7 @@
         <w:t xml:space="preserve">The organization:</w:t>
       </w:r>
       <w:r>
-        <w:br w:type="textWrapping"/>
+        <w:br/>
       </w:r>
       <w:r>
         <w:rPr>
@@ -1577,7 +1592,7 @@
         <w:t xml:space="preserve">  a.  Reviews and analyzes information system audit records [Assignment: organization-defined</w:t>
       </w:r>
       <w:r>
-        <w:br w:type="textWrapping"/>
+        <w:br/>
       </w:r>
       <w:r>
         <w:rPr>
@@ -1586,7 +1601,7 @@
         <w:t xml:space="preserve">frequency] for indications of [Assignment: organization-defined inappropriate or unusual activity]; and</w:t>
       </w:r>
       <w:r>
-        <w:br w:type="textWrapping"/>
+        <w:br/>
       </w:r>
       <w:r>
         <w:rPr>
@@ -1642,11 +1657,11 @@
     </w:p>
     <w:p>
       <w:pPr>
-        <w:pStyle w:val="Compact"/>
-        <w:numPr>
+        <w:numPr>
+          <w:ilvl w:val="0"/>
           <w:numId w:val="1004"/>
-          <w:ilvl w:val="0"/>
-        </w:numPr>
+        </w:numPr>
+        <w:pStyle w:val="Compact"/>
       </w:pPr>
       <w:r>
         <w:t xml:space="preserve">Indications of inappropriate or unusual activity</w:t>
@@ -1654,11 +1669,11 @@
     </w:p>
     <w:p>
       <w:pPr>
-        <w:pStyle w:val="Compact"/>
-        <w:numPr>
+        <w:numPr>
+          <w:ilvl w:val="0"/>
           <w:numId w:val="1004"/>
-          <w:ilvl w:val="0"/>
-        </w:numPr>
+        </w:numPr>
+        <w:pStyle w:val="Compact"/>
       </w:pPr>
       <w:r>
         <w:t xml:space="preserve">Assurance that logging is functioning properly</w:t>
@@ -1666,11 +1681,11 @@
     </w:p>
     <w:p>
       <w:pPr>
-        <w:pStyle w:val="Compact"/>
-        <w:numPr>
+        <w:numPr>
+          <w:ilvl w:val="0"/>
           <w:numId w:val="1004"/>
-          <w:ilvl w:val="0"/>
-        </w:numPr>
+        </w:numPr>
+        <w:pStyle w:val="Compact"/>
       </w:pPr>
       <w:r>
         <w:t xml:space="preserve">Adherence to logging standards identified in this procedure</w:t>
@@ -1725,7 +1740,7 @@
         <w:t xml:space="preserve">The information system:</w:t>
       </w:r>
       <w:r>
-        <w:br w:type="textWrapping"/>
+        <w:br/>
       </w:r>
       <w:r>
         <w:rPr>
@@ -1734,7 +1749,7 @@
         <w:t xml:space="preserve">  a.  Uses internal system clocks to generate time stamps for audit records; and</w:t>
       </w:r>
       <w:r>
-        <w:br w:type="textWrapping"/>
+        <w:br/>
       </w:r>
       <w:r>
         <w:rPr>
@@ -1743,7 +1758,7 @@
         <w:t xml:space="preserve">  b.  Records time stamps for audit records that can be mapped to Coordinated</w:t>
       </w:r>
       <w:r>
-        <w:br w:type="textWrapping"/>
+        <w:br/>
       </w:r>
       <w:r>
         <w:rPr>
@@ -1812,7 +1827,35 @@
         <w:pStyle w:val="FirstParagraph"/>
       </w:pPr>
       <w:r>
-        <w:t xml:space="preserve">In this architecture, AWS CloudTrail, Amazon S3 bucket logging, Elastic Load Balancing (ELB) Logging, and Amazon RDS MySQL error logging are employed.</w:t>
+        <w:t xml:space="preserve">AWS includes the Amazon Time Sync Service. Running over Network Time Protocol (NTP), this service synchronizes the time on AWS instances using redundant satellite-connected and atomic clocks in all public AWS regions. The Amazon Time Sync Service provides accurate time stamp data to the following audit methods: - AWS CloudTrail logging - Amazon S3 bucket logging - Elastic Load Balancing (ELB) logging - Amazon RDS MySQL error logging</w:t>
+      </w:r>
+    </w:p>
+    <w:p>
+      <w:pPr>
+        <w:pStyle w:val="Heading4"/>
+      </w:pPr>
+      <w:bookmarkStart w:id="63" w:name="b-2"/>
+      <w:r>
+        <w:t xml:space="preserve">b</w:t>
+      </w:r>
+      <w:bookmarkEnd w:id="63"/>
+    </w:p>
+    <w:p>
+      <w:pPr>
+        <w:pStyle w:val="Heading5"/>
+      </w:pPr>
+      <w:bookmarkStart w:id="64" w:name="aws-7"/>
+      <w:r>
+        <w:t xml:space="preserve">AWS</w:t>
+      </w:r>
+      <w:bookmarkEnd w:id="64"/>
+    </w:p>
+    <w:p>
+      <w:pPr>
+        <w:pStyle w:val="FirstParagraph"/>
+      </w:pPr>
+      <w:r>
+        <w:t xml:space="preserve">The Amazon Time Sync Service provides accurate time stamp data to the following audit methods: - AWS CloudTrail logging - Amazon S3 bucket logging - Elastic Load Balancing (ELB) logging - Amazon RDS MySQL error logging</w:t>
       </w:r>
     </w:p>
     <w:p>
@@ -1820,35 +1863,329 @@
         <w:pStyle w:val="BodyText"/>
       </w:pPr>
       <w:r>
-        <w:t xml:space="preserve">AWS built-in features of native logging use AWS region internal clocks to time stamp all log entries.</w:t>
+        <w:t xml:space="preserve">Time stamps are recorded as specified in the ISO 8601 standard. ISO 8601 represents local time (with the location unspecified), as UTC, or as an offset from UTC.</w:t>
+      </w:r>
+    </w:p>
+    <w:p>
+      <w:pPr>
+        <w:pStyle w:val="Heading3"/>
+      </w:pPr>
+      <w:bookmarkStart w:id="65" w:name="au-9-protection-of-audit-information"/>
+      <w:r>
+        <w:t xml:space="preserve">AU-9: Protection Of Audit Information</w:t>
+      </w:r>
+      <w:bookmarkEnd w:id="65"/>
+    </w:p>
+    <w:p>
+      <w:pPr>
+        <w:pStyle w:val="SourceCode"/>
+      </w:pPr>
+      <w:r>
+        <w:rPr>
+          <w:rStyle w:val="VerbatimChar"/>
+        </w:rPr>
+        <w:t xml:space="preserve">The information system protects audit information and audit tools from unauthorized access, modification, and deletion.</w:t>
+      </w:r>
+    </w:p>
+    <w:p>
+      <w:pPr>
+        <w:pStyle w:val="FirstParagraph"/>
+      </w:pPr>
+      <w:r>
+        <w:rPr>
+          <w:b/>
+        </w:rPr>
+        <w:t xml:space="preserve">Status:</w:t>
+      </w:r>
+      <w:r>
+        <w:t xml:space="preserve"> </w:t>
+      </w:r>
+      <w:r>
+        <w:t xml:space="preserve">Complete</w:t>
+      </w:r>
+    </w:p>
+    <w:p>
+      <w:pPr>
+        <w:pStyle w:val="Heading5"/>
+      </w:pPr>
+      <w:bookmarkStart w:id="66" w:name="aws-8"/>
+      <w:r>
+        <w:t xml:space="preserve">AWS</w:t>
+      </w:r>
+      <w:bookmarkEnd w:id="66"/>
+    </w:p>
+    <w:p>
+      <w:pPr>
+        <w:pStyle w:val="FirstParagraph"/>
+      </w:pPr>
+      <w:r>
+        <w:t xml:space="preserve">Access to audit data and tools is determined by access control policies for IAM groups and roles. Only users assigned to IAM groups and roles with access to audit data and tools can access them. Additionally, AWS uses server-side encryption on Amazon S3 bucket logs, and maintains them as read-only files.</w:t>
+      </w:r>
+    </w:p>
+    <w:p>
+      <w:pPr>
+        <w:pStyle w:val="Heading5"/>
+      </w:pPr>
+      <w:bookmarkStart w:id="67" w:name="civicactions-7"/>
+      <w:r>
+        <w:t xml:space="preserve">CivicActions</w:t>
+      </w:r>
+      <w:bookmarkEnd w:id="67"/>
+    </w:p>
+    <w:p>
+      <w:pPr>
+        <w:pStyle w:val="FirstParagraph"/>
+      </w:pPr>
+      <w:r>
+        <w:t xml:space="preserve">CivicActions ensures that audit logs are created, stored and maintained. Developers who have been assigned as members of the CivicActions Security Office are the only CivicActions personnel with logical permission to access and review audit logs.</w:t>
+      </w:r>
+    </w:p>
+    <w:p>
+      <w:pPr>
+        <w:pStyle w:val="Heading3"/>
+      </w:pPr>
+      <w:bookmarkStart w:id="68" w:name="au-11-audit-record-retention"/>
+      <w:r>
+        <w:t xml:space="preserve">AU-11: Audit Record Retention</w:t>
+      </w:r>
+      <w:bookmarkEnd w:id="68"/>
+    </w:p>
+    <w:p>
+      <w:pPr>
+        <w:pStyle w:val="SourceCode"/>
+      </w:pPr>
+      <w:r>
+        <w:rPr>
+          <w:rStyle w:val="VerbatimChar"/>
+        </w:rPr>
+        <w:t xml:space="preserve">The organization retains audit records for [Assignment: organization-defined time period consistent with records retention policy] to provide support for after-the-fact investigations of security incidents and to meet regulatory and organizational information retention requirements.</w:t>
+      </w:r>
+    </w:p>
+    <w:p>
+      <w:pPr>
+        <w:pStyle w:val="FirstParagraph"/>
+      </w:pPr>
+      <w:r>
+        <w:rPr>
+          <w:b/>
+        </w:rPr>
+        <w:t xml:space="preserve">Status:</w:t>
+      </w:r>
+      <w:r>
+        <w:t xml:space="preserve"> </w:t>
+      </w:r>
+      <w:r>
+        <w:t xml:space="preserve">Complete</w:t>
+      </w:r>
+    </w:p>
+    <w:p>
+      <w:pPr>
+        <w:pStyle w:val="Heading5"/>
+      </w:pPr>
+      <w:bookmarkStart w:id="69" w:name="aws-9"/>
+      <w:r>
+        <w:t xml:space="preserve">AWS</w:t>
+      </w:r>
+      <w:bookmarkEnd w:id="69"/>
+    </w:p>
+    <w:p>
+      <w:pPr>
+        <w:pStyle w:val="FirstParagraph"/>
+      </w:pPr>
+      <w:r>
+        <w:t xml:space="preserve">AWS CloudTrail logs are stored in an Amazon S3 bucket, which dynamically allocates storage capacity to support continuous collection and storage of AWS CloudTrail log data. The storage capacity supports indefinite retention, but with 7 year retention specified, and migration to Amazon Glacier after 90 days in AWS regions where Glacier is available.</w:t>
+      </w:r>
+    </w:p>
+    <w:p>
+      <w:pPr>
+        <w:pStyle w:val="Heading5"/>
+      </w:pPr>
+      <w:bookmarkStart w:id="70" w:name="civicactions-8"/>
+      <w:r>
+        <w:t xml:space="preserve">CivicActions</w:t>
+      </w:r>
+      <w:bookmarkEnd w:id="70"/>
+    </w:p>
+    <w:p>
+      <w:pPr>
+        <w:pStyle w:val="FirstParagraph"/>
+      </w:pPr>
+      <w:r>
+        <w:t xml:space="preserve">CivicActions audits events from the application, database, and hosting environment, and retains these records for at least 180 days.</w:t>
+      </w:r>
+    </w:p>
+    <w:p>
+      <w:pPr>
+        <w:pStyle w:val="Heading3"/>
+      </w:pPr>
+      <w:bookmarkStart w:id="71" w:name="au-12-audit-generation"/>
+      <w:r>
+        <w:t xml:space="preserve">AU-12: Audit Generation</w:t>
+      </w:r>
+      <w:bookmarkEnd w:id="71"/>
+    </w:p>
+    <w:p>
+      <w:pPr>
+        <w:pStyle w:val="SourceCode"/>
+      </w:pPr>
+      <w:r>
+        <w:rPr>
+          <w:rStyle w:val="VerbatimChar"/>
+        </w:rPr>
+        <w:t xml:space="preserve">The information system:</w:t>
+      </w:r>
+      <w:r>
+        <w:br/>
+      </w:r>
+      <w:r>
+        <w:rPr>
+          <w:rStyle w:val="VerbatimChar"/>
+        </w:rPr>
+        <w:t xml:space="preserve">  a.  Provides audit record generation capability for the auditable events defined</w:t>
+      </w:r>
+      <w:r>
+        <w:br/>
+      </w:r>
+      <w:r>
+        <w:rPr>
+          <w:rStyle w:val="VerbatimChar"/>
+        </w:rPr>
+        <w:t xml:space="preserve">in AU-2 a. at [Assignment: organization-defined information system components];</w:t>
+      </w:r>
+      <w:r>
+        <w:br/>
+      </w:r>
+      <w:r>
+        <w:rPr>
+          <w:rStyle w:val="VerbatimChar"/>
+        </w:rPr>
+        <w:t xml:space="preserve">  b.  Allows [Assignment: organization-defined personnel or roles] to select which</w:t>
+      </w:r>
+      <w:r>
+        <w:br/>
+      </w:r>
+      <w:r>
+        <w:rPr>
+          <w:rStyle w:val="VerbatimChar"/>
+        </w:rPr>
+        <w:t xml:space="preserve">auditable events are to be audited by specific components of the information system; and</w:t>
+      </w:r>
+      <w:r>
+        <w:br/>
+      </w:r>
+      <w:r>
+        <w:rPr>
+          <w:rStyle w:val="VerbatimChar"/>
+        </w:rPr>
+        <w:t xml:space="preserve">  c.  Generates audit records for the events defined in AU-2 d. with the content</w:t>
+      </w:r>
+      <w:r>
+        <w:br/>
+      </w:r>
+      <w:r>
+        <w:rPr>
+          <w:rStyle w:val="VerbatimChar"/>
+        </w:rPr>
+        <w:t xml:space="preserve">defined in AU-3.</w:t>
+      </w:r>
+    </w:p>
+    <w:p>
+      <w:pPr>
+        <w:pStyle w:val="FirstParagraph"/>
+      </w:pPr>
+      <w:r>
+        <w:rPr>
+          <w:b/>
+        </w:rPr>
+        <w:t xml:space="preserve">Status:</w:t>
+      </w:r>
+      <w:r>
+        <w:t xml:space="preserve"> </w:t>
+      </w:r>
+      <w:r>
+        <w:t xml:space="preserve">Complete</w:t>
       </w:r>
     </w:p>
     <w:p>
       <w:pPr>
         <w:pStyle w:val="Heading4"/>
       </w:pPr>
-      <w:bookmarkStart w:id="63" w:name="b-2"/>
+      <w:bookmarkStart w:id="72" w:name="a-4"/>
+      <w:r>
+        <w:t xml:space="preserve">a</w:t>
+      </w:r>
+      <w:bookmarkEnd w:id="72"/>
+    </w:p>
+    <w:p>
+      <w:pPr>
+        <w:pStyle w:val="Heading5"/>
+      </w:pPr>
+      <w:bookmarkStart w:id="73" w:name="aws-10"/>
+      <w:r>
+        <w:t xml:space="preserve">AWS</w:t>
+      </w:r>
+      <w:bookmarkEnd w:id="73"/>
+    </w:p>
+    <w:p>
+      <w:pPr>
+        <w:pStyle w:val="FirstParagraph"/>
+      </w:pPr>
+      <w:r>
+        <w:t xml:space="preserve">In this architecture, AWS CloudTrail, Amazon S3 bucket logging, Elastic Load Balancing (ELB) logging, and Amazon RDS MySQL error logging are enabled, but initial Amazon EC2 instances launched by this deployment (bastion host, application servers, proxy servers, and any Amazon EC2-based NAT servers) do not have auditing enabled within the OS, as these are for example purposes only.</w:t>
+      </w:r>
+    </w:p>
+    <w:p>
+      <w:pPr>
+        <w:pStyle w:val="BodyText"/>
+      </w:pPr>
+      <w:r>
+        <w:t xml:space="preserve">AWS built-in features of logging mechanisms provide the audit record generation capability for the auditable events defined in AU-2a. by logging all security-relevant IAM user and API activities which address AWS infrastructure components (AWS Products and services), ELB</w:t>
+      </w:r>
+    </w:p>
+    <w:p>
+      <w:pPr>
+        <w:pStyle w:val="Heading5"/>
+      </w:pPr>
+      <w:bookmarkStart w:id="74" w:name="civicactions-9"/>
+      <w:r>
+        <w:t xml:space="preserve">CivicActions</w:t>
+      </w:r>
+      <w:bookmarkEnd w:id="74"/>
+    </w:p>
+    <w:p>
+      <w:pPr>
+        <w:pStyle w:val="FirstParagraph"/>
+      </w:pPr>
+      <w:r>
+        <w:t xml:space="preserve">CivicActions ensures audit records are generated for its web and event logs as required in AU-2 and AU-3 for servers, application, database, and network components.</w:t>
+      </w:r>
+    </w:p>
+    <w:p>
+      <w:pPr>
+        <w:pStyle w:val="Heading4"/>
+      </w:pPr>
+      <w:bookmarkStart w:id="75" w:name="b-3"/>
       <w:r>
         <w:t xml:space="preserve">b</w:t>
       </w:r>
-      <w:bookmarkEnd w:id="63"/>
+      <w:bookmarkEnd w:id="75"/>
     </w:p>
     <w:p>
       <w:pPr>
         <w:pStyle w:val="Heading5"/>
       </w:pPr>
-      <w:bookmarkStart w:id="64" w:name="aws-7"/>
+      <w:bookmarkStart w:id="76" w:name="aws-11"/>
       <w:r>
         <w:t xml:space="preserve">AWS</w:t>
       </w:r>
-      <w:bookmarkEnd w:id="64"/>
-    </w:p>
-    <w:p>
-      <w:pPr>
-        <w:pStyle w:val="FirstParagraph"/>
-      </w:pPr>
-      <w:r>
-        <w:t xml:space="preserve">In this architecture, AWS CloudTrail, Amazon S3 bucket logging, Elastic Load Balancing (ELB) Logging, and Amazon RDS MySQL error logging are employed.</w:t>
+      <w:bookmarkEnd w:id="76"/>
+    </w:p>
+    <w:p>
+      <w:pPr>
+        <w:pStyle w:val="FirstParagraph"/>
+      </w:pPr>
+      <w:r>
+        <w:t xml:space="preserve">In this architecture, AWS CloudTrail, Amazon S3 bucket logging, Elastic Load Balancing (ELB) logging, and Amazon RDS MySQL error logging are enabled AWS CloudTrail is enabled to log all available API events automatically within the AWS infrastructure and Amazon S3 bucket logging is enabled to log bucket activity.</w:t>
       </w:r>
     </w:p>
     <w:p>
@@ -1856,275 +2193,53 @@
         <w:pStyle w:val="BodyText"/>
       </w:pPr>
       <w:r>
-        <w:t xml:space="preserve">AWS built-in features of native logging provide time stamps as specified in the ISO 8601 standard. ISO 8601 represents local time (with the location unspecified), as UTC, or as an offset from UTC.</w:t>
-      </w:r>
-    </w:p>
-    <w:p>
-      <w:pPr>
-        <w:pStyle w:val="Heading3"/>
-      </w:pPr>
-      <w:bookmarkStart w:id="65" w:name="au-9-protection-of-audit-information"/>
-      <w:r>
-        <w:t xml:space="preserve">AU-9: Protection Of Audit Information</w:t>
-      </w:r>
-      <w:bookmarkEnd w:id="65"/>
-    </w:p>
-    <w:p>
-      <w:pPr>
-        <w:pStyle w:val="SourceCode"/>
-      </w:pPr>
-      <w:r>
-        <w:rPr>
-          <w:rStyle w:val="VerbatimChar"/>
-        </w:rPr>
-        <w:t xml:space="preserve">The information system protects audit information and audit tools from unauthorized access, modification, and deletion.</w:t>
-      </w:r>
-    </w:p>
-    <w:p>
-      <w:pPr>
-        <w:pStyle w:val="FirstParagraph"/>
-      </w:pPr>
-      <w:r>
-        <w:rPr>
-          <w:b/>
-        </w:rPr>
-        <w:t xml:space="preserve">Status:</w:t>
-      </w:r>
-      <w:r>
-        <w:t xml:space="preserve"> </w:t>
-      </w:r>
-      <w:r>
-        <w:t xml:space="preserve">Complete</w:t>
+        <w:t xml:space="preserve">AWS built-in features of Identity and Access Management (IAM) allows policy to be applied to privileged users for administrator/audit access, allowing them to modify Amazon CloudWatch alarms, AWS Config rules, and Amazon S3 bucket logging to select the CloudTrail and Amazon S3 events that are to cause notification, alerting and automated reaction.</w:t>
       </w:r>
     </w:p>
     <w:p>
       <w:pPr>
         <w:pStyle w:val="Heading5"/>
       </w:pPr>
-      <w:bookmarkStart w:id="66" w:name="aws-8"/>
+      <w:bookmarkStart w:id="77" w:name="civicactions-10"/>
+      <w:r>
+        <w:t xml:space="preserve">CivicActions</w:t>
+      </w:r>
+      <w:bookmarkEnd w:id="77"/>
+    </w:p>
+    <w:p>
+      <w:pPr>
+        <w:pStyle w:val="FirstParagraph"/>
+      </w:pPr>
+      <w:r>
+        <w:t xml:space="preserve">The selected auditable events described in AU-2 are coordinated by CivicActions internal admins and client security/operations officers for each component of the production system.</w:t>
+      </w:r>
+    </w:p>
+    <w:p>
+      <w:pPr>
+        <w:pStyle w:val="Heading4"/>
+      </w:pPr>
+      <w:bookmarkStart w:id="78" w:name="c-1"/>
+      <w:r>
+        <w:t xml:space="preserve">c</w:t>
+      </w:r>
+      <w:bookmarkEnd w:id="78"/>
+    </w:p>
+    <w:p>
+      <w:pPr>
+        <w:pStyle w:val="Heading5"/>
+      </w:pPr>
+      <w:bookmarkStart w:id="79" w:name="aws-12"/>
       <w:r>
         <w:t xml:space="preserve">AWS</w:t>
       </w:r>
-      <w:bookmarkEnd w:id="66"/>
-    </w:p>
-    <w:p>
-      <w:pPr>
-        <w:pStyle w:val="FirstParagraph"/>
-      </w:pPr>
-      <w:r>
-        <w:t xml:space="preserve">In this architecture, access to audit data and tools are restricted to only personnel assigned by the organization to IAM groups and roles which are associated with access control policies for such access. In addition, server side encryption of Audit bucket, Amazon S3 bucket policies are configured to restrict access to those appropriate IAM groups/roles, and with read-only permissions.</w:t>
-      </w:r>
-    </w:p>
-    <w:p>
-      <w:pPr>
-        <w:pStyle w:val="Heading5"/>
-      </w:pPr>
-      <w:bookmarkStart w:id="67" w:name="civicactions-7"/>
-      <w:r>
-        <w:t xml:space="preserve">CivicActions</w:t>
-      </w:r>
-      <w:bookmarkEnd w:id="67"/>
-    </w:p>
-    <w:p>
-      <w:pPr>
-        <w:pStyle w:val="FirstParagraph"/>
-      </w:pPr>
-      <w:r>
-        <w:t xml:space="preserve">CivicActions ensures that audit logs are created, stored and maintained. Developers who have been assigned as members of the CivicActions Security Office are the only CivicActions personnel with logical permission to access and review audit logs.</w:t>
-      </w:r>
-    </w:p>
-    <w:p>
-      <w:pPr>
-        <w:pStyle w:val="Heading3"/>
-      </w:pPr>
-      <w:bookmarkStart w:id="68" w:name="au-11-audit-record-retention"/>
-      <w:r>
-        <w:t xml:space="preserve">AU-11: Audit Record Retention</w:t>
-      </w:r>
-      <w:bookmarkEnd w:id="68"/>
-    </w:p>
-    <w:p>
-      <w:pPr>
-        <w:pStyle w:val="SourceCode"/>
-      </w:pPr>
-      <w:r>
-        <w:rPr>
-          <w:rStyle w:val="VerbatimChar"/>
-        </w:rPr>
-        <w:t xml:space="preserve">The organization retains audit records for [Assignment: organization-defined time period consistent with records retention policy] to provide support for after-the-fact investigations of security incidents and to meet regulatory and organizational information retention requirements.</w:t>
-      </w:r>
-    </w:p>
-    <w:p>
-      <w:pPr>
-        <w:pStyle w:val="FirstParagraph"/>
-      </w:pPr>
-      <w:r>
-        <w:rPr>
-          <w:b/>
-        </w:rPr>
-        <w:t xml:space="preserve">Status:</w:t>
-      </w:r>
-      <w:r>
-        <w:t xml:space="preserve"> </w:t>
-      </w:r>
-      <w:r>
-        <w:t xml:space="preserve">Complete</w:t>
-      </w:r>
-    </w:p>
-    <w:p>
-      <w:pPr>
-        <w:pStyle w:val="Heading5"/>
-      </w:pPr>
-      <w:bookmarkStart w:id="69" w:name="aws-9"/>
-      <w:r>
-        <w:t xml:space="preserve">AWS</w:t>
-      </w:r>
-      <w:bookmarkEnd w:id="69"/>
-    </w:p>
-    <w:p>
-      <w:pPr>
-        <w:pStyle w:val="FirstParagraph"/>
-      </w:pPr>
-      <w:r>
-        <w:t xml:space="preserve">In this architecture, AWS CloudTrail logs are stored in an Amazon S3 bucket, which dynamically allocates storage capacity to support continuous collection and storage of CloudTrail log data with indefinite retention capability, but with 7 year retention specified, and migration to Amazon Glacier after 90 days in AWS regions where Glacier is available.</w:t>
-      </w:r>
-    </w:p>
-    <w:p>
-      <w:pPr>
-        <w:pStyle w:val="Heading5"/>
-      </w:pPr>
-      <w:bookmarkStart w:id="70" w:name="civicactions-8"/>
-      <w:r>
-        <w:t xml:space="preserve">CivicActions</w:t>
-      </w:r>
-      <w:bookmarkEnd w:id="70"/>
-    </w:p>
-    <w:p>
-      <w:pPr>
-        <w:pStyle w:val="FirstParagraph"/>
-      </w:pPr>
-      <w:r>
-        <w:t xml:space="preserve">CivicActions audits events from the application, database, and hosting environment, and retains these records for at least 180 days.</w:t>
-      </w:r>
-    </w:p>
-    <w:p>
-      <w:pPr>
-        <w:pStyle w:val="Heading3"/>
-      </w:pPr>
-      <w:bookmarkStart w:id="71" w:name="au-12-audit-generation"/>
-      <w:r>
-        <w:t xml:space="preserve">AU-12: Audit Generation</w:t>
-      </w:r>
-      <w:bookmarkEnd w:id="71"/>
-    </w:p>
-    <w:p>
-      <w:pPr>
-        <w:pStyle w:val="SourceCode"/>
-      </w:pPr>
-      <w:r>
-        <w:rPr>
-          <w:rStyle w:val="VerbatimChar"/>
-        </w:rPr>
-        <w:t xml:space="preserve">The information system:</w:t>
-      </w:r>
-      <w:r>
-        <w:br w:type="textWrapping"/>
-      </w:r>
-      <w:r>
-        <w:rPr>
-          <w:rStyle w:val="VerbatimChar"/>
-        </w:rPr>
-        <w:t xml:space="preserve">  a.  Provides audit record generation capability for the auditable events defined</w:t>
-      </w:r>
-      <w:r>
-        <w:br w:type="textWrapping"/>
-      </w:r>
-      <w:r>
-        <w:rPr>
-          <w:rStyle w:val="VerbatimChar"/>
-        </w:rPr>
-        <w:t xml:space="preserve">in AU-2 a. at [Assignment: organization-defined information system components];</w:t>
-      </w:r>
-      <w:r>
-        <w:br w:type="textWrapping"/>
-      </w:r>
-      <w:r>
-        <w:rPr>
-          <w:rStyle w:val="VerbatimChar"/>
-        </w:rPr>
-        <w:t xml:space="preserve">  b.  Allows [Assignment: organization-defined personnel or roles] to select which</w:t>
-      </w:r>
-      <w:r>
-        <w:br w:type="textWrapping"/>
-      </w:r>
-      <w:r>
-        <w:rPr>
-          <w:rStyle w:val="VerbatimChar"/>
-        </w:rPr>
-        <w:t xml:space="preserve">auditable events are to be audited by specific components of the information system; and</w:t>
-      </w:r>
-      <w:r>
-        <w:br w:type="textWrapping"/>
-      </w:r>
-      <w:r>
-        <w:rPr>
-          <w:rStyle w:val="VerbatimChar"/>
-        </w:rPr>
-        <w:t xml:space="preserve">  c.  Generates audit records for the events defined in AU-2 d. with the content</w:t>
-      </w:r>
-      <w:r>
-        <w:br w:type="textWrapping"/>
-      </w:r>
-      <w:r>
-        <w:rPr>
-          <w:rStyle w:val="VerbatimChar"/>
-        </w:rPr>
-        <w:t xml:space="preserve">defined in AU-3.</w:t>
-      </w:r>
-    </w:p>
-    <w:p>
-      <w:pPr>
-        <w:pStyle w:val="FirstParagraph"/>
-      </w:pPr>
-      <w:r>
-        <w:rPr>
-          <w:b/>
-        </w:rPr>
-        <w:t xml:space="preserve">Status:</w:t>
-      </w:r>
-      <w:r>
-        <w:t xml:space="preserve"> </w:t>
-      </w:r>
-      <w:r>
-        <w:t xml:space="preserve">Complete</w:t>
-      </w:r>
-    </w:p>
-    <w:p>
-      <w:pPr>
-        <w:pStyle w:val="Heading4"/>
-      </w:pPr>
-      <w:bookmarkStart w:id="72" w:name="a-4"/>
-      <w:r>
-        <w:t xml:space="preserve">a</w:t>
-      </w:r>
-      <w:bookmarkEnd w:id="72"/>
-    </w:p>
-    <w:p>
-      <w:pPr>
-        <w:pStyle w:val="Heading5"/>
-      </w:pPr>
-      <w:bookmarkStart w:id="73" w:name="aws-10"/>
-      <w:r>
-        <w:t xml:space="preserve">AWS</w:t>
-      </w:r>
-      <w:bookmarkEnd w:id="73"/>
-    </w:p>
-    <w:p>
-      <w:pPr>
-        <w:pStyle w:val="FirstParagraph"/>
-      </w:pPr>
-      <w:r>
-        <w:t xml:space="preserve">In this architecture, AWS CloudTrail, Amazon S3 bucket logging, Elastic Load Balancing (ELB) logging, and Amazon RDS MySQL error logging are enabled, but initial EC2 instances launched by this deployment (bastion host, application servers, proxy servers, and any EC2-based NAT servers) DO NOT have any auditing enabled within the OS, as these are in place for example purposes only.</w:t>
+      <w:bookmarkEnd w:id="79"/>
+    </w:p>
+    <w:p>
+      <w:pPr>
+        <w:pStyle w:val="FirstParagraph"/>
+      </w:pPr>
+      <w:r>
+        <w:t xml:space="preserve">In this architecture, AWS CloudTrail, Amazon S3 bucket logging, Elastic Load Balancing (ELB) logging, and Amazon RDS MySQL error logging are enabled. However, the initial Amazon EC2 instances launched by this deployment (bastion host, application servers, proxy servers, and any Amazon EC2-based NAT servers) DO NOT have any auditing enabled within the OS, as these are in place for example purposes only.</w:t>
       </w:r>
     </w:p>
     <w:p>
@@ -2132,53 +2247,7 @@
         <w:pStyle w:val="BodyText"/>
       </w:pPr>
       <w:r>
-        <w:t xml:space="preserve">AWS built-in features of logging mechanisms provide the audit record generation capability for the auditable events defined in AU-2a. by logging all security-relevant IAM user and API activities which address AWS infrastructure components (AWS Products and services), ELB</w:t>
-      </w:r>
-    </w:p>
-    <w:p>
-      <w:pPr>
-        <w:pStyle w:val="Heading5"/>
-      </w:pPr>
-      <w:bookmarkStart w:id="74" w:name="civicactions-9"/>
-      <w:r>
-        <w:t xml:space="preserve">CivicActions</w:t>
-      </w:r>
-      <w:bookmarkEnd w:id="74"/>
-    </w:p>
-    <w:p>
-      <w:pPr>
-        <w:pStyle w:val="FirstParagraph"/>
-      </w:pPr>
-      <w:r>
-        <w:t xml:space="preserve">CivicActions ensures audit records are generated for its web and event logs as required in AU-2 and AU-3 for servers, application, database, and network components.</w:t>
-      </w:r>
-    </w:p>
-    <w:p>
-      <w:pPr>
-        <w:pStyle w:val="Heading4"/>
-      </w:pPr>
-      <w:bookmarkStart w:id="75" w:name="b-3"/>
-      <w:r>
-        <w:t xml:space="preserve">b</w:t>
-      </w:r>
-      <w:bookmarkEnd w:id="75"/>
-    </w:p>
-    <w:p>
-      <w:pPr>
-        <w:pStyle w:val="Heading5"/>
-      </w:pPr>
-      <w:bookmarkStart w:id="76" w:name="aws-11"/>
-      <w:r>
-        <w:t xml:space="preserve">AWS</w:t>
-      </w:r>
-      <w:bookmarkEnd w:id="76"/>
-    </w:p>
-    <w:p>
-      <w:pPr>
-        <w:pStyle w:val="FirstParagraph"/>
-      </w:pPr>
-      <w:r>
-        <w:t xml:space="preserve">In this architecture, AWS CloudTrail, Amazon S3 bucket logging, Elastic Load Balancing (ELB) logging, and Amazon RDS MySQL error logging are enabled AWS CloudTrail is enabled to log all available API events automatically within the AWS infrastructure and Amazon S3 bucket logging is enabled to log bucket activity.</w:t>
+        <w:t xml:space="preserve">AWS built-in features of native logging generates audit records with the content defined in AU-3.</w:t>
       </w:r>
     </w:p>
     <w:p>
@@ -2186,69 +2255,7 @@
         <w:pStyle w:val="BodyText"/>
       </w:pPr>
       <w:r>
-        <w:t xml:space="preserve">AWS built-in features of Identity and Access Management (IAM) allows policy to be applied to privileged users for administrator/audit access, allowing them to modify Amazon CloudWatch alarms, AWS Config rules, and Amazon S3 bucket logging to select the CloudTrail and Amazon S3 events that are to cause notification, alerting and automated reaction.</w:t>
-      </w:r>
-    </w:p>
-    <w:p>
-      <w:pPr>
-        <w:pStyle w:val="Heading5"/>
-      </w:pPr>
-      <w:bookmarkStart w:id="77" w:name="civicactions-10"/>
-      <w:r>
-        <w:t xml:space="preserve">CivicActions</w:t>
-      </w:r>
-      <w:bookmarkEnd w:id="77"/>
-    </w:p>
-    <w:p>
-      <w:pPr>
-        <w:pStyle w:val="FirstParagraph"/>
-      </w:pPr>
-      <w:r>
-        <w:t xml:space="preserve">The selected auditable events described in AU-2 are coordinated by CivicActions internal admins and client security/operations officers for each component of the production system.</w:t>
-      </w:r>
-    </w:p>
-    <w:p>
-      <w:pPr>
-        <w:pStyle w:val="Heading4"/>
-      </w:pPr>
-      <w:bookmarkStart w:id="78" w:name="c-1"/>
-      <w:r>
-        <w:t xml:space="preserve">c</w:t>
-      </w:r>
-      <w:bookmarkEnd w:id="78"/>
-    </w:p>
-    <w:p>
-      <w:pPr>
-        <w:pStyle w:val="Heading5"/>
-      </w:pPr>
-      <w:bookmarkStart w:id="79" w:name="aws-12"/>
-      <w:r>
-        <w:t xml:space="preserve">AWS</w:t>
-      </w:r>
-      <w:bookmarkEnd w:id="79"/>
-    </w:p>
-    <w:p>
-      <w:pPr>
-        <w:pStyle w:val="FirstParagraph"/>
-      </w:pPr>
-      <w:r>
-        <w:t xml:space="preserve">In this architecture, AWS CloudTrail, Amazon S3 bucket logging, Elastic Load Balancing (ELB) logging, and Amazon RDS MySQL error logging are enabled. However, the initial EC2 instances launched by this deployment (bastion host, application servers, proxy servers, and any EC2-based NAT servers) DO NOT have any auditing enabled within the OS, as these are in place for example purposes only.</w:t>
-      </w:r>
-    </w:p>
-    <w:p>
-      <w:pPr>
-        <w:pStyle w:val="BodyText"/>
-      </w:pPr>
-      <w:r>
-        <w:t xml:space="preserve">AWS built-in features of native logging generates audit records with the content defined in AU-3.</w:t>
-      </w:r>
-    </w:p>
-    <w:p>
-      <w:pPr>
-        <w:pStyle w:val="BodyText"/>
-      </w:pPr>
-      <w:r>
-        <w:t xml:space="preserve">Links to more information on logging: - AWS native logging: https://aws.amazon.com/answers/logging/aws-native-security-logging-capabilities/ - AWS CloudTrail logs: http://docs.aws.amazon.com/awscloudtrail/latest/userguide/cloudtrail-event-reference.html - Amazon S3 bucket logs: http://docs.aws.amazon.com/amazons3/latest/dev/ServerLogs.html - ELB logs: http://docs.aws.amazon.com/elasticloadbalancing/latest/application/load-balancer-access-logs.html</w:t>
+        <w:t xml:space="preserve">AWS logging information: - AWS native logging: https://aws.amazon.com/answers/logging/aws-native-security-logging-capabilities/ - AWS CloudTrail logs: http://docs.aws.amazon.com/awscloudtrail/latest/userguide/cloudtrail-event-reference.html - Amazon S3 bucket logs: http://docs.aws.amazon.com/amazons3/latest/dev/ServerLogs.html - ELB logs: http://docs.aws.amazon.com/elasticloadbalancing/latest/application/load-balancer-access-logs.html</w:t>
       </w:r>
       <w:r>
         <w:t xml:space="preserve"> </w:t>
@@ -2312,109 +2319,6 @@
 <file path=word/numbering.xml><?xml version="1.0" encoding="utf-8"?>
 <w:numbering xmlns:w="http://schemas.openxmlformats.org/wordprocessingml/2006/main">
   <w:abstractNum w:abstractNumId="990">
-    <w:nsid w:val="170cd2de"/>
-    <w:multiLevelType w:val="multilevel"/>
-    <w:lvl w:ilvl="0">
-      <w:numFmt w:val="bullet"/>
-      <w:lvlText w:val=" "/>
-      <w:lvlJc w:val="left"/>
-      <w:pPr>
-        <w:tabs>
-          <w:tab w:val="num" w:pos="0"/>
-        </w:tabs>
-        <w:ind w:left="480" w:hanging="480"/>
-      </w:pPr>
-    </w:lvl>
-    <w:lvl w:ilvl="1">
-      <w:numFmt w:val="bullet"/>
-      <w:lvlText w:val=" "/>
-      <w:lvlJc w:val="left"/>
-      <w:pPr>
-        <w:tabs>
-          <w:tab w:val="num" w:pos="720"/>
-        </w:tabs>
-        <w:ind w:left="1200" w:hanging="480"/>
-      </w:pPr>
-    </w:lvl>
-    <w:lvl w:ilvl="2">
-      <w:numFmt w:val="bullet"/>
-      <w:lvlText w:val=" "/>
-      <w:lvlJc w:val="left"/>
-      <w:pPr>
-        <w:tabs>
-          <w:tab w:val="num" w:pos="1440"/>
-        </w:tabs>
-        <w:ind w:left="1920" w:hanging="480"/>
-      </w:pPr>
-    </w:lvl>
-    <w:lvl w:ilvl="3">
-      <w:numFmt w:val="bullet"/>
-      <w:lvlText w:val=" "/>
-      <w:lvlJc w:val="left"/>
-      <w:pPr>
-        <w:tabs>
-          <w:tab w:val="num" w:pos="2160"/>
-        </w:tabs>
-        <w:ind w:left="2640" w:hanging="480"/>
-      </w:pPr>
-    </w:lvl>
-    <w:lvl w:ilvl="4">
-      <w:numFmt w:val="bullet"/>
-      <w:lvlText w:val=" "/>
-      <w:lvlJc w:val="left"/>
-      <w:pPr>
-        <w:tabs>
-          <w:tab w:val="num" w:pos="2880"/>
-        </w:tabs>
-        <w:ind w:left="3360" w:hanging="480"/>
-      </w:pPr>
-    </w:lvl>
-    <w:lvl w:ilvl="5">
-      <w:numFmt w:val="bullet"/>
-      <w:lvlText w:val=" "/>
-      <w:lvlJc w:val="left"/>
-      <w:pPr>
-        <w:tabs>
-          <w:tab w:val="num" w:pos="3600"/>
-        </w:tabs>
-        <w:ind w:left="4080" w:hanging="480"/>
-      </w:pPr>
-    </w:lvl>
-    <w:lvl w:ilvl="6">
-      <w:numFmt w:val="bullet"/>
-      <w:lvlText w:val=" "/>
-      <w:lvlJc w:val="left"/>
-      <w:pPr>
-        <w:tabs>
-          <w:tab w:val="num" w:pos="4320"/>
-        </w:tabs>
-        <w:ind w:left="4800" w:hanging="480"/>
-      </w:pPr>
-    </w:lvl>
-    <w:lvl w:ilvl="7">
-      <w:numFmt w:val="bullet"/>
-      <w:lvlText w:val=" "/>
-      <w:lvlJc w:val="left"/>
-      <w:pPr>
-        <w:tabs>
-          <w:tab w:val="num" w:pos="5040"/>
-        </w:tabs>
-        <w:ind w:left="5520" w:hanging="480"/>
-      </w:pPr>
-    </w:lvl>
-    <w:lvl w:ilvl="8">
-      <w:numFmt w:val="bullet"/>
-      <w:lvlText w:val=" "/>
-      <w:lvlJc w:val="left"/>
-      <w:pPr>
-        <w:tabs>
-          <w:tab w:val="num" w:pos="5760"/>
-        </w:tabs>
-        <w:ind w:left="6240" w:hanging="480"/>
-      </w:pPr>
-    </w:lvl>
-  </w:abstractNum>
-  <w:abstractNum w:abstractNumId="990">
     <w:nsid w:val="2c1ae401"/>
     <w:multiLevelType w:val="multilevel"/>
     <w:lvl w:ilvl="0">
@@ -2620,9 +2524,6 @@
       </w:pPr>
     </w:lvl>
   </w:abstractNum>
-  <w:num w:numId="1000">
-    <w:abstractNumId w:val="990"/>
-  </w:num>
   <w:num w:numId="1000">
     <w:abstractNumId w:val="990"/>
   </w:num>
@@ -2781,7 +2682,7 @@
       <w:rFonts w:asciiTheme="majorHAnsi" w:eastAsiaTheme="majorEastAsia" w:hAnsiTheme="majorHAnsi" w:cstheme="majorBidi"/>
       <w:b/>
       <w:bCs/>
-      <w:color w:val="345A8A" w:themeColor="accent1" w:themeShade="B5"/>
+      <w:color w:val="4F81BD" w:themeColor="accent1"/>
       <w:sz w:val="32"/>
       <w:szCs w:val="32"/>
     </w:rPr>
@@ -2804,8 +2705,8 @@
       <w:b/>
       <w:bCs/>
       <w:color w:val="4F81BD" w:themeColor="accent1"/>
-      <w:sz w:val="32"/>
-      <w:szCs w:val="32"/>
+      <w:sz w:val="28"/>
+      <w:szCs w:val="28"/>
     </w:rPr>
   </w:style>
   <w:style w:type="paragraph" w:styleId="Heading3">
@@ -2826,8 +2727,8 @@
       <w:b/>
       <w:bCs/>
       <w:color w:val="4F81BD" w:themeColor="accent1"/>
-      <w:sz w:val="28"/>
-      <w:szCs w:val="28"/>
+      <w:sz w:val="24"/>
+      <w:szCs w:val="24"/>
     </w:rPr>
   </w:style>
   <w:style w:type="paragraph" w:styleId="Heading4">
@@ -2845,7 +2746,7 @@
     </w:pPr>
     <w:rPr>
       <w:rFonts w:asciiTheme="majorHAnsi" w:eastAsiaTheme="majorEastAsia" w:hAnsiTheme="majorHAnsi" w:cstheme="majorBidi"/>
-      <w:b/>
+      <w:i/>
       <w:bCs/>
       <w:color w:val="4F81BD" w:themeColor="accent1"/>
       <w:sz w:val="24"/>
@@ -2867,7 +2768,6 @@
     </w:pPr>
     <w:rPr>
       <w:rFonts w:asciiTheme="majorHAnsi" w:eastAsiaTheme="majorEastAsia" w:hAnsiTheme="majorHAnsi" w:cstheme="majorBidi"/>
-      <w:i/>
       <w:iCs/>
       <w:color w:val="4F81BD" w:themeColor="accent1"/>
       <w:sz w:val="24"/>
@@ -2963,14 +2863,8 @@
     <w:qFormat/>
     <w:pPr>
       <w:spacing w:before="100" w:after="100"/>
-      <w:ind w:firstLine="0"/>
+      <w:ind w:firstLine="0" w:left="480" w:right="480"/>
     </w:pPr>
-    <w:rPr>
-      <w:rFonts w:asciiTheme="majorHAnsi" w:eastAsiaTheme="majorEastAsia" w:hAnsiTheme="majorHAnsi" w:cstheme="majorBidi"/>
-      <w:bCs/>
-      <w:sz w:val="20"/>
-      <w:szCs w:val="20"/>
-    </w:rPr>
   </w:style>
   <w:style w:type="paragraph" w:styleId="FootnoteText">
     <w:name w:val="Footnote Text"/>

</xml_diff>

<commit_message>
Fixed link to retrospective in IRP docs
Fixed link to "hold a retrospective" in checklist and procedure files. Ran compliance tools.
</commit_message>
<xml_diff>
--- a/docx/AU.docx
+++ b/docx/AU.docx
@@ -6,7 +6,7 @@
       <w:pPr>
         <w:pStyle w:val="Heading1"/>
       </w:pPr>
-      <w:bookmarkStart w:id="20" w:name="X4569eb5fcd13585a93b272e0a5ded52ee0dd8ee"/>
+      <w:bookmarkStart w:id="20" w:name="reusable-component-library-system-security-plan"/>
       <w:r>
         <w:t xml:space="preserve">Reusable Component Library System Security Plan</w:t>
       </w:r>
@@ -36,7 +36,7 @@
       <w:pPr>
         <w:pStyle w:val="Heading3"/>
       </w:pPr>
-      <w:bookmarkStart w:id="23" w:name="Xb677f38d50a3f4d0ab7ea82ce5fc21e3d339b8d"/>
+      <w:bookmarkStart w:id="23" w:name="au-1-audit-and-accountability-policy-and-procedures"/>
       <w:r>
         <w:t xml:space="preserve">AU-1: Audit And Accountability Policy And Procedures</w:t>
       </w:r>
@@ -53,7 +53,7 @@
         <w:t xml:space="preserve">The organization:</w:t>
       </w:r>
       <w:r>
-        <w:br/>
+        <w:br w:type="textWrapping"/>
       </w:r>
       <w:r>
         <w:rPr>
@@ -62,7 +62,7 @@
         <w:t xml:space="preserve">  a.  Develops, documents, and disseminates to [Assignment: organization-defined</w:t>
       </w:r>
       <w:r>
-        <w:br/>
+        <w:br w:type="textWrapping"/>
       </w:r>
       <w:r>
         <w:rPr>
@@ -71,7 +71,7 @@
         <w:t xml:space="preserve">personnel or roles]:</w:t>
       </w:r>
       <w:r>
-        <w:br/>
+        <w:br w:type="textWrapping"/>
       </w:r>
       <w:r>
         <w:rPr>
@@ -80,7 +80,7 @@
         <w:t xml:space="preserve">    1.  An audit and accountability policy that addresses purpose, scope, roles,</w:t>
       </w:r>
       <w:r>
-        <w:br/>
+        <w:br w:type="textWrapping"/>
       </w:r>
       <w:r>
         <w:rPr>
@@ -89,7 +89,7 @@
         <w:t xml:space="preserve">responsibilities, management commitment, coordination among organizational entities, and compliance; and</w:t>
       </w:r>
       <w:r>
-        <w:br/>
+        <w:br w:type="textWrapping"/>
       </w:r>
       <w:r>
         <w:rPr>
@@ -98,7 +98,7 @@
         <w:t xml:space="preserve">    2.  Procedures to facilitate the implementation of the audit and accountability</w:t>
       </w:r>
       <w:r>
-        <w:br/>
+        <w:br w:type="textWrapping"/>
       </w:r>
       <w:r>
         <w:rPr>
@@ -107,7 +107,7 @@
         <w:t xml:space="preserve">policy and associated audit and accountability controls; and</w:t>
       </w:r>
       <w:r>
-        <w:br/>
+        <w:br w:type="textWrapping"/>
       </w:r>
       <w:r>
         <w:rPr>
@@ -116,7 +116,7 @@
         <w:t xml:space="preserve">  b.  Reviews and updates the current:</w:t>
       </w:r>
       <w:r>
-        <w:br/>
+        <w:br w:type="textWrapping"/>
       </w:r>
       <w:r>
         <w:rPr>
@@ -125,7 +125,7 @@
         <w:t xml:space="preserve">    1.  Audit and accountability policy [Assignment: organization-defined frequency];</w:t>
       </w:r>
       <w:r>
-        <w:br/>
+        <w:br w:type="textWrapping"/>
       </w:r>
       <w:r>
         <w:rPr>
@@ -134,7 +134,7 @@
         <w:t xml:space="preserve">and</w:t>
       </w:r>
       <w:r>
-        <w:br/>
+        <w:br w:type="textWrapping"/>
       </w:r>
       <w:r>
         <w:rPr>
@@ -143,7 +143,7 @@
         <w:t xml:space="preserve">    2.  Audit and accountability procedures [Assignment: organization-defined</w:t>
       </w:r>
       <w:r>
-        <w:br/>
+        <w:br w:type="textWrapping"/>
       </w:r>
       <w:r>
         <w:rPr>
@@ -240,7 +240,7 @@
         <w:t xml:space="preserve">The organization:</w:t>
       </w:r>
       <w:r>
-        <w:br/>
+        <w:br w:type="textWrapping"/>
       </w:r>
       <w:r>
         <w:rPr>
@@ -249,7 +249,7 @@
         <w:t xml:space="preserve">  a.  Determines that the information system is capable of auditing the following</w:t>
       </w:r>
       <w:r>
-        <w:br/>
+        <w:br w:type="textWrapping"/>
       </w:r>
       <w:r>
         <w:rPr>
@@ -258,7 +258,7 @@
         <w:t xml:space="preserve">events: [Assignment: organization-defined auditable events];</w:t>
       </w:r>
       <w:r>
-        <w:br/>
+        <w:br w:type="textWrapping"/>
       </w:r>
       <w:r>
         <w:rPr>
@@ -267,7 +267,7 @@
         <w:t xml:space="preserve">  b.  Coordinates the security audit function with other organizational entities</w:t>
       </w:r>
       <w:r>
-        <w:br/>
+        <w:br w:type="textWrapping"/>
       </w:r>
       <w:r>
         <w:rPr>
@@ -276,7 +276,7 @@
         <w:t xml:space="preserve">requiring audit-related information to enhance mutual support and to help guide the selection of auditable events;</w:t>
       </w:r>
       <w:r>
-        <w:br/>
+        <w:br w:type="textWrapping"/>
       </w:r>
       <w:r>
         <w:rPr>
@@ -285,7 +285,7 @@
         <w:t xml:space="preserve">  c.  Provides a rationale for why the auditable events are deemed to be adequate</w:t>
       </w:r>
       <w:r>
-        <w:br/>
+        <w:br w:type="textWrapping"/>
       </w:r>
       <w:r>
         <w:rPr>
@@ -294,7 +294,7 @@
         <w:t xml:space="preserve">to support after-the-fact investigations of security incidents; and</w:t>
       </w:r>
       <w:r>
-        <w:br/>
+        <w:br w:type="textWrapping"/>
       </w:r>
       <w:r>
         <w:rPr>
@@ -303,7 +303,7 @@
         <w:t xml:space="preserve">  d.  Determines that the following events are to be audited within the information</w:t>
       </w:r>
       <w:r>
-        <w:br/>
+        <w:br w:type="textWrapping"/>
       </w:r>
       <w:r>
         <w:rPr>
@@ -354,7 +354,55 @@
         <w:pStyle w:val="FirstParagraph"/>
       </w:pPr>
       <w:r>
-        <w:t xml:space="preserve">In this architecture, the following audit methods log all security-relevant user/API activities and Amazon S3 data access activities, and support the capability to audit organizationally defined events: - AWS CloudTrail logging - Amazon S3 bucket logging - Elastic Load Balancing (ELB) logging - Amazon RDS MySQL error logging</w:t>
+        <w:t xml:space="preserve">In this architecture, the following audit methods log all security-relevant user/API activities and Amazon S3 data access activities, and support the capability to audit organizationally defined events:</w:t>
+      </w:r>
+    </w:p>
+    <w:p>
+      <w:pPr>
+        <w:pStyle w:val="Compact"/>
+        <w:numPr>
+          <w:numId w:val="1001"/>
+          <w:ilvl w:val="0"/>
+        </w:numPr>
+      </w:pPr>
+      <w:r>
+        <w:t xml:space="preserve">AWS CloudTrail logging</w:t>
+      </w:r>
+    </w:p>
+    <w:p>
+      <w:pPr>
+        <w:pStyle w:val="Compact"/>
+        <w:numPr>
+          <w:numId w:val="1001"/>
+          <w:ilvl w:val="0"/>
+        </w:numPr>
+      </w:pPr>
+      <w:r>
+        <w:t xml:space="preserve">Amazon S3 bucket logging</w:t>
+      </w:r>
+    </w:p>
+    <w:p>
+      <w:pPr>
+        <w:pStyle w:val="Compact"/>
+        <w:numPr>
+          <w:numId w:val="1001"/>
+          <w:ilvl w:val="0"/>
+        </w:numPr>
+      </w:pPr>
+      <w:r>
+        <w:t xml:space="preserve">Elastic Load Balancing (ELB) logging</w:t>
+      </w:r>
+    </w:p>
+    <w:p>
+      <w:pPr>
+        <w:pStyle w:val="Compact"/>
+        <w:numPr>
+          <w:numId w:val="1001"/>
+          <w:ilvl w:val="0"/>
+        </w:numPr>
+      </w:pPr>
+      <w:r>
+        <w:t xml:space="preserve">Amazon RDS MySQL error logging</w:t>
       </w:r>
     </w:p>
     <w:p>
@@ -395,11 +443,11 @@
     </w:p>
     <w:p>
       <w:pPr>
-        <w:numPr>
-          <w:ilvl w:val="0"/>
-          <w:numId w:val="1001"/>
-        </w:numPr>
-        <w:pStyle w:val="Compact"/>
+        <w:pStyle w:val="Compact"/>
+        <w:numPr>
+          <w:numId w:val="1002"/>
+          <w:ilvl w:val="0"/>
+        </w:numPr>
       </w:pPr>
       <w:r>
         <w:t xml:space="preserve">Apache access log: Contains a list of requests for your website that have bypassed Varnish. These requests include pages, theme files, and static media files.</w:t>
@@ -407,11 +455,11 @@
     </w:p>
     <w:p>
       <w:pPr>
-        <w:numPr>
-          <w:ilvl w:val="0"/>
-          <w:numId w:val="1001"/>
-        </w:numPr>
-        <w:pStyle w:val="Compact"/>
+        <w:pStyle w:val="Compact"/>
+        <w:numPr>
+          <w:numId w:val="1002"/>
+          <w:ilvl w:val="0"/>
+        </w:numPr>
       </w:pPr>
       <w:r>
         <w:t xml:space="preserve">Apache error log: Records any Apache-level issues. The issues reported here are usually caused by general server issues, including capacity problems, .htaccess problems, and missing files.</w:t>
@@ -419,11 +467,11 @@
     </w:p>
     <w:p>
       <w:pPr>
-        <w:numPr>
-          <w:ilvl w:val="0"/>
-          <w:numId w:val="1001"/>
-        </w:numPr>
-        <w:pStyle w:val="Compact"/>
+        <w:pStyle w:val="Compact"/>
+        <w:numPr>
+          <w:numId w:val="1002"/>
+          <w:ilvl w:val="0"/>
+        </w:numPr>
       </w:pPr>
       <w:r>
         <w:t xml:space="preserve">Drupal page request log: Records all Drupal page loads on your website.</w:t>
@@ -431,11 +479,11 @@
     </w:p>
     <w:p>
       <w:pPr>
-        <w:numPr>
-          <w:ilvl w:val="0"/>
-          <w:numId w:val="1001"/>
-        </w:numPr>
-        <w:pStyle w:val="Compact"/>
+        <w:pStyle w:val="Compact"/>
+        <w:numPr>
+          <w:numId w:val="1002"/>
+          <w:ilvl w:val="0"/>
+        </w:numPr>
       </w:pPr>
       <w:r>
         <w:t xml:space="preserve">Drupal Watchdog log: Records Drupal-related actions on your website. The Watchdog log is recorded on your database if you have enabled the syslog module.</w:t>
@@ -443,11 +491,11 @@
     </w:p>
     <w:p>
       <w:pPr>
-        <w:numPr>
-          <w:ilvl w:val="0"/>
-          <w:numId w:val="1001"/>
-        </w:numPr>
-        <w:pStyle w:val="Compact"/>
+        <w:pStyle w:val="Compact"/>
+        <w:numPr>
+          <w:numId w:val="1002"/>
+          <w:ilvl w:val="0"/>
+        </w:numPr>
       </w:pPr>
       <w:r>
         <w:t xml:space="preserve">MySQL slow query log: Contains a list of MySQL queries that have taken longer than one second to complete.</w:t>
@@ -455,11 +503,11 @@
     </w:p>
     <w:p>
       <w:pPr>
-        <w:numPr>
-          <w:ilvl w:val="0"/>
-          <w:numId w:val="1001"/>
-        </w:numPr>
-        <w:pStyle w:val="Compact"/>
+        <w:pStyle w:val="Compact"/>
+        <w:numPr>
+          <w:numId w:val="1002"/>
+          <w:ilvl w:val="0"/>
+        </w:numPr>
       </w:pPr>
       <w:r>
         <w:t xml:space="preserve">PHP error log: Records any issues that occur during the PHP processing portion of a page load. Issues reported here are usually caused by a website’s code, configuration, or content.</w:t>
@@ -590,7 +638,55 @@
         <w:pStyle w:val="FirstParagraph"/>
       </w:pPr>
       <w:r>
-        <w:t xml:space="preserve">In this architecture, the following audit methods provide data on activities occurring within the infrastructure: - AWS CloudTrail logging - Amazon S3 bucket logging - Elastic Load Balancing (ELB) logging - Amazon RDS MySQL error logging</w:t>
+        <w:t xml:space="preserve">In this architecture, the following audit methods provide data on activities occurring within the infrastructure:</w:t>
+      </w:r>
+    </w:p>
+    <w:p>
+      <w:pPr>
+        <w:pStyle w:val="Compact"/>
+        <w:numPr>
+          <w:numId w:val="1003"/>
+          <w:ilvl w:val="0"/>
+        </w:numPr>
+      </w:pPr>
+      <w:r>
+        <w:t xml:space="preserve">AWS CloudTrail logging</w:t>
+      </w:r>
+    </w:p>
+    <w:p>
+      <w:pPr>
+        <w:pStyle w:val="Compact"/>
+        <w:numPr>
+          <w:numId w:val="1003"/>
+          <w:ilvl w:val="0"/>
+        </w:numPr>
+      </w:pPr>
+      <w:r>
+        <w:t xml:space="preserve">Amazon S3 bucket logging</w:t>
+      </w:r>
+    </w:p>
+    <w:p>
+      <w:pPr>
+        <w:pStyle w:val="Compact"/>
+        <w:numPr>
+          <w:numId w:val="1003"/>
+          <w:ilvl w:val="0"/>
+        </w:numPr>
+      </w:pPr>
+      <w:r>
+        <w:t xml:space="preserve">Elastic Load Balancing (ELB) logging</w:t>
+      </w:r>
+    </w:p>
+    <w:p>
+      <w:pPr>
+        <w:pStyle w:val="Compact"/>
+        <w:numPr>
+          <w:numId w:val="1003"/>
+          <w:ilvl w:val="0"/>
+        </w:numPr>
+      </w:pPr>
+      <w:r>
+        <w:t xml:space="preserve">Amazon RDS MySQL error logging</w:t>
       </w:r>
     </w:p>
     <w:p>
@@ -636,7 +732,55 @@
         <w:pStyle w:val="FirstParagraph"/>
       </w:pPr>
       <w:r>
-        <w:t xml:space="preserve">In this architecture, the following audit methods log all security-relevant events and errors related to IAM user and API activities, Amazon S3 data access, network access, and Amazon RDS database errors, and support the capability to audit organizationally defined events: - AWS CloudTrail logging - Amazon S3 bucket logging - Elastic Load Balancing (ELB) logging - Amazon RDS MySQL error logging</w:t>
+        <w:t xml:space="preserve">In this architecture, the following audit methods log all security-relevant events and errors related to IAM user and API activities, Amazon S3 data access, network access, and Amazon RDS database errors, and support the capability to audit organizationally defined events:</w:t>
+      </w:r>
+    </w:p>
+    <w:p>
+      <w:pPr>
+        <w:pStyle w:val="Compact"/>
+        <w:numPr>
+          <w:numId w:val="1004"/>
+          <w:ilvl w:val="0"/>
+        </w:numPr>
+      </w:pPr>
+      <w:r>
+        <w:t xml:space="preserve">AWS CloudTrail logging</w:t>
+      </w:r>
+    </w:p>
+    <w:p>
+      <w:pPr>
+        <w:pStyle w:val="Compact"/>
+        <w:numPr>
+          <w:numId w:val="1004"/>
+          <w:ilvl w:val="0"/>
+        </w:numPr>
+      </w:pPr>
+      <w:r>
+        <w:t xml:space="preserve">Amazon S3 bucket logging</w:t>
+      </w:r>
+    </w:p>
+    <w:p>
+      <w:pPr>
+        <w:pStyle w:val="Compact"/>
+        <w:numPr>
+          <w:numId w:val="1004"/>
+          <w:ilvl w:val="0"/>
+        </w:numPr>
+      </w:pPr>
+      <w:r>
+        <w:t xml:space="preserve">Elastic Load Balancing (ELB) logging</w:t>
+      </w:r>
+    </w:p>
+    <w:p>
+      <w:pPr>
+        <w:pStyle w:val="Compact"/>
+        <w:numPr>
+          <w:numId w:val="1004"/>
+          <w:ilvl w:val="0"/>
+        </w:numPr>
+      </w:pPr>
+      <w:r>
+        <w:t xml:space="preserve">Amazon RDS MySQL error logging</w:t>
       </w:r>
     </w:p>
     <w:p>
@@ -659,11 +803,11 @@
     </w:p>
     <w:p>
       <w:pPr>
-        <w:numPr>
-          <w:ilvl w:val="0"/>
-          <w:numId w:val="1002"/>
-        </w:numPr>
-        <w:pStyle w:val="Compact"/>
+        <w:pStyle w:val="Compact"/>
+        <w:numPr>
+          <w:numId w:val="1005"/>
+          <w:ilvl w:val="0"/>
+        </w:numPr>
       </w:pPr>
       <w:r>
         <w:t xml:space="preserve">Failed login attempts</w:t>
@@ -671,11 +815,11 @@
     </w:p>
     <w:p>
       <w:pPr>
-        <w:numPr>
-          <w:ilvl w:val="0"/>
-          <w:numId w:val="1002"/>
-        </w:numPr>
-        <w:pStyle w:val="Compact"/>
+        <w:pStyle w:val="Compact"/>
+        <w:numPr>
+          <w:numId w:val="1005"/>
+          <w:ilvl w:val="0"/>
+        </w:numPr>
       </w:pPr>
       <w:r>
         <w:t xml:space="preserve">Successful login attempts</w:t>
@@ -683,11 +827,11 @@
     </w:p>
     <w:p>
       <w:pPr>
-        <w:numPr>
-          <w:ilvl w:val="0"/>
-          <w:numId w:val="1002"/>
-        </w:numPr>
-        <w:pStyle w:val="Compact"/>
+        <w:pStyle w:val="Compact"/>
+        <w:numPr>
+          <w:numId w:val="1005"/>
+          <w:ilvl w:val="0"/>
+        </w:numPr>
       </w:pPr>
       <w:r>
         <w:t xml:space="preserve">User account deletions</w:t>
@@ -695,11 +839,11 @@
     </w:p>
     <w:p>
       <w:pPr>
-        <w:numPr>
-          <w:ilvl w:val="0"/>
-          <w:numId w:val="1002"/>
-        </w:numPr>
-        <w:pStyle w:val="Compact"/>
+        <w:pStyle w:val="Compact"/>
+        <w:numPr>
+          <w:numId w:val="1005"/>
+          <w:ilvl w:val="0"/>
+        </w:numPr>
       </w:pPr>
       <w:r>
         <w:t xml:space="preserve">User account blocking/unblocking</w:t>
@@ -707,11 +851,11 @@
     </w:p>
     <w:p>
       <w:pPr>
-        <w:numPr>
-          <w:ilvl w:val="0"/>
-          <w:numId w:val="1002"/>
-        </w:numPr>
-        <w:pStyle w:val="Compact"/>
+        <w:pStyle w:val="Compact"/>
+        <w:numPr>
+          <w:numId w:val="1005"/>
+          <w:ilvl w:val="0"/>
+        </w:numPr>
       </w:pPr>
       <w:r>
         <w:t xml:space="preserve">Changes in user role assignments</w:t>
@@ -719,11 +863,11 @@
     </w:p>
     <w:p>
       <w:pPr>
-        <w:numPr>
-          <w:ilvl w:val="0"/>
-          <w:numId w:val="1002"/>
-        </w:numPr>
-        <w:pStyle w:val="Compact"/>
+        <w:pStyle w:val="Compact"/>
+        <w:numPr>
+          <w:numId w:val="1005"/>
+          <w:ilvl w:val="0"/>
+        </w:numPr>
       </w:pPr>
       <w:r>
         <w:t xml:space="preserve">Unauthorized attempts to alter protected user fields</w:t>
@@ -731,11 +875,11 @@
     </w:p>
     <w:p>
       <w:pPr>
-        <w:numPr>
-          <w:ilvl w:val="0"/>
-          <w:numId w:val="1002"/>
-        </w:numPr>
-        <w:pStyle w:val="Compact"/>
+        <w:pStyle w:val="Compact"/>
+        <w:numPr>
+          <w:numId w:val="1005"/>
+          <w:ilvl w:val="0"/>
+        </w:numPr>
       </w:pPr>
       <w:r>
         <w:t xml:space="preserve">New user account creation</w:t>
@@ -743,11 +887,11 @@
     </w:p>
     <w:p>
       <w:pPr>
-        <w:numPr>
-          <w:ilvl w:val="0"/>
-          <w:numId w:val="1002"/>
-        </w:numPr>
-        <w:pStyle w:val="Compact"/>
+        <w:pStyle w:val="Compact"/>
+        <w:numPr>
+          <w:numId w:val="1005"/>
+          <w:ilvl w:val="0"/>
+        </w:numPr>
       </w:pPr>
       <w:r>
         <w:t xml:space="preserve">Password reset instructions mailed</w:t>
@@ -755,11 +899,11 @@
     </w:p>
     <w:p>
       <w:pPr>
-        <w:numPr>
-          <w:ilvl w:val="0"/>
-          <w:numId w:val="1002"/>
-        </w:numPr>
-        <w:pStyle w:val="Compact"/>
+        <w:pStyle w:val="Compact"/>
+        <w:numPr>
+          <w:numId w:val="1005"/>
+          <w:ilvl w:val="0"/>
+        </w:numPr>
       </w:pPr>
       <w:r>
         <w:t xml:space="preserve">User logins via a one-time login link</w:t>
@@ -767,11 +911,11 @@
     </w:p>
     <w:p>
       <w:pPr>
-        <w:numPr>
-          <w:ilvl w:val="0"/>
-          <w:numId w:val="1002"/>
-        </w:numPr>
-        <w:pStyle w:val="Compact"/>
+        <w:pStyle w:val="Compact"/>
+        <w:numPr>
+          <w:numId w:val="1005"/>
+          <w:ilvl w:val="0"/>
+        </w:numPr>
       </w:pPr>
       <w:r>
         <w:t xml:space="preserve">User logouts</w:t>
@@ -779,11 +923,11 @@
     </w:p>
     <w:p>
       <w:pPr>
-        <w:numPr>
-          <w:ilvl w:val="0"/>
-          <w:numId w:val="1002"/>
-        </w:numPr>
-        <w:pStyle w:val="Compact"/>
+        <w:pStyle w:val="Compact"/>
+        <w:numPr>
+          <w:numId w:val="1005"/>
+          <w:ilvl w:val="0"/>
+        </w:numPr>
       </w:pPr>
       <w:r>
         <w:t xml:space="preserve">Content creation (datasets, resources and other content types)</w:t>
@@ -791,11 +935,11 @@
     </w:p>
     <w:p>
       <w:pPr>
-        <w:numPr>
-          <w:ilvl w:val="0"/>
-          <w:numId w:val="1002"/>
-        </w:numPr>
-        <w:pStyle w:val="Compact"/>
+        <w:pStyle w:val="Compact"/>
+        <w:numPr>
+          <w:numId w:val="1005"/>
+          <w:ilvl w:val="0"/>
+        </w:numPr>
       </w:pPr>
       <w:r>
         <w:t xml:space="preserve">Content modification</w:t>
@@ -803,11 +947,11 @@
     </w:p>
     <w:p>
       <w:pPr>
-        <w:numPr>
-          <w:ilvl w:val="0"/>
-          <w:numId w:val="1002"/>
-        </w:numPr>
-        <w:pStyle w:val="Compact"/>
+        <w:pStyle w:val="Compact"/>
+        <w:numPr>
+          <w:numId w:val="1005"/>
+          <w:ilvl w:val="0"/>
+        </w:numPr>
       </w:pPr>
       <w:r>
         <w:t xml:space="preserve">Content deletion</w:t>
@@ -815,11 +959,11 @@
     </w:p>
     <w:p>
       <w:pPr>
-        <w:numPr>
-          <w:ilvl w:val="0"/>
-          <w:numId w:val="1002"/>
-        </w:numPr>
-        <w:pStyle w:val="Compact"/>
+        <w:pStyle w:val="Compact"/>
+        <w:numPr>
+          <w:numId w:val="1005"/>
+          <w:ilvl w:val="0"/>
+        </w:numPr>
       </w:pPr>
       <w:r>
         <w:t xml:space="preserve">Content publishing</w:t>
@@ -827,11 +971,11 @@
     </w:p>
     <w:p>
       <w:pPr>
-        <w:numPr>
-          <w:ilvl w:val="0"/>
-          <w:numId w:val="1002"/>
-        </w:numPr>
-        <w:pStyle w:val="Compact"/>
+        <w:pStyle w:val="Compact"/>
+        <w:numPr>
+          <w:numId w:val="1005"/>
+          <w:ilvl w:val="0"/>
+        </w:numPr>
       </w:pPr>
       <w:r>
         <w:t xml:space="preserve">Content unpublishing</w:t>
@@ -839,11 +983,11 @@
     </w:p>
     <w:p>
       <w:pPr>
-        <w:numPr>
-          <w:ilvl w:val="0"/>
-          <w:numId w:val="1002"/>
-        </w:numPr>
-        <w:pStyle w:val="Compact"/>
+        <w:pStyle w:val="Compact"/>
+        <w:numPr>
+          <w:numId w:val="1005"/>
+          <w:ilvl w:val="0"/>
+        </w:numPr>
       </w:pPr>
       <w:r>
         <w:t xml:space="preserve">File uploads</w:t>
@@ -851,11 +995,11 @@
     </w:p>
     <w:p>
       <w:pPr>
-        <w:numPr>
-          <w:ilvl w:val="0"/>
-          <w:numId w:val="1002"/>
-        </w:numPr>
-        <w:pStyle w:val="Compact"/>
+        <w:pStyle w:val="Compact"/>
+        <w:numPr>
+          <w:numId w:val="1005"/>
+          <w:ilvl w:val="0"/>
+        </w:numPr>
       </w:pPr>
       <w:r>
         <w:t xml:space="preserve">Web page not found</w:t>
@@ -863,11 +1007,11 @@
     </w:p>
     <w:p>
       <w:pPr>
-        <w:numPr>
-          <w:ilvl w:val="0"/>
-          <w:numId w:val="1002"/>
-        </w:numPr>
-        <w:pStyle w:val="Compact"/>
+        <w:pStyle w:val="Compact"/>
+        <w:numPr>
+          <w:numId w:val="1005"/>
+          <w:ilvl w:val="0"/>
+        </w:numPr>
       </w:pPr>
       <w:r>
         <w:t xml:space="preserve">Website configuration changes</w:t>
@@ -875,11 +1019,11 @@
     </w:p>
     <w:p>
       <w:pPr>
-        <w:numPr>
-          <w:ilvl w:val="0"/>
-          <w:numId w:val="1002"/>
-        </w:numPr>
-        <w:pStyle w:val="Compact"/>
+        <w:pStyle w:val="Compact"/>
+        <w:numPr>
+          <w:numId w:val="1005"/>
+          <w:ilvl w:val="0"/>
+        </w:numPr>
       </w:pPr>
       <w:r>
         <w:t xml:space="preserve">System administration activities</w:t>
@@ -887,11 +1031,11 @@
     </w:p>
     <w:p>
       <w:pPr>
-        <w:numPr>
-          <w:ilvl w:val="0"/>
-          <w:numId w:val="1002"/>
-        </w:numPr>
-        <w:pStyle w:val="Compact"/>
+        <w:pStyle w:val="Compact"/>
+        <w:numPr>
+          <w:numId w:val="1005"/>
+          <w:ilvl w:val="0"/>
+        </w:numPr>
       </w:pPr>
       <w:r>
         <w:t xml:space="preserve">Slow query logs.</w:t>
@@ -899,11 +1043,11 @@
     </w:p>
     <w:p>
       <w:pPr>
-        <w:numPr>
-          <w:ilvl w:val="0"/>
-          <w:numId w:val="1002"/>
-        </w:numPr>
-        <w:pStyle w:val="Compact"/>
+        <w:pStyle w:val="Compact"/>
+        <w:numPr>
+          <w:numId w:val="1005"/>
+          <w:ilvl w:val="0"/>
+        </w:numPr>
       </w:pPr>
       <w:r>
         <w:t xml:space="preserve">PHP error logs: Captures any errors logged during execution of the PHP programming language.</w:t>
@@ -1058,11 +1202,16 @@
         <w:pStyle w:val="FirstParagraph"/>
       </w:pPr>
       <w:r>
-        <w:t xml:space="preserve">In this architecture, the following audit methods generate records with the level of detail specified for the control: -</w:t>
-      </w:r>
-      <w:r>
-        <w:t xml:space="preserve"> </w:t>
-      </w:r>
+        <w:t xml:space="preserve">In this architecture, the following audit methods generate records with the level of detail specified for the control:</w:t>
+      </w:r>
+    </w:p>
+    <w:p>
+      <w:pPr>
+        <w:numPr>
+          <w:numId w:val="1006"/>
+          <w:ilvl w:val="0"/>
+        </w:numPr>
+      </w:pPr>
       <w:r>
         <w:rPr>
           <w:b/>
@@ -1078,15 +1227,14 @@
       <w:r>
         <w:t xml:space="preserve">related to infrastructure changes.</w:t>
       </w:r>
-      <w:r>
-        <w:t xml:space="preserve"> </w:t>
-      </w:r>
-      <w:r>
-        <w:t xml:space="preserve">-</w:t>
-      </w:r>
-      <w:r>
-        <w:t xml:space="preserve"> </w:t>
-      </w:r>
+    </w:p>
+    <w:p>
+      <w:pPr>
+        <w:numPr>
+          <w:numId w:val="1006"/>
+          <w:ilvl w:val="0"/>
+        </w:numPr>
+      </w:pPr>
       <w:r>
         <w:rPr>
           <w:b/>
@@ -1102,15 +1250,14 @@
       <w:r>
         <w:t xml:space="preserve">access or manipulation of data stored in Amazon S3.</w:t>
       </w:r>
-      <w:r>
-        <w:t xml:space="preserve"> </w:t>
-      </w:r>
-      <w:r>
-        <w:t xml:space="preserve">-</w:t>
-      </w:r>
-      <w:r>
-        <w:t xml:space="preserve"> </w:t>
-      </w:r>
+    </w:p>
+    <w:p>
+      <w:pPr>
+        <w:numPr>
+          <w:numId w:val="1006"/>
+          <w:ilvl w:val="0"/>
+        </w:numPr>
+      </w:pPr>
       <w:r>
         <w:rPr>
           <w:b/>
@@ -1126,15 +1273,14 @@
       <w:r>
         <w:t xml:space="preserve">requests or connections.</w:t>
       </w:r>
-      <w:r>
-        <w:t xml:space="preserve"> </w:t>
-      </w:r>
-      <w:r>
-        <w:t xml:space="preserve">-</w:t>
-      </w:r>
-      <w:r>
-        <w:t xml:space="preserve"> </w:t>
-      </w:r>
+    </w:p>
+    <w:p>
+      <w:pPr>
+        <w:numPr>
+          <w:numId w:val="1006"/>
+          <w:ilvl w:val="0"/>
+        </w:numPr>
+      </w:pPr>
       <w:r>
         <w:rPr>
           <w:b/>
@@ -1165,1109 +1311,1422 @@
     </w:p>
     <w:p>
       <w:pPr>
+        <w:pStyle w:val="FirstParagraph"/>
+      </w:pPr>
+      <w:r>
+        <w:t xml:space="preserve">AWS logging information:</w:t>
+      </w:r>
+    </w:p>
+    <w:p>
+      <w:pPr>
+        <w:pStyle w:val="Compact"/>
+        <w:numPr>
+          <w:numId w:val="1007"/>
+          <w:ilvl w:val="0"/>
+        </w:numPr>
+      </w:pPr>
+      <w:r>
+        <w:t xml:space="preserve">AWS native logging: https://aws.amazon.com/answers/logging/aws-native-security-logging-capabilities/</w:t>
+      </w:r>
+    </w:p>
+    <w:p>
+      <w:pPr>
+        <w:pStyle w:val="Compact"/>
+        <w:numPr>
+          <w:numId w:val="1007"/>
+          <w:ilvl w:val="0"/>
+        </w:numPr>
+      </w:pPr>
+      <w:r>
+        <w:t xml:space="preserve">AWS CloudTrail logs: http://docs.aws.amazon.com/awscloudtrail/latest/userguide/cloudtrail-event-reference.html</w:t>
+      </w:r>
+    </w:p>
+    <w:p>
+      <w:pPr>
+        <w:pStyle w:val="Compact"/>
+        <w:numPr>
+          <w:numId w:val="1007"/>
+          <w:ilvl w:val="0"/>
+        </w:numPr>
+      </w:pPr>
+      <w:r>
+        <w:t xml:space="preserve">Amazon S3 bucket logs: http://docs.aws.amazon.com/amazons3/latest/dev/ServerLogs.html</w:t>
+      </w:r>
+    </w:p>
+    <w:p>
+      <w:pPr>
+        <w:numPr>
+          <w:numId w:val="1007"/>
+          <w:ilvl w:val="0"/>
+        </w:numPr>
+      </w:pPr>
+      <w:r>
+        <w:t xml:space="preserve">ELB logs: http://docs.aws.amazon.com/elasticloadbalancing/latest/application/load-balancer-access-logs.html</w:t>
+      </w:r>
+      <w:r>
+        <w:t xml:space="preserve"> </w:t>
+      </w:r>
+      <w:r>
+        <w:t xml:space="preserve">http://docs.aws.amazon.com/elasticloadbalancing/latest/classic/access-log-collection.html</w:t>
+      </w:r>
+    </w:p>
+    <w:p>
+      <w:pPr>
+        <w:numPr>
+          <w:numId w:val="1007"/>
+          <w:ilvl w:val="0"/>
+        </w:numPr>
+      </w:pPr>
+      <w:r>
+        <w:t xml:space="preserve">Amazon RDS logs: http://docs.aws.amazon.com/amazonrds/latest/UserGuide/USER_LogAccess.html</w:t>
+      </w:r>
+    </w:p>
+    <w:p>
+      <w:pPr>
+        <w:pStyle w:val="Heading5"/>
+      </w:pPr>
+      <w:bookmarkStart w:id="45" w:name="drupal-2"/>
+      <w:r>
+        <w:t xml:space="preserve">Drupal</w:t>
+      </w:r>
+      <w:bookmarkEnd w:id="45"/>
+    </w:p>
+    <w:p>
+      <w:pPr>
+        <w:pStyle w:val="FirstParagraph"/>
+      </w:pPr>
+      <w:r>
+        <w:t xml:space="preserve">The logs collected for Drupal sites include the following types of information:</w:t>
+      </w:r>
+    </w:p>
+    <w:p>
+      <w:pPr>
+        <w:pStyle w:val="Compact"/>
+        <w:numPr>
+          <w:numId w:val="1008"/>
+          <w:ilvl w:val="0"/>
+        </w:numPr>
+      </w:pPr>
+      <w:r>
+        <w:t xml:space="preserve">IP number of the request originator</w:t>
+      </w:r>
+    </w:p>
+    <w:p>
+      <w:pPr>
+        <w:pStyle w:val="Compact"/>
+        <w:numPr>
+          <w:numId w:val="1008"/>
+          <w:ilvl w:val="0"/>
+        </w:numPr>
+      </w:pPr>
+      <w:r>
+        <w:t xml:space="preserve">Timestamp</w:t>
+      </w:r>
+    </w:p>
+    <w:p>
+      <w:pPr>
+        <w:pStyle w:val="Compact"/>
+        <w:numPr>
+          <w:numId w:val="1008"/>
+          <w:ilvl w:val="0"/>
+        </w:numPr>
+      </w:pPr>
+      <w:r>
+        <w:t xml:space="preserve">Request URL</w:t>
+      </w:r>
+    </w:p>
+    <w:p>
+      <w:pPr>
+        <w:pStyle w:val="Compact"/>
+        <w:numPr>
+          <w:numId w:val="1008"/>
+          <w:ilvl w:val="0"/>
+        </w:numPr>
+      </w:pPr>
+      <w:r>
+        <w:t xml:space="preserve">HTTP status code returned</w:t>
+      </w:r>
+    </w:p>
+    <w:p>
+      <w:pPr>
+        <w:pStyle w:val="Compact"/>
+        <w:numPr>
+          <w:numId w:val="1008"/>
+          <w:ilvl w:val="0"/>
+        </w:numPr>
+      </w:pPr>
+      <w:r>
+        <w:t xml:space="preserve">Username</w:t>
+      </w:r>
+    </w:p>
+    <w:p>
+      <w:pPr>
+        <w:pStyle w:val="Compact"/>
+        <w:numPr>
+          <w:numId w:val="1008"/>
+          <w:ilvl w:val="0"/>
+        </w:numPr>
+      </w:pPr>
+      <w:r>
+        <w:t xml:space="preserve">Drupal Watchdog message (if applicable)</w:t>
+      </w:r>
+    </w:p>
+    <w:p>
+      <w:pPr>
+        <w:pStyle w:val="Compact"/>
+        <w:numPr>
+          <w:numId w:val="1008"/>
+          <w:ilvl w:val="0"/>
+        </w:numPr>
+      </w:pPr>
+      <w:r>
+        <w:t xml:space="preserve">Unique numerical ID of the content being modified (for content creation, modification and deletion events)</w:t>
+      </w:r>
+      <w:r>
+        <w:t xml:space="preserve"> </w:t>
+      </w:r>
+      <w:r>
+        <w:t xml:space="preserve">When auditing a Drupal incident, the CivicActions developers aggregate log sources from multiple servers into the Graylog dashboard so that all log entries for a single managed security incident can be analyzed in a single document. Log sources are sorted, filtered and reviewed. Application logs are maintained primarily for an after-the-fact investigation of critical systems or security events.</w:t>
+      </w:r>
+    </w:p>
+    <w:p>
+      <w:pPr>
+        <w:pStyle w:val="Heading5"/>
+      </w:pPr>
+      <w:bookmarkStart w:id="46" w:name="ilias-4"/>
+      <w:r>
+        <w:t xml:space="preserve">Ilias</w:t>
+      </w:r>
+      <w:bookmarkEnd w:id="46"/>
+    </w:p>
+    <w:p>
+      <w:pPr>
+        <w:pStyle w:val="FirstParagraph"/>
+      </w:pPr>
+      <w:r>
+        <w:t xml:space="preserve">The logs collected for Ilias sites include the following types of information:</w:t>
+      </w:r>
+      <w:r>
+        <w:t xml:space="preserve"> </w:t>
+      </w:r>
+      <w:r>
+        <w:t xml:space="preserve">- IP number of the request originator</w:t>
+      </w:r>
+      <w:r>
+        <w:t xml:space="preserve"> </w:t>
+      </w:r>
+      <w:r>
+        <w:t xml:space="preserve">- Timestamp</w:t>
+      </w:r>
+      <w:r>
+        <w:t xml:space="preserve"> </w:t>
+      </w:r>
+      <w:r>
+        <w:t xml:space="preserve">- Username</w:t>
+      </w:r>
+      <w:r>
+        <w:t xml:space="preserve"> </w:t>
+      </w:r>
+      <w:r>
+        <w:t xml:space="preserve">- Ilias log message (if applicable)</w:t>
+      </w:r>
+      <w:r>
+        <w:t xml:space="preserve"> </w:t>
+      </w:r>
+      <w:r>
+        <w:t xml:space="preserve">- Unique numerical ID of the content being modified (for content creation, modification and deletion events)</w:t>
+      </w:r>
+      <w:r>
+        <w:t xml:space="preserve"> </w:t>
+      </w:r>
+      <w:r>
+        <w:t xml:space="preserve">When auditing an Ilias incident, CivicActions’ developers aggregate log sources from multiple servers into the Graylog dashboard so that all log entries for a single managed security incident can be analyzed in a single document. Log sources are sorted, filtered and reviewed. Application logs are maintained primarily for an after-the-fact investigation of critical systems or security events.</w:t>
+      </w:r>
+    </w:p>
+    <w:p>
+      <w:pPr>
+        <w:pStyle w:val="Heading3"/>
+      </w:pPr>
+      <w:bookmarkStart w:id="47" w:name="au-4-audit-storage-capacity"/>
+      <w:r>
+        <w:t xml:space="preserve">AU-4: Audit Storage Capacity</w:t>
+      </w:r>
+      <w:bookmarkEnd w:id="47"/>
+    </w:p>
+    <w:p>
+      <w:pPr>
+        <w:pStyle w:val="SourceCode"/>
+      </w:pPr>
+      <w:r>
+        <w:rPr>
+          <w:rStyle w:val="VerbatimChar"/>
+        </w:rPr>
+        <w:t xml:space="preserve">The organization allocates audit record storage capacity in accordance with [Assignment: organization-defined audit record storage requirements].</w:t>
+      </w:r>
+    </w:p>
+    <w:p>
+      <w:pPr>
+        <w:pStyle w:val="FirstParagraph"/>
+      </w:pPr>
+      <w:r>
+        <w:rPr>
+          <w:b/>
+        </w:rPr>
+        <w:t xml:space="preserve">Status:</w:t>
+      </w:r>
+      <w:r>
+        <w:t xml:space="preserve"> </w:t>
+      </w:r>
+      <w:r>
+        <w:t xml:space="preserve">Complete</w:t>
+      </w:r>
+    </w:p>
+    <w:p>
+      <w:pPr>
+        <w:pStyle w:val="Heading5"/>
+      </w:pPr>
+      <w:bookmarkStart w:id="48" w:name="aws-4"/>
+      <w:r>
+        <w:t xml:space="preserve">AWS</w:t>
+      </w:r>
+      <w:bookmarkEnd w:id="48"/>
+    </w:p>
+    <w:p>
+      <w:pPr>
+        <w:pStyle w:val="FirstParagraph"/>
+      </w:pPr>
+      <w:r>
+        <w:t xml:space="preserve">In this architecture, logs track dynamic capacity growth to accommodate organizationally defined storage capacity requirements. Amazon S3 buckets are established to store audit logs from the following audit methods:</w:t>
+      </w:r>
+    </w:p>
+    <w:p>
+      <w:pPr>
+        <w:pStyle w:val="Compact"/>
+        <w:numPr>
+          <w:numId w:val="1009"/>
+          <w:ilvl w:val="0"/>
+        </w:numPr>
+      </w:pPr>
+      <w:r>
+        <w:t xml:space="preserve">AWS CloudTrail logging</w:t>
+      </w:r>
+    </w:p>
+    <w:p>
+      <w:pPr>
+        <w:pStyle w:val="Compact"/>
+        <w:numPr>
+          <w:numId w:val="1009"/>
+          <w:ilvl w:val="0"/>
+        </w:numPr>
+      </w:pPr>
+      <w:r>
+        <w:t xml:space="preserve">Amazon S3 bucket logging</w:t>
+      </w:r>
+    </w:p>
+    <w:p>
+      <w:pPr>
+        <w:pStyle w:val="Compact"/>
+        <w:numPr>
+          <w:numId w:val="1009"/>
+          <w:ilvl w:val="0"/>
+        </w:numPr>
+      </w:pPr>
+      <w:r>
+        <w:t xml:space="preserve">Elastic Load Balancing (ELB) logging</w:t>
+      </w:r>
+    </w:p>
+    <w:p>
+      <w:pPr>
+        <w:pStyle w:val="Compact"/>
+        <w:numPr>
+          <w:numId w:val="1009"/>
+          <w:ilvl w:val="0"/>
+        </w:numPr>
+      </w:pPr>
+      <w:r>
+        <w:t xml:space="preserve">Amazon RDS MySQL error logging</w:t>
+      </w:r>
+    </w:p>
+    <w:p>
+      <w:pPr>
+        <w:pStyle w:val="Heading5"/>
+      </w:pPr>
+      <w:bookmarkStart w:id="49" w:name="civicactions-3"/>
+      <w:r>
+        <w:t xml:space="preserve">CivicActions</w:t>
+      </w:r>
+      <w:bookmarkEnd w:id="49"/>
+    </w:p>
+    <w:p>
+      <w:pPr>
+        <w:pStyle w:val="FirstParagraph"/>
+      </w:pPr>
+      <w:r>
+        <w:t xml:space="preserve">CivicActions ensures adequate storage capability requirements listed in AU-11 for all events from the application, database, and hosting environment.</w:t>
+      </w:r>
+    </w:p>
+    <w:p>
+      <w:pPr>
+        <w:pStyle w:val="Heading3"/>
+      </w:pPr>
+      <w:bookmarkStart w:id="50" w:name="au-5-response-to-audit-processing-failures"/>
+      <w:r>
+        <w:t xml:space="preserve">AU-5: Response To Audit Processing Failures</w:t>
+      </w:r>
+      <w:bookmarkEnd w:id="50"/>
+    </w:p>
+    <w:p>
+      <w:pPr>
+        <w:pStyle w:val="SourceCode"/>
+      </w:pPr>
+      <w:r>
+        <w:rPr>
+          <w:rStyle w:val="VerbatimChar"/>
+        </w:rPr>
+        <w:t xml:space="preserve">The information system:</w:t>
+      </w:r>
+      <w:r>
+        <w:br w:type="textWrapping"/>
+      </w:r>
+      <w:r>
+        <w:rPr>
+          <w:rStyle w:val="VerbatimChar"/>
+        </w:rPr>
+        <w:t xml:space="preserve">  a.  Alerts [Assignment: organization-defined personnel or roles] in the event</w:t>
+      </w:r>
+      <w:r>
+        <w:br w:type="textWrapping"/>
+      </w:r>
+      <w:r>
+        <w:rPr>
+          <w:rStyle w:val="VerbatimChar"/>
+        </w:rPr>
+        <w:t xml:space="preserve">of an audit processing failure; and</w:t>
+      </w:r>
+      <w:r>
+        <w:br w:type="textWrapping"/>
+      </w:r>
+      <w:r>
+        <w:rPr>
+          <w:rStyle w:val="VerbatimChar"/>
+        </w:rPr>
+        <w:t xml:space="preserve">  b.  Takes the following additional actions: [Assignment: organization-defined</w:t>
+      </w:r>
+      <w:r>
+        <w:br w:type="textWrapping"/>
+      </w:r>
+      <w:r>
+        <w:rPr>
+          <w:rStyle w:val="VerbatimChar"/>
+        </w:rPr>
+        <w:t xml:space="preserve">actions to be taken (e.g., shut down information system, overwrite oldest audit records, stop generating audit records)].</w:t>
+      </w:r>
+    </w:p>
+    <w:p>
+      <w:pPr>
+        <w:pStyle w:val="FirstParagraph"/>
+      </w:pPr>
+      <w:r>
+        <w:rPr>
+          <w:b/>
+        </w:rPr>
+        <w:t xml:space="preserve">Status:</w:t>
+      </w:r>
+      <w:r>
+        <w:t xml:space="preserve"> </w:t>
+      </w:r>
+      <w:r>
+        <w:t xml:space="preserve">Complete</w:t>
+      </w:r>
+    </w:p>
+    <w:p>
+      <w:pPr>
+        <w:pStyle w:val="Heading5"/>
+      </w:pPr>
+      <w:bookmarkStart w:id="51" w:name="civicactions-4"/>
+      <w:r>
+        <w:t xml:space="preserve">CivicActions</w:t>
+      </w:r>
+      <w:bookmarkEnd w:id="51"/>
+    </w:p>
+    <w:p>
+      <w:pPr>
+        <w:pStyle w:val="FirstParagraph"/>
+      </w:pPr>
+      <w:r>
+        <w:t xml:space="preserve">When notified (e.g., via CloudWatch) of an auditing failure, CivicActions Operations staff will review the causes and take corrective action.</w:t>
+      </w:r>
+    </w:p>
+    <w:p>
+      <w:pPr>
+        <w:pStyle w:val="Heading4"/>
+      </w:pPr>
+      <w:bookmarkStart w:id="52" w:name="a-1"/>
+      <w:r>
+        <w:t xml:space="preserve">a</w:t>
+      </w:r>
+      <w:bookmarkEnd w:id="52"/>
+    </w:p>
+    <w:p>
+      <w:pPr>
+        <w:pStyle w:val="Heading5"/>
+      </w:pPr>
+      <w:bookmarkStart w:id="53" w:name="aws-5"/>
+      <w:r>
+        <w:t xml:space="preserve">AWS</w:t>
+      </w:r>
+      <w:bookmarkEnd w:id="53"/>
+    </w:p>
+    <w:p>
+      <w:pPr>
+        <w:pStyle w:val="FirstParagraph"/>
+      </w:pPr>
+      <w:r>
+        <w:t xml:space="preserve">In this architecture, AWS CloudTrail is enabled, and provides the basis for audit processing within the infrastructure.</w:t>
+      </w:r>
+    </w:p>
+    <w:p>
+      <w:pPr>
         <w:pStyle w:val="BodyText"/>
       </w:pPr>
       <w:r>
-        <w:t xml:space="preserve">AWS logging information: - AWS native logging: https://aws.amazon.com/answers/logging/aws-native-security-logging-capabilities/ - AWS CloudTrail logs: http://docs.aws.amazon.com/awscloudtrail/latest/userguide/cloudtrail-event-reference.html - Amazon S3 bucket logs: http://docs.aws.amazon.com/amazons3/latest/dev/ServerLogs.html - ELB logs: http://docs.aws.amazon.com/elasticloadbalancing/latest/application/load-balancer-access-logs.html</w:t>
-      </w:r>
-      <w:r>
-        <w:t xml:space="preserve"> </w:t>
-      </w:r>
+        <w:t xml:space="preserve">AWS built-in features include customer alerting of AWS CloudTrail and other service failures through the following:</w:t>
+      </w:r>
+    </w:p>
+    <w:p>
+      <w:pPr>
+        <w:pStyle w:val="Compact"/>
+        <w:numPr>
+          <w:numId w:val="1010"/>
+          <w:ilvl w:val="0"/>
+        </w:numPr>
+      </w:pPr>
+      <w:r>
+        <w:t xml:space="preserve">AWS Service Health Dashboard (http://status.aws.amazon.com)</w:t>
+      </w:r>
+    </w:p>
+    <w:p>
+      <w:pPr>
+        <w:pStyle w:val="Compact"/>
+        <w:numPr>
+          <w:numId w:val="1010"/>
+          <w:ilvl w:val="0"/>
+        </w:numPr>
+      </w:pPr>
+      <w:r>
+        <w:t xml:space="preserve">RSS feeds to which the customer organization can subscribe</w:t>
+      </w:r>
+    </w:p>
+    <w:p>
+      <w:pPr>
+        <w:pStyle w:val="Compact"/>
+        <w:numPr>
+          <w:numId w:val="1010"/>
+          <w:ilvl w:val="0"/>
+        </w:numPr>
+      </w:pPr>
+      <w:r>
+        <w:t xml:space="preserve">email</w:t>
+      </w:r>
+    </w:p>
+    <w:p>
+      <w:pPr>
+        <w:pStyle w:val="Compact"/>
+        <w:numPr>
+          <w:numId w:val="1010"/>
+          <w:ilvl w:val="0"/>
+        </w:numPr>
+      </w:pPr>
+      <w:r>
+        <w:t xml:space="preserve">alerts sent directly to the AWS account</w:t>
+      </w:r>
+      <w:r>
+        <w:t xml:space="preserve"> </w:t>
+      </w:r>
+      <w:r>
+        <w:rPr>
+          <w:i/>
+        </w:rPr>
+        <w:t xml:space="preserve">root user</w:t>
+      </w:r>
+      <w:r>
+        <w:t xml:space="preserve"> </w:t>
+      </w:r>
+      <w:r>
+        <w:t xml:space="preserve">for critical events</w:t>
+      </w:r>
+    </w:p>
+    <w:p>
+      <w:pPr>
+        <w:pStyle w:val="Compact"/>
+        <w:numPr>
+          <w:numId w:val="1010"/>
+          <w:ilvl w:val="0"/>
+        </w:numPr>
+      </w:pPr>
+      <w:r>
+        <w:t xml:space="preserve">AWS internal Incident Response and corporate communications processes</w:t>
+      </w:r>
+    </w:p>
+    <w:p>
+      <w:pPr>
+        <w:pStyle w:val="Heading3"/>
+      </w:pPr>
+      <w:bookmarkStart w:id="54" w:name="au-6-audit-review-analysis-and-reporting"/>
+      <w:r>
+        <w:t xml:space="preserve">AU-6: Audit Review, Analysis, And Reporting</w:t>
+      </w:r>
+      <w:bookmarkEnd w:id="54"/>
+    </w:p>
+    <w:p>
+      <w:pPr>
+        <w:pStyle w:val="SourceCode"/>
+      </w:pPr>
+      <w:r>
+        <w:rPr>
+          <w:rStyle w:val="VerbatimChar"/>
+        </w:rPr>
+        <w:t xml:space="preserve">The organization:</w:t>
+      </w:r>
+      <w:r>
+        <w:br w:type="textWrapping"/>
+      </w:r>
+      <w:r>
+        <w:rPr>
+          <w:rStyle w:val="VerbatimChar"/>
+        </w:rPr>
+        <w:t xml:space="preserve">  a.  Reviews and analyzes information system audit records [Assignment: organization-defined</w:t>
+      </w:r>
+      <w:r>
+        <w:br w:type="textWrapping"/>
+      </w:r>
+      <w:r>
+        <w:rPr>
+          <w:rStyle w:val="VerbatimChar"/>
+        </w:rPr>
+        <w:t xml:space="preserve">frequency] for indications of [Assignment: organization-defined inappropriate or unusual activity]; and</w:t>
+      </w:r>
+      <w:r>
+        <w:br w:type="textWrapping"/>
+      </w:r>
+      <w:r>
+        <w:rPr>
+          <w:rStyle w:val="VerbatimChar"/>
+        </w:rPr>
+        <w:t xml:space="preserve">  b.  Reports findings to [Assignment: organization-defined personnel or roles].</w:t>
+      </w:r>
+    </w:p>
+    <w:p>
+      <w:pPr>
+        <w:pStyle w:val="FirstParagraph"/>
+      </w:pPr>
+      <w:r>
+        <w:rPr>
+          <w:b/>
+        </w:rPr>
+        <w:t xml:space="preserve">Status:</w:t>
+      </w:r>
+      <w:r>
+        <w:t xml:space="preserve"> </w:t>
+      </w:r>
+      <w:r>
+        <w:t xml:space="preserve">Planned</w:t>
+      </w:r>
+    </w:p>
+    <w:p>
+      <w:pPr>
+        <w:pStyle w:val="Heading4"/>
+      </w:pPr>
+      <w:bookmarkStart w:id="55" w:name="a-2"/>
+      <w:r>
+        <w:t xml:space="preserve">a</w:t>
+      </w:r>
+      <w:bookmarkEnd w:id="55"/>
+    </w:p>
+    <w:p>
+      <w:pPr>
+        <w:pStyle w:val="Heading5"/>
+      </w:pPr>
+      <w:bookmarkStart w:id="56" w:name="civicactions-5"/>
+      <w:r>
+        <w:t xml:space="preserve">CivicActions</w:t>
+      </w:r>
+      <w:bookmarkEnd w:id="56"/>
+    </w:p>
+    <w:p>
+      <w:pPr>
+        <w:pStyle w:val="FirstParagraph"/>
+      </w:pPr>
+      <w:r>
+        <w:t xml:space="preserve">CivicActions security audit data is collected by the AWS CloudWatch monitoring and observability service to support real time and after-the-fact investigation at the application level for the following:</w:t>
+      </w:r>
+    </w:p>
+    <w:p>
+      <w:pPr>
+        <w:pStyle w:val="Compact"/>
+        <w:numPr>
+          <w:numId w:val="1011"/>
+          <w:ilvl w:val="0"/>
+        </w:numPr>
+      </w:pPr>
+      <w:r>
+        <w:t xml:space="preserve">Indications of inappropriate or unusual activity</w:t>
+      </w:r>
+    </w:p>
+    <w:p>
+      <w:pPr>
+        <w:pStyle w:val="Compact"/>
+        <w:numPr>
+          <w:numId w:val="1011"/>
+          <w:ilvl w:val="0"/>
+        </w:numPr>
+      </w:pPr>
+      <w:r>
+        <w:t xml:space="preserve">Assurance that logging is functioning properly</w:t>
+      </w:r>
+    </w:p>
+    <w:p>
+      <w:pPr>
+        <w:pStyle w:val="Compact"/>
+        <w:numPr>
+          <w:numId w:val="1011"/>
+          <w:ilvl w:val="0"/>
+        </w:numPr>
+      </w:pPr>
+      <w:r>
+        <w:t xml:space="preserve">Adherence to logging standards identified in this procedure</w:t>
+      </w:r>
+    </w:p>
+    <w:p>
+      <w:pPr>
+        <w:pStyle w:val="Heading4"/>
+      </w:pPr>
+      <w:bookmarkStart w:id="57" w:name="b-1"/>
+      <w:r>
+        <w:t xml:space="preserve">b</w:t>
+      </w:r>
+      <w:bookmarkEnd w:id="57"/>
+    </w:p>
+    <w:p>
+      <w:pPr>
+        <w:pStyle w:val="Heading5"/>
+      </w:pPr>
+      <w:bookmarkStart w:id="58" w:name="civicactions-6"/>
+      <w:r>
+        <w:t xml:space="preserve">CivicActions</w:t>
+      </w:r>
+      <w:bookmarkEnd w:id="58"/>
+    </w:p>
+    <w:p>
+      <w:pPr>
+        <w:pStyle w:val="FirstParagraph"/>
+      </w:pPr>
+      <w:r>
+        <w:t xml:space="preserve">Any significant findings observed during the inspection are reported to CivicActions’ Security Office. If these are considered to constitute a security incident, then the Incident Response process is invoked as described in the implementation of the Incident Response Plan (IR-8).</w:t>
+      </w:r>
+    </w:p>
+    <w:p>
+      <w:pPr>
+        <w:pStyle w:val="Heading3"/>
+      </w:pPr>
+      <w:bookmarkStart w:id="59" w:name="au-8-time-stamps"/>
+      <w:r>
+        <w:t xml:space="preserve">AU-8: Time Stamps</w:t>
+      </w:r>
+      <w:bookmarkEnd w:id="59"/>
+    </w:p>
+    <w:p>
+      <w:pPr>
+        <w:pStyle w:val="SourceCode"/>
+      </w:pPr>
+      <w:r>
+        <w:rPr>
+          <w:rStyle w:val="VerbatimChar"/>
+        </w:rPr>
+        <w:t xml:space="preserve">The information system:</w:t>
+      </w:r>
+      <w:r>
+        <w:br w:type="textWrapping"/>
+      </w:r>
+      <w:r>
+        <w:rPr>
+          <w:rStyle w:val="VerbatimChar"/>
+        </w:rPr>
+        <w:t xml:space="preserve">  a.  Uses internal system clocks to generate time stamps for audit records; and</w:t>
+      </w:r>
+      <w:r>
+        <w:br w:type="textWrapping"/>
+      </w:r>
+      <w:r>
+        <w:rPr>
+          <w:rStyle w:val="VerbatimChar"/>
+        </w:rPr>
+        <w:t xml:space="preserve">  b.  Records time stamps for audit records that can be mapped to Coordinated</w:t>
+      </w:r>
+      <w:r>
+        <w:br w:type="textWrapping"/>
+      </w:r>
+      <w:r>
+        <w:rPr>
+          <w:rStyle w:val="VerbatimChar"/>
+        </w:rPr>
+        <w:t xml:space="preserve">Universal Time (UTC) or Greenwich Mean Time (GMT) and meets [Assignment: organization-defined granularity of time measurement].</w:t>
+      </w:r>
+    </w:p>
+    <w:p>
+      <w:pPr>
+        <w:pStyle w:val="FirstParagraph"/>
+      </w:pPr>
+      <w:r>
+        <w:rPr>
+          <w:b/>
+        </w:rPr>
+        <w:t xml:space="preserve">Status:</w:t>
+      </w:r>
+      <w:r>
+        <w:t xml:space="preserve"> </w:t>
+      </w:r>
+      <w:r>
+        <w:t xml:space="preserve">Complete</w:t>
+      </w:r>
+    </w:p>
+    <w:p>
+      <w:pPr>
+        <w:pStyle w:val="Heading5"/>
+      </w:pPr>
+      <w:bookmarkStart w:id="60" w:name="project-1"/>
+      <w:r>
+        <w:t xml:space="preserve">Project</w:t>
+      </w:r>
+      <w:bookmarkEnd w:id="60"/>
+    </w:p>
+    <w:p>
+      <w:pPr>
+        <w:pStyle w:val="FirstParagraph"/>
+      </w:pPr>
+      <w:r>
+        <w:t xml:space="preserve">The Project system clocks are synchronized system-wide and provide time stamps with audit records.</w:t>
+      </w:r>
+    </w:p>
+    <w:p>
+      <w:pPr>
+        <w:pStyle w:val="Heading4"/>
+      </w:pPr>
+      <w:bookmarkStart w:id="61" w:name="a-3"/>
+      <w:r>
+        <w:t xml:space="preserve">a</w:t>
+      </w:r>
+      <w:bookmarkEnd w:id="61"/>
+    </w:p>
+    <w:p>
+      <w:pPr>
+        <w:pStyle w:val="Heading5"/>
+      </w:pPr>
+      <w:bookmarkStart w:id="62" w:name="aws-6"/>
+      <w:r>
+        <w:t xml:space="preserve">AWS</w:t>
+      </w:r>
+      <w:bookmarkEnd w:id="62"/>
+    </w:p>
+    <w:p>
+      <w:pPr>
+        <w:pStyle w:val="FirstParagraph"/>
+      </w:pPr>
+      <w:r>
+        <w:t xml:space="preserve">AWS includes the Amazon Time Sync Service. Running over Network Time Protocol (NTP), this service synchronizes the time on AWS instances using redundant satellite-connected and atomic clocks in all public AWS regions. The Amazon Time Sync Service provides accurate time stamp data to the following audit methods:</w:t>
+      </w:r>
+    </w:p>
+    <w:p>
+      <w:pPr>
+        <w:pStyle w:val="Compact"/>
+        <w:numPr>
+          <w:numId w:val="1012"/>
+          <w:ilvl w:val="0"/>
+        </w:numPr>
+      </w:pPr>
+      <w:r>
+        <w:t xml:space="preserve">AWS CloudTrail logging</w:t>
+      </w:r>
+    </w:p>
+    <w:p>
+      <w:pPr>
+        <w:pStyle w:val="Compact"/>
+        <w:numPr>
+          <w:numId w:val="1012"/>
+          <w:ilvl w:val="0"/>
+        </w:numPr>
+      </w:pPr>
+      <w:r>
+        <w:t xml:space="preserve">Amazon S3 bucket logging</w:t>
+      </w:r>
+    </w:p>
+    <w:p>
+      <w:pPr>
+        <w:pStyle w:val="Compact"/>
+        <w:numPr>
+          <w:numId w:val="1012"/>
+          <w:ilvl w:val="0"/>
+        </w:numPr>
+      </w:pPr>
+      <w:r>
+        <w:t xml:space="preserve">Elastic Load Balancing (ELB) logging</w:t>
+      </w:r>
+    </w:p>
+    <w:p>
+      <w:pPr>
+        <w:pStyle w:val="Compact"/>
+        <w:numPr>
+          <w:numId w:val="1012"/>
+          <w:ilvl w:val="0"/>
+        </w:numPr>
+      </w:pPr>
+      <w:r>
+        <w:t xml:space="preserve">Amazon RDS MySQL error logging</w:t>
+      </w:r>
+    </w:p>
+    <w:p>
+      <w:pPr>
+        <w:pStyle w:val="Heading4"/>
+      </w:pPr>
+      <w:bookmarkStart w:id="63" w:name="b-2"/>
+      <w:r>
+        <w:t xml:space="preserve">b</w:t>
+      </w:r>
+      <w:bookmarkEnd w:id="63"/>
+    </w:p>
+    <w:p>
+      <w:pPr>
+        <w:pStyle w:val="Heading5"/>
+      </w:pPr>
+      <w:bookmarkStart w:id="64" w:name="aws-7"/>
+      <w:r>
+        <w:t xml:space="preserve">AWS</w:t>
+      </w:r>
+      <w:bookmarkEnd w:id="64"/>
+    </w:p>
+    <w:p>
+      <w:pPr>
+        <w:pStyle w:val="FirstParagraph"/>
+      </w:pPr>
+      <w:r>
+        <w:t xml:space="preserve">The Amazon Time Sync Service provides accurate time stamp data to the following audit methods:</w:t>
+      </w:r>
+    </w:p>
+    <w:p>
+      <w:pPr>
+        <w:pStyle w:val="Compact"/>
+        <w:numPr>
+          <w:numId w:val="1013"/>
+          <w:ilvl w:val="0"/>
+        </w:numPr>
+      </w:pPr>
+      <w:r>
+        <w:t xml:space="preserve">AWS CloudTrail logging</w:t>
+      </w:r>
+    </w:p>
+    <w:p>
+      <w:pPr>
+        <w:pStyle w:val="Compact"/>
+        <w:numPr>
+          <w:numId w:val="1013"/>
+          <w:ilvl w:val="0"/>
+        </w:numPr>
+      </w:pPr>
+      <w:r>
+        <w:t xml:space="preserve">Amazon S3 bucket logging</w:t>
+      </w:r>
+    </w:p>
+    <w:p>
+      <w:pPr>
+        <w:pStyle w:val="Compact"/>
+        <w:numPr>
+          <w:numId w:val="1013"/>
+          <w:ilvl w:val="0"/>
+        </w:numPr>
+      </w:pPr>
+      <w:r>
+        <w:t xml:space="preserve">Elastic Load Balancing (ELB) logging</w:t>
+      </w:r>
+    </w:p>
+    <w:p>
+      <w:pPr>
+        <w:pStyle w:val="Compact"/>
+        <w:numPr>
+          <w:numId w:val="1013"/>
+          <w:ilvl w:val="0"/>
+        </w:numPr>
+      </w:pPr>
+      <w:r>
+        <w:t xml:space="preserve">Amazon RDS MySQL error logging</w:t>
+      </w:r>
+    </w:p>
+    <w:p>
+      <w:pPr>
+        <w:pStyle w:val="FirstParagraph"/>
+      </w:pPr>
+      <w:r>
+        <w:t xml:space="preserve">Time stamps are recorded as specified in the ISO 8601 standard. ISO 8601 represents local time (with the location unspecified), as UTC, or as an offset from UTC.</w:t>
+      </w:r>
+    </w:p>
+    <w:p>
+      <w:pPr>
+        <w:pStyle w:val="Heading3"/>
+      </w:pPr>
+      <w:bookmarkStart w:id="65" w:name="au-9-protection-of-audit-information"/>
+      <w:r>
+        <w:t xml:space="preserve">AU-9: Protection Of Audit Information</w:t>
+      </w:r>
+      <w:bookmarkEnd w:id="65"/>
+    </w:p>
+    <w:p>
+      <w:pPr>
+        <w:pStyle w:val="SourceCode"/>
+      </w:pPr>
+      <w:r>
+        <w:rPr>
+          <w:rStyle w:val="VerbatimChar"/>
+        </w:rPr>
+        <w:t xml:space="preserve">The information system protects audit information and audit tools from unauthorized access, modification, and deletion.</w:t>
+      </w:r>
+    </w:p>
+    <w:p>
+      <w:pPr>
+        <w:pStyle w:val="FirstParagraph"/>
+      </w:pPr>
+      <w:r>
+        <w:rPr>
+          <w:b/>
+        </w:rPr>
+        <w:t xml:space="preserve">Status:</w:t>
+      </w:r>
+      <w:r>
+        <w:t xml:space="preserve"> </w:t>
+      </w:r>
+      <w:r>
+        <w:t xml:space="preserve">Complete</w:t>
+      </w:r>
+    </w:p>
+    <w:p>
+      <w:pPr>
+        <w:pStyle w:val="Heading5"/>
+      </w:pPr>
+      <w:bookmarkStart w:id="66" w:name="aws-8"/>
+      <w:r>
+        <w:t xml:space="preserve">AWS</w:t>
+      </w:r>
+      <w:bookmarkEnd w:id="66"/>
+    </w:p>
+    <w:p>
+      <w:pPr>
+        <w:pStyle w:val="FirstParagraph"/>
+      </w:pPr>
+      <w:r>
+        <w:t xml:space="preserve">Access to audit data and tools is determined by access control policies for IAM groups and roles. Only users assigned to IAM groups and roles with access to audit data and tools can access them. Additionally, AWS uses server-side encryption on Amazon S3 bucket logs, and maintains them as read-only files.</w:t>
+      </w:r>
+    </w:p>
+    <w:p>
+      <w:pPr>
+        <w:pStyle w:val="Heading5"/>
+      </w:pPr>
+      <w:bookmarkStart w:id="67" w:name="civicactions-7"/>
+      <w:r>
+        <w:t xml:space="preserve">CivicActions</w:t>
+      </w:r>
+      <w:bookmarkEnd w:id="67"/>
+    </w:p>
+    <w:p>
+      <w:pPr>
+        <w:pStyle w:val="FirstParagraph"/>
+      </w:pPr>
+      <w:r>
+        <w:t xml:space="preserve">CivicActions ensures that audit logs are created, stored and maintained. Developers who have been assigned as members of the CivicActions Security Office are the only CivicActions personnel with logical permission to access and review audit logs.</w:t>
+      </w:r>
+    </w:p>
+    <w:p>
+      <w:pPr>
+        <w:pStyle w:val="Heading3"/>
+      </w:pPr>
+      <w:bookmarkStart w:id="68" w:name="au-11-audit-record-retention"/>
+      <w:r>
+        <w:t xml:space="preserve">AU-11: Audit Record Retention</w:t>
+      </w:r>
+      <w:bookmarkEnd w:id="68"/>
+    </w:p>
+    <w:p>
+      <w:pPr>
+        <w:pStyle w:val="SourceCode"/>
+      </w:pPr>
+      <w:r>
+        <w:rPr>
+          <w:rStyle w:val="VerbatimChar"/>
+        </w:rPr>
+        <w:t xml:space="preserve">The organization retains audit records for [Assignment: organization-defined time period consistent with records retention policy] to provide support for after-the-fact investigations of security incidents and to meet regulatory and organizational information retention requirements.</w:t>
+      </w:r>
+    </w:p>
+    <w:p>
+      <w:pPr>
+        <w:pStyle w:val="FirstParagraph"/>
+      </w:pPr>
+      <w:r>
+        <w:rPr>
+          <w:b/>
+        </w:rPr>
+        <w:t xml:space="preserve">Status:</w:t>
+      </w:r>
+      <w:r>
+        <w:t xml:space="preserve"> </w:t>
+      </w:r>
+      <w:r>
+        <w:t xml:space="preserve">Complete</w:t>
+      </w:r>
+    </w:p>
+    <w:p>
+      <w:pPr>
+        <w:pStyle w:val="Heading5"/>
+      </w:pPr>
+      <w:bookmarkStart w:id="69" w:name="aws-9"/>
+      <w:r>
+        <w:t xml:space="preserve">AWS</w:t>
+      </w:r>
+      <w:bookmarkEnd w:id="69"/>
+    </w:p>
+    <w:p>
+      <w:pPr>
+        <w:pStyle w:val="FirstParagraph"/>
+      </w:pPr>
+      <w:r>
+        <w:t xml:space="preserve">AWS CloudTrail logs are stored in an Amazon S3 bucket, which dynamically allocates storage capacity to support continuous collection and storage of AWS CloudTrail log data. The storage capacity supports indefinite retention, but with 7 year retention specified, and migration to Amazon Glacier after 90 days in AWS regions where Glacier is available.</w:t>
+      </w:r>
+    </w:p>
+    <w:p>
+      <w:pPr>
+        <w:pStyle w:val="Heading5"/>
+      </w:pPr>
+      <w:bookmarkStart w:id="70" w:name="civicactions-8"/>
+      <w:r>
+        <w:t xml:space="preserve">CivicActions</w:t>
+      </w:r>
+      <w:bookmarkEnd w:id="70"/>
+    </w:p>
+    <w:p>
+      <w:pPr>
+        <w:pStyle w:val="FirstParagraph"/>
+      </w:pPr>
+      <w:r>
+        <w:t xml:space="preserve">CivicActions audits events from the application, database, and hosting environment, and retains these records for at least 180 days.</w:t>
+      </w:r>
+    </w:p>
+    <w:p>
+      <w:pPr>
+        <w:pStyle w:val="Heading3"/>
+      </w:pPr>
+      <w:bookmarkStart w:id="71" w:name="au-12-audit-generation"/>
+      <w:r>
+        <w:t xml:space="preserve">AU-12: Audit Generation</w:t>
+      </w:r>
+      <w:bookmarkEnd w:id="71"/>
+    </w:p>
+    <w:p>
+      <w:pPr>
+        <w:pStyle w:val="SourceCode"/>
+      </w:pPr>
+      <w:r>
+        <w:rPr>
+          <w:rStyle w:val="VerbatimChar"/>
+        </w:rPr>
+        <w:t xml:space="preserve">The information system:</w:t>
+      </w:r>
+      <w:r>
+        <w:br w:type="textWrapping"/>
+      </w:r>
+      <w:r>
+        <w:rPr>
+          <w:rStyle w:val="VerbatimChar"/>
+        </w:rPr>
+        <w:t xml:space="preserve">  a.  Provides audit record generation capability for the auditable events defined</w:t>
+      </w:r>
+      <w:r>
+        <w:br w:type="textWrapping"/>
+      </w:r>
+      <w:r>
+        <w:rPr>
+          <w:rStyle w:val="VerbatimChar"/>
+        </w:rPr>
+        <w:t xml:space="preserve">in AU-2 a. at [Assignment: organization-defined information system components];</w:t>
+      </w:r>
+      <w:r>
+        <w:br w:type="textWrapping"/>
+      </w:r>
+      <w:r>
+        <w:rPr>
+          <w:rStyle w:val="VerbatimChar"/>
+        </w:rPr>
+        <w:t xml:space="preserve">  b.  Allows [Assignment: organization-defined personnel or roles] to select which</w:t>
+      </w:r>
+      <w:r>
+        <w:br w:type="textWrapping"/>
+      </w:r>
+      <w:r>
+        <w:rPr>
+          <w:rStyle w:val="VerbatimChar"/>
+        </w:rPr>
+        <w:t xml:space="preserve">auditable events are to be audited by specific components of the information system; and</w:t>
+      </w:r>
+      <w:r>
+        <w:br w:type="textWrapping"/>
+      </w:r>
+      <w:r>
+        <w:rPr>
+          <w:rStyle w:val="VerbatimChar"/>
+        </w:rPr>
+        <w:t xml:space="preserve">  c.  Generates audit records for the events defined in AU-2 d. with the content</w:t>
+      </w:r>
+      <w:r>
+        <w:br w:type="textWrapping"/>
+      </w:r>
+      <w:r>
+        <w:rPr>
+          <w:rStyle w:val="VerbatimChar"/>
+        </w:rPr>
+        <w:t xml:space="preserve">defined in AU-3.</w:t>
+      </w:r>
+    </w:p>
+    <w:p>
+      <w:pPr>
+        <w:pStyle w:val="FirstParagraph"/>
+      </w:pPr>
+      <w:r>
+        <w:rPr>
+          <w:b/>
+        </w:rPr>
+        <w:t xml:space="preserve">Status:</w:t>
+      </w:r>
+      <w:r>
+        <w:t xml:space="preserve"> </w:t>
+      </w:r>
+      <w:r>
+        <w:t xml:space="preserve">Complete</w:t>
+      </w:r>
+    </w:p>
+    <w:p>
+      <w:pPr>
+        <w:pStyle w:val="Heading4"/>
+      </w:pPr>
+      <w:bookmarkStart w:id="72" w:name="a-4"/>
+      <w:r>
+        <w:t xml:space="preserve">a</w:t>
+      </w:r>
+      <w:bookmarkEnd w:id="72"/>
+    </w:p>
+    <w:p>
+      <w:pPr>
+        <w:pStyle w:val="Heading5"/>
+      </w:pPr>
+      <w:bookmarkStart w:id="73" w:name="aws-10"/>
+      <w:r>
+        <w:t xml:space="preserve">AWS</w:t>
+      </w:r>
+      <w:bookmarkEnd w:id="73"/>
+    </w:p>
+    <w:p>
+      <w:pPr>
+        <w:pStyle w:val="FirstParagraph"/>
+      </w:pPr>
+      <w:r>
+        <w:t xml:space="preserve">In this architecture, AWS CloudTrail, Amazon S3 bucket logging, Elastic Load Balancing (ELB) logging, and Amazon RDS MySQL error logging are enabled, but initial Amazon EC2 instances launched by this deployment (bastion host, application servers, proxy servers, and any Amazon EC2-based NAT servers) do not have auditing enabled within the OS, as these are for example purposes only.</w:t>
+      </w:r>
+    </w:p>
+    <w:p>
+      <w:pPr>
+        <w:pStyle w:val="BodyText"/>
+      </w:pPr>
+      <w:r>
+        <w:t xml:space="preserve">AWS built-in features of logging mechanisms provide the audit record generation capability for the auditable events defined in AU-2a. by logging all security-relevant IAM user and API activities which address AWS infrastructure components (AWS Products and services), ELB</w:t>
+      </w:r>
+    </w:p>
+    <w:p>
+      <w:pPr>
+        <w:pStyle w:val="Heading5"/>
+      </w:pPr>
+      <w:bookmarkStart w:id="74" w:name="civicactions-9"/>
+      <w:r>
+        <w:t xml:space="preserve">CivicActions</w:t>
+      </w:r>
+      <w:bookmarkEnd w:id="74"/>
+    </w:p>
+    <w:p>
+      <w:pPr>
+        <w:pStyle w:val="FirstParagraph"/>
+      </w:pPr>
+      <w:r>
+        <w:t xml:space="preserve">CivicActions ensures audit records are generated for its web and event logs as required in AU-2 and AU-3 for servers, application, database, and network components.</w:t>
+      </w:r>
+    </w:p>
+    <w:p>
+      <w:pPr>
+        <w:pStyle w:val="Heading4"/>
+      </w:pPr>
+      <w:bookmarkStart w:id="75" w:name="b-3"/>
+      <w:r>
+        <w:t xml:space="preserve">b</w:t>
+      </w:r>
+      <w:bookmarkEnd w:id="75"/>
+    </w:p>
+    <w:p>
+      <w:pPr>
+        <w:pStyle w:val="Heading5"/>
+      </w:pPr>
+      <w:bookmarkStart w:id="76" w:name="aws-11"/>
+      <w:r>
+        <w:t xml:space="preserve">AWS</w:t>
+      </w:r>
+      <w:bookmarkEnd w:id="76"/>
+    </w:p>
+    <w:p>
+      <w:pPr>
+        <w:pStyle w:val="FirstParagraph"/>
+      </w:pPr>
+      <w:r>
+        <w:t xml:space="preserve">In this architecture, AWS CloudTrail, Amazon S3 bucket logging, Elastic Load Balancing (ELB) logging, and Amazon RDS MySQL error logging are enabled AWS CloudTrail is enabled to log all available API events automatically within the AWS infrastructure and Amazon S3 bucket logging is enabled to log bucket activity.</w:t>
+      </w:r>
+    </w:p>
+    <w:p>
+      <w:pPr>
+        <w:pStyle w:val="BodyText"/>
+      </w:pPr>
+      <w:r>
+        <w:t xml:space="preserve">AWS built-in features of Identity and Access Management (IAM) allows policy to be applied to privileged users for administrator/audit access, allowing them to modify Amazon CloudWatch alarms, AWS Config rules, and Amazon S3 bucket logging to select the CloudTrail and Amazon S3 events that are to cause notification, alerting and automated reaction.</w:t>
+      </w:r>
+    </w:p>
+    <w:p>
+      <w:pPr>
+        <w:pStyle w:val="Heading5"/>
+      </w:pPr>
+      <w:bookmarkStart w:id="77" w:name="civicactions-10"/>
+      <w:r>
+        <w:t xml:space="preserve">CivicActions</w:t>
+      </w:r>
+      <w:bookmarkEnd w:id="77"/>
+    </w:p>
+    <w:p>
+      <w:pPr>
+        <w:pStyle w:val="FirstParagraph"/>
+      </w:pPr>
+      <w:r>
+        <w:t xml:space="preserve">The selected auditable events described in AU-2 are coordinated by CivicActions internal admins and client security/operations officers for each component of the production system.</w:t>
+      </w:r>
+    </w:p>
+    <w:p>
+      <w:pPr>
+        <w:pStyle w:val="Heading4"/>
+      </w:pPr>
+      <w:bookmarkStart w:id="78" w:name="c-1"/>
+      <w:r>
+        <w:t xml:space="preserve">c</w:t>
+      </w:r>
+      <w:bookmarkEnd w:id="78"/>
+    </w:p>
+    <w:p>
+      <w:pPr>
+        <w:pStyle w:val="Heading5"/>
+      </w:pPr>
+      <w:bookmarkStart w:id="79" w:name="aws-12"/>
+      <w:r>
+        <w:t xml:space="preserve">AWS</w:t>
+      </w:r>
+      <w:bookmarkEnd w:id="79"/>
+    </w:p>
+    <w:p>
+      <w:pPr>
+        <w:pStyle w:val="FirstParagraph"/>
+      </w:pPr>
+      <w:r>
+        <w:t xml:space="preserve">In this architecture, AWS CloudTrail, Amazon S3 bucket logging, Elastic Load Balancing (ELB) logging, and Amazon RDS MySQL error logging are enabled. However, the initial Amazon EC2 instances launched by this deployment (bastion host, application servers, proxy servers, and any Amazon EC2-based NAT servers) DO NOT have any auditing enabled within the OS, as these are in place for example purposes only.</w:t>
+      </w:r>
+    </w:p>
+    <w:p>
+      <w:pPr>
+        <w:pStyle w:val="BodyText"/>
+      </w:pPr>
+      <w:r>
+        <w:t xml:space="preserve">AWS built-in features of native logging generates audit records with the content defined in AU-3.</w:t>
+      </w:r>
+    </w:p>
+    <w:p>
+      <w:pPr>
+        <w:pStyle w:val="BodyText"/>
+      </w:pPr>
+      <w:r>
+        <w:t xml:space="preserve">AWS logging information:</w:t>
+      </w:r>
+    </w:p>
+    <w:p>
+      <w:pPr>
+        <w:pStyle w:val="Compact"/>
+        <w:numPr>
+          <w:numId w:val="1014"/>
+          <w:ilvl w:val="0"/>
+        </w:numPr>
+      </w:pPr>
+      <w:r>
+        <w:t xml:space="preserve">AWS native logging: https://aws.amazon.com/answers/logging/aws-native-security-logging-capabilities/</w:t>
+      </w:r>
+    </w:p>
+    <w:p>
+      <w:pPr>
+        <w:pStyle w:val="Compact"/>
+        <w:numPr>
+          <w:numId w:val="1014"/>
+          <w:ilvl w:val="0"/>
+        </w:numPr>
+      </w:pPr>
+      <w:r>
+        <w:t xml:space="preserve">AWS CloudTrail logs: http://docs.aws.amazon.com/awscloudtrail/latest/userguide/cloudtrail-event-reference.html</w:t>
+      </w:r>
+    </w:p>
+    <w:p>
+      <w:pPr>
+        <w:pStyle w:val="Compact"/>
+        <w:numPr>
+          <w:numId w:val="1014"/>
+          <w:ilvl w:val="0"/>
+        </w:numPr>
+      </w:pPr>
+      <w:r>
+        <w:t xml:space="preserve">Amazon S3 bucket logs: http://docs.aws.amazon.com/amazons3/latest/dev/ServerLogs.html</w:t>
+      </w:r>
+    </w:p>
+    <w:p>
+      <w:pPr>
+        <w:numPr>
+          <w:numId w:val="1014"/>
+          <w:ilvl w:val="0"/>
+        </w:numPr>
+      </w:pPr>
+      <w:r>
+        <w:t xml:space="preserve">ELB logs: http://docs.aws.amazon.com/elasticloadbalancing/latest/application/load-balancer-access-logs.html</w:t>
+      </w:r>
+    </w:p>
+    <w:p>
+      <w:pPr>
+        <w:numPr>
+          <w:numId w:val="1000"/>
+          <w:ilvl w:val="0"/>
+        </w:numPr>
+      </w:pPr>
       <w:r>
         <w:t xml:space="preserve">http://docs.aws.amazon.com/elasticloadbalancing/latest/classic/access-log-collection.html</w:t>
       </w:r>
-      <w:r>
-        <w:t xml:space="preserve"> </w:t>
-      </w:r>
-      <w:r>
-        <w:t xml:space="preserve">- Amazon RDS logs: http://docs.aws.amazon.com/amazonrds/latest/UserGuide/USER_LogAccess.html</w:t>
-      </w:r>
-    </w:p>
-    <w:p>
-      <w:pPr>
-        <w:pStyle w:val="Heading5"/>
-      </w:pPr>
-      <w:bookmarkStart w:id="45" w:name="drupal-2"/>
-      <w:r>
-        <w:t xml:space="preserve">Drupal</w:t>
-      </w:r>
-      <w:bookmarkEnd w:id="45"/>
-    </w:p>
-    <w:p>
-      <w:pPr>
-        <w:pStyle w:val="FirstParagraph"/>
-      </w:pPr>
-      <w:r>
-        <w:t xml:space="preserve">The logs collected for Drupal sites include the following types of information:</w:t>
-      </w:r>
-    </w:p>
-    <w:p>
-      <w:pPr>
-        <w:numPr>
-          <w:ilvl w:val="0"/>
-          <w:numId w:val="1003"/>
-        </w:numPr>
-        <w:pStyle w:val="Compact"/>
-      </w:pPr>
-      <w:r>
-        <w:t xml:space="preserve">IP number of the request originator</w:t>
-      </w:r>
-    </w:p>
-    <w:p>
-      <w:pPr>
-        <w:numPr>
-          <w:ilvl w:val="0"/>
-          <w:numId w:val="1003"/>
-        </w:numPr>
-        <w:pStyle w:val="Compact"/>
-      </w:pPr>
-      <w:r>
-        <w:t xml:space="preserve">Timestamp</w:t>
-      </w:r>
-    </w:p>
-    <w:p>
-      <w:pPr>
-        <w:numPr>
-          <w:ilvl w:val="0"/>
-          <w:numId w:val="1003"/>
-        </w:numPr>
-        <w:pStyle w:val="Compact"/>
-      </w:pPr>
-      <w:r>
-        <w:t xml:space="preserve">Request URL</w:t>
-      </w:r>
-    </w:p>
-    <w:p>
-      <w:pPr>
-        <w:numPr>
-          <w:ilvl w:val="0"/>
-          <w:numId w:val="1003"/>
-        </w:numPr>
-        <w:pStyle w:val="Compact"/>
-      </w:pPr>
-      <w:r>
-        <w:t xml:space="preserve">HTTP status code returned</w:t>
-      </w:r>
-    </w:p>
-    <w:p>
-      <w:pPr>
-        <w:numPr>
-          <w:ilvl w:val="0"/>
-          <w:numId w:val="1003"/>
-        </w:numPr>
-        <w:pStyle w:val="Compact"/>
-      </w:pPr>
-      <w:r>
-        <w:t xml:space="preserve">Username</w:t>
-      </w:r>
-    </w:p>
-    <w:p>
-      <w:pPr>
-        <w:numPr>
-          <w:ilvl w:val="0"/>
-          <w:numId w:val="1003"/>
-        </w:numPr>
-        <w:pStyle w:val="Compact"/>
-      </w:pPr>
-      <w:r>
-        <w:t xml:space="preserve">Drupal Watchdog message (if applicable)</w:t>
-      </w:r>
-    </w:p>
-    <w:p>
-      <w:pPr>
-        <w:numPr>
-          <w:ilvl w:val="0"/>
-          <w:numId w:val="1003"/>
-        </w:numPr>
-        <w:pStyle w:val="Compact"/>
-      </w:pPr>
-      <w:r>
-        <w:t xml:space="preserve">Unique numerical ID of the content being modified (for content creation, modification and deletion events)</w:t>
-      </w:r>
-      <w:r>
-        <w:t xml:space="preserve"> </w:t>
-      </w:r>
-      <w:r>
-        <w:t xml:space="preserve">When auditing a Drupal incident, the CivicActions developers aggregate log sources from multiple servers into the Graylog dashboard so that all log entries for a single managed security incident can be analyzed in a single document. Log sources are sorted, filtered and reviewed. Application logs are maintained primarily for an after-the-fact investigation of critical systems or security events.</w:t>
-      </w:r>
-    </w:p>
-    <w:p>
-      <w:pPr>
-        <w:pStyle w:val="Heading5"/>
-      </w:pPr>
-      <w:bookmarkStart w:id="46" w:name="ilias-4"/>
-      <w:r>
-        <w:t xml:space="preserve">Ilias</w:t>
-      </w:r>
-      <w:bookmarkEnd w:id="46"/>
-    </w:p>
-    <w:p>
-      <w:pPr>
-        <w:pStyle w:val="FirstParagraph"/>
-      </w:pPr>
-      <w:r>
-        <w:t xml:space="preserve">The logs collected for Ilias sites include the following types of information:</w:t>
-      </w:r>
-      <w:r>
-        <w:t xml:space="preserve"> </w:t>
-      </w:r>
-      <w:r>
-        <w:t xml:space="preserve">- IP number of the request originator</w:t>
-      </w:r>
-      <w:r>
-        <w:t xml:space="preserve"> </w:t>
-      </w:r>
-      <w:r>
-        <w:t xml:space="preserve">- Timestamp</w:t>
-      </w:r>
-      <w:r>
-        <w:t xml:space="preserve"> </w:t>
-      </w:r>
-      <w:r>
-        <w:t xml:space="preserve">- Username</w:t>
-      </w:r>
-      <w:r>
-        <w:t xml:space="preserve"> </w:t>
-      </w:r>
-      <w:r>
-        <w:t xml:space="preserve">- Ilias log message (if applicable)</w:t>
-      </w:r>
-      <w:r>
-        <w:t xml:space="preserve"> </w:t>
-      </w:r>
-      <w:r>
-        <w:t xml:space="preserve">- Unique numerical ID of the content being modified (for content creation, modification and deletion events)</w:t>
-      </w:r>
-      <w:r>
-        <w:t xml:space="preserve"> </w:t>
-      </w:r>
-      <w:r>
-        <w:t xml:space="preserve">When auditing an Ilias incident, CivicActions’ developers aggregate log sources from multiple servers into the Graylog dashboard so that all log entries for a single managed security incident can be analyzed in a single document. Log sources are sorted, filtered and reviewed. Application logs are maintained primarily for an after-the-fact investigation of critical systems or security events.</w:t>
-      </w:r>
-    </w:p>
-    <w:p>
-      <w:pPr>
-        <w:pStyle w:val="Heading3"/>
-      </w:pPr>
-      <w:bookmarkStart w:id="47" w:name="au-4-audit-storage-capacity"/>
-      <w:r>
-        <w:t xml:space="preserve">AU-4: Audit Storage Capacity</w:t>
-      </w:r>
-      <w:bookmarkEnd w:id="47"/>
-    </w:p>
-    <w:p>
-      <w:pPr>
-        <w:pStyle w:val="SourceCode"/>
-      </w:pPr>
-      <w:r>
-        <w:rPr>
-          <w:rStyle w:val="VerbatimChar"/>
-        </w:rPr>
-        <w:t xml:space="preserve">The organization allocates audit record storage capacity in accordance with [Assignment: organization-defined audit record storage requirements].</w:t>
-      </w:r>
-    </w:p>
-    <w:p>
-      <w:pPr>
-        <w:pStyle w:val="FirstParagraph"/>
-      </w:pPr>
-      <w:r>
-        <w:rPr>
-          <w:b/>
-        </w:rPr>
-        <w:t xml:space="preserve">Status:</w:t>
-      </w:r>
-      <w:r>
-        <w:t xml:space="preserve"> </w:t>
-      </w:r>
-      <w:r>
-        <w:t xml:space="preserve">Complete</w:t>
-      </w:r>
-    </w:p>
-    <w:p>
-      <w:pPr>
-        <w:pStyle w:val="Heading5"/>
-      </w:pPr>
-      <w:bookmarkStart w:id="48" w:name="aws-4"/>
-      <w:r>
-        <w:t xml:space="preserve">AWS</w:t>
-      </w:r>
-      <w:bookmarkEnd w:id="48"/>
-    </w:p>
-    <w:p>
-      <w:pPr>
-        <w:pStyle w:val="FirstParagraph"/>
-      </w:pPr>
-      <w:r>
-        <w:t xml:space="preserve">In this architecture, logs track dynamic capacity growth to accommodate organizationally defined storage capacity requirements. Amazon S3 buckets are established to store audit logs from the following audit methods: - AWS CloudTrail logging - Amazon S3 bucket logging - Elastic Load Balancing (ELB) logging - Amazon RDS MySQL error logging</w:t>
-      </w:r>
-    </w:p>
-    <w:p>
-      <w:pPr>
-        <w:pStyle w:val="Heading5"/>
-      </w:pPr>
-      <w:bookmarkStart w:id="49" w:name="civicactions-3"/>
-      <w:r>
-        <w:t xml:space="preserve">CivicActions</w:t>
-      </w:r>
-      <w:bookmarkEnd w:id="49"/>
-    </w:p>
-    <w:p>
-      <w:pPr>
-        <w:pStyle w:val="FirstParagraph"/>
-      </w:pPr>
-      <w:r>
-        <w:t xml:space="preserve">CivicActions ensures adequate storage capability requirements listed in AU-11 for all events from the application, database, and hosting environment.</w:t>
-      </w:r>
-    </w:p>
-    <w:p>
-      <w:pPr>
-        <w:pStyle w:val="Heading3"/>
-      </w:pPr>
-      <w:bookmarkStart w:id="50" w:name="Xdbec492abc5f1a7794bcb93b1607ac90e52e880"/>
-      <w:r>
-        <w:t xml:space="preserve">AU-5: Response To Audit Processing Failures</w:t>
-      </w:r>
-      <w:bookmarkEnd w:id="50"/>
-    </w:p>
-    <w:p>
-      <w:pPr>
-        <w:pStyle w:val="SourceCode"/>
-      </w:pPr>
-      <w:r>
-        <w:rPr>
-          <w:rStyle w:val="VerbatimChar"/>
-        </w:rPr>
-        <w:t xml:space="preserve">The information system:</w:t>
-      </w:r>
-      <w:r>
-        <w:br/>
-      </w:r>
-      <w:r>
-        <w:rPr>
-          <w:rStyle w:val="VerbatimChar"/>
-        </w:rPr>
-        <w:t xml:space="preserve">  a.  Alerts [Assignment: organization-defined personnel or roles] in the event</w:t>
-      </w:r>
-      <w:r>
-        <w:br/>
-      </w:r>
-      <w:r>
-        <w:rPr>
-          <w:rStyle w:val="VerbatimChar"/>
-        </w:rPr>
-        <w:t xml:space="preserve">of an audit processing failure; and</w:t>
-      </w:r>
-      <w:r>
-        <w:br/>
-      </w:r>
-      <w:r>
-        <w:rPr>
-          <w:rStyle w:val="VerbatimChar"/>
-        </w:rPr>
-        <w:t xml:space="preserve">  b.  Takes the following additional actions: [Assignment: organization-defined</w:t>
-      </w:r>
-      <w:r>
-        <w:br/>
-      </w:r>
-      <w:r>
-        <w:rPr>
-          <w:rStyle w:val="VerbatimChar"/>
-        </w:rPr>
-        <w:t xml:space="preserve">actions to be taken (e.g., shut down information system, overwrite oldest audit records, stop generating audit records)].</w:t>
-      </w:r>
-    </w:p>
-    <w:p>
-      <w:pPr>
-        <w:pStyle w:val="FirstParagraph"/>
-      </w:pPr>
-      <w:r>
-        <w:rPr>
-          <w:b/>
-        </w:rPr>
-        <w:t xml:space="preserve">Status:</w:t>
-      </w:r>
-      <w:r>
-        <w:t xml:space="preserve"> </w:t>
-      </w:r>
-      <w:r>
-        <w:t xml:space="preserve">Complete</w:t>
-      </w:r>
-    </w:p>
-    <w:p>
-      <w:pPr>
-        <w:pStyle w:val="Heading5"/>
-      </w:pPr>
-      <w:bookmarkStart w:id="51" w:name="civicactions-4"/>
-      <w:r>
-        <w:t xml:space="preserve">CivicActions</w:t>
-      </w:r>
-      <w:bookmarkEnd w:id="51"/>
-    </w:p>
-    <w:p>
-      <w:pPr>
-        <w:pStyle w:val="FirstParagraph"/>
-      </w:pPr>
-      <w:r>
-        <w:t xml:space="preserve">When notified (e.g., via CloudWatch) of an auditing failure, CivicActions Operations staff will review the causes and take corrective action.</w:t>
-      </w:r>
-    </w:p>
-    <w:p>
-      <w:pPr>
-        <w:pStyle w:val="Heading4"/>
-      </w:pPr>
-      <w:bookmarkStart w:id="52" w:name="a-1"/>
-      <w:r>
-        <w:t xml:space="preserve">a</w:t>
-      </w:r>
-      <w:bookmarkEnd w:id="52"/>
-    </w:p>
-    <w:p>
-      <w:pPr>
-        <w:pStyle w:val="Heading5"/>
-      </w:pPr>
-      <w:bookmarkStart w:id="53" w:name="aws-5"/>
-      <w:r>
-        <w:t xml:space="preserve">AWS</w:t>
-      </w:r>
-      <w:bookmarkEnd w:id="53"/>
-    </w:p>
-    <w:p>
-      <w:pPr>
-        <w:pStyle w:val="FirstParagraph"/>
-      </w:pPr>
-      <w:r>
-        <w:t xml:space="preserve">In this architecture, AWS CloudTrail is enabled, and provides the basis for audit processing within the infrastructure.</w:t>
-      </w:r>
-    </w:p>
-    <w:p>
-      <w:pPr>
-        <w:pStyle w:val="BodyText"/>
-      </w:pPr>
-      <w:r>
-        <w:t xml:space="preserve">AWS built-in features include customer alerting of AWS CloudTrail and other service failures through the following: - AWS Service Health Dashboard (http://status.aws.amazon.com) - RSS feeds to which the customer organization can subscribe - email - alerts sent directly to the AWS account</w:t>
-      </w:r>
-      <w:r>
-        <w:t xml:space="preserve"> </w:t>
-      </w:r>
-      <w:r>
-        <w:rPr>
-          <w:i/>
-        </w:rPr>
-        <w:t xml:space="preserve">root user</w:t>
-      </w:r>
-      <w:r>
-        <w:t xml:space="preserve"> </w:t>
-      </w:r>
-      <w:r>
-        <w:t xml:space="preserve">for critical events - AWS internal Incident Response and corporate communications processes</w:t>
-      </w:r>
-    </w:p>
-    <w:p>
-      <w:pPr>
-        <w:pStyle w:val="Heading3"/>
-      </w:pPr>
-      <w:bookmarkStart w:id="54" w:name="au-6-audit-review-analysis-and-reporting"/>
-      <w:r>
-        <w:t xml:space="preserve">AU-6: Audit Review, Analysis, And Reporting</w:t>
-      </w:r>
-      <w:bookmarkEnd w:id="54"/>
-    </w:p>
-    <w:p>
-      <w:pPr>
-        <w:pStyle w:val="SourceCode"/>
-      </w:pPr>
-      <w:r>
-        <w:rPr>
-          <w:rStyle w:val="VerbatimChar"/>
-        </w:rPr>
-        <w:t xml:space="preserve">The organization:</w:t>
-      </w:r>
-      <w:r>
-        <w:br/>
-      </w:r>
-      <w:r>
-        <w:rPr>
-          <w:rStyle w:val="VerbatimChar"/>
-        </w:rPr>
-        <w:t xml:space="preserve">  a.  Reviews and analyzes information system audit records [Assignment: organization-defined</w:t>
-      </w:r>
-      <w:r>
-        <w:br/>
-      </w:r>
-      <w:r>
-        <w:rPr>
-          <w:rStyle w:val="VerbatimChar"/>
-        </w:rPr>
-        <w:t xml:space="preserve">frequency] for indications of [Assignment: organization-defined inappropriate or unusual activity]; and</w:t>
-      </w:r>
-      <w:r>
-        <w:br/>
-      </w:r>
-      <w:r>
-        <w:rPr>
-          <w:rStyle w:val="VerbatimChar"/>
-        </w:rPr>
-        <w:t xml:space="preserve">  b.  Reports findings to [Assignment: organization-defined personnel or roles].</w:t>
-      </w:r>
-    </w:p>
-    <w:p>
-      <w:pPr>
-        <w:pStyle w:val="FirstParagraph"/>
-      </w:pPr>
-      <w:r>
-        <w:rPr>
-          <w:b/>
-        </w:rPr>
-        <w:t xml:space="preserve">Status:</w:t>
-      </w:r>
-      <w:r>
-        <w:t xml:space="preserve"> </w:t>
-      </w:r>
-      <w:r>
-        <w:t xml:space="preserve">Planned</w:t>
-      </w:r>
-    </w:p>
-    <w:p>
-      <w:pPr>
-        <w:pStyle w:val="Heading4"/>
-      </w:pPr>
-      <w:bookmarkStart w:id="55" w:name="a-2"/>
-      <w:r>
-        <w:t xml:space="preserve">a</w:t>
-      </w:r>
-      <w:bookmarkEnd w:id="55"/>
-    </w:p>
-    <w:p>
-      <w:pPr>
-        <w:pStyle w:val="Heading5"/>
-      </w:pPr>
-      <w:bookmarkStart w:id="56" w:name="civicactions-5"/>
-      <w:r>
-        <w:t xml:space="preserve">CivicActions</w:t>
-      </w:r>
-      <w:bookmarkEnd w:id="56"/>
-    </w:p>
-    <w:p>
-      <w:pPr>
-        <w:pStyle w:val="FirstParagraph"/>
-      </w:pPr>
-      <w:r>
-        <w:t xml:space="preserve">CivicActions security audit data is collected by the AWS CloudWatch monitoring and observability service to support real time and after-the-fact investigation at the application level for the following:</w:t>
-      </w:r>
-    </w:p>
-    <w:p>
-      <w:pPr>
-        <w:numPr>
-          <w:ilvl w:val="0"/>
-          <w:numId w:val="1004"/>
-        </w:numPr>
-        <w:pStyle w:val="Compact"/>
-      </w:pPr>
-      <w:r>
-        <w:t xml:space="preserve">Indications of inappropriate or unusual activity</w:t>
-      </w:r>
-    </w:p>
-    <w:p>
-      <w:pPr>
-        <w:numPr>
-          <w:ilvl w:val="0"/>
-          <w:numId w:val="1004"/>
-        </w:numPr>
-        <w:pStyle w:val="Compact"/>
-      </w:pPr>
-      <w:r>
-        <w:t xml:space="preserve">Assurance that logging is functioning properly</w:t>
-      </w:r>
-    </w:p>
-    <w:p>
-      <w:pPr>
-        <w:numPr>
-          <w:ilvl w:val="0"/>
-          <w:numId w:val="1004"/>
-        </w:numPr>
-        <w:pStyle w:val="Compact"/>
-      </w:pPr>
-      <w:r>
-        <w:t xml:space="preserve">Adherence to logging standards identified in this procedure</w:t>
-      </w:r>
-    </w:p>
-    <w:p>
-      <w:pPr>
-        <w:pStyle w:val="Heading4"/>
-      </w:pPr>
-      <w:bookmarkStart w:id="57" w:name="b-1"/>
-      <w:r>
-        <w:t xml:space="preserve">b</w:t>
-      </w:r>
-      <w:bookmarkEnd w:id="57"/>
-    </w:p>
-    <w:p>
-      <w:pPr>
-        <w:pStyle w:val="Heading5"/>
-      </w:pPr>
-      <w:bookmarkStart w:id="58" w:name="civicactions-6"/>
-      <w:r>
-        <w:t xml:space="preserve">CivicActions</w:t>
-      </w:r>
-      <w:bookmarkEnd w:id="58"/>
-    </w:p>
-    <w:p>
-      <w:pPr>
-        <w:pStyle w:val="FirstParagraph"/>
-      </w:pPr>
-      <w:r>
-        <w:t xml:space="preserve">Any significant findings observed during the inspection are reported to CivicActions’ Security Office. If these are considered to constitute a security incident, then the Incident Response process is invoked as described in the implementation of the Incident Response Plan (IR-8).</w:t>
-      </w:r>
-    </w:p>
-    <w:p>
-      <w:pPr>
-        <w:pStyle w:val="Heading3"/>
-      </w:pPr>
-      <w:bookmarkStart w:id="59" w:name="au-8-time-stamps"/>
-      <w:r>
-        <w:t xml:space="preserve">AU-8: Time Stamps</w:t>
-      </w:r>
-      <w:bookmarkEnd w:id="59"/>
-    </w:p>
-    <w:p>
-      <w:pPr>
-        <w:pStyle w:val="SourceCode"/>
-      </w:pPr>
-      <w:r>
-        <w:rPr>
-          <w:rStyle w:val="VerbatimChar"/>
-        </w:rPr>
-        <w:t xml:space="preserve">The information system:</w:t>
-      </w:r>
-      <w:r>
-        <w:br/>
-      </w:r>
-      <w:r>
-        <w:rPr>
-          <w:rStyle w:val="VerbatimChar"/>
-        </w:rPr>
-        <w:t xml:space="preserve">  a.  Uses internal system clocks to generate time stamps for audit records; and</w:t>
-      </w:r>
-      <w:r>
-        <w:br/>
-      </w:r>
-      <w:r>
-        <w:rPr>
-          <w:rStyle w:val="VerbatimChar"/>
-        </w:rPr>
-        <w:t xml:space="preserve">  b.  Records time stamps for audit records that can be mapped to Coordinated</w:t>
-      </w:r>
-      <w:r>
-        <w:br/>
-      </w:r>
-      <w:r>
-        <w:rPr>
-          <w:rStyle w:val="VerbatimChar"/>
-        </w:rPr>
-        <w:t xml:space="preserve">Universal Time (UTC) or Greenwich Mean Time (GMT) and meets [Assignment: organization-defined granularity of time measurement].</w:t>
-      </w:r>
-    </w:p>
-    <w:p>
-      <w:pPr>
-        <w:pStyle w:val="FirstParagraph"/>
-      </w:pPr>
-      <w:r>
-        <w:rPr>
-          <w:b/>
-        </w:rPr>
-        <w:t xml:space="preserve">Status:</w:t>
-      </w:r>
-      <w:r>
-        <w:t xml:space="preserve"> </w:t>
-      </w:r>
-      <w:r>
-        <w:t xml:space="preserve">Complete</w:t>
-      </w:r>
-    </w:p>
-    <w:p>
-      <w:pPr>
-        <w:pStyle w:val="Heading5"/>
-      </w:pPr>
-      <w:bookmarkStart w:id="60" w:name="project-1"/>
-      <w:r>
-        <w:t xml:space="preserve">Project</w:t>
-      </w:r>
-      <w:bookmarkEnd w:id="60"/>
-    </w:p>
-    <w:p>
-      <w:pPr>
-        <w:pStyle w:val="FirstParagraph"/>
-      </w:pPr>
-      <w:r>
-        <w:t xml:space="preserve">The Project system clocks are synchronized system-wide and provide time stamps with audit records.</w:t>
-      </w:r>
-    </w:p>
-    <w:p>
-      <w:pPr>
-        <w:pStyle w:val="Heading4"/>
-      </w:pPr>
-      <w:bookmarkStart w:id="61" w:name="a-3"/>
-      <w:r>
-        <w:t xml:space="preserve">a</w:t>
-      </w:r>
-      <w:bookmarkEnd w:id="61"/>
-    </w:p>
-    <w:p>
-      <w:pPr>
-        <w:pStyle w:val="Heading5"/>
-      </w:pPr>
-      <w:bookmarkStart w:id="62" w:name="aws-6"/>
-      <w:r>
-        <w:t xml:space="preserve">AWS</w:t>
-      </w:r>
-      <w:bookmarkEnd w:id="62"/>
-    </w:p>
-    <w:p>
-      <w:pPr>
-        <w:pStyle w:val="FirstParagraph"/>
-      </w:pPr>
-      <w:r>
-        <w:t xml:space="preserve">AWS includes the Amazon Time Sync Service. Running over Network Time Protocol (NTP), this service synchronizes the time on AWS instances using redundant satellite-connected and atomic clocks in all public AWS regions. The Amazon Time Sync Service provides accurate time stamp data to the following audit methods: - AWS CloudTrail logging - Amazon S3 bucket logging - Elastic Load Balancing (ELB) logging - Amazon RDS MySQL error logging</w:t>
-      </w:r>
-    </w:p>
-    <w:p>
-      <w:pPr>
-        <w:pStyle w:val="Heading4"/>
-      </w:pPr>
-      <w:bookmarkStart w:id="63" w:name="b-2"/>
-      <w:r>
-        <w:t xml:space="preserve">b</w:t>
-      </w:r>
-      <w:bookmarkEnd w:id="63"/>
-    </w:p>
-    <w:p>
-      <w:pPr>
-        <w:pStyle w:val="Heading5"/>
-      </w:pPr>
-      <w:bookmarkStart w:id="64" w:name="aws-7"/>
-      <w:r>
-        <w:t xml:space="preserve">AWS</w:t>
-      </w:r>
-      <w:bookmarkEnd w:id="64"/>
-    </w:p>
-    <w:p>
-      <w:pPr>
-        <w:pStyle w:val="FirstParagraph"/>
-      </w:pPr>
-      <w:r>
-        <w:t xml:space="preserve">The Amazon Time Sync Service provides accurate time stamp data to the following audit methods: - AWS CloudTrail logging - Amazon S3 bucket logging - Elastic Load Balancing (ELB) logging - Amazon RDS MySQL error logging</w:t>
-      </w:r>
-    </w:p>
-    <w:p>
-      <w:pPr>
-        <w:pStyle w:val="BodyText"/>
-      </w:pPr>
-      <w:r>
-        <w:t xml:space="preserve">Time stamps are recorded as specified in the ISO 8601 standard. ISO 8601 represents local time (with the location unspecified), as UTC, or as an offset from UTC.</w:t>
-      </w:r>
-    </w:p>
-    <w:p>
-      <w:pPr>
-        <w:pStyle w:val="Heading3"/>
-      </w:pPr>
-      <w:bookmarkStart w:id="65" w:name="au-9-protection-of-audit-information"/>
-      <w:r>
-        <w:t xml:space="preserve">AU-9: Protection Of Audit Information</w:t>
-      </w:r>
-      <w:bookmarkEnd w:id="65"/>
-    </w:p>
-    <w:p>
-      <w:pPr>
-        <w:pStyle w:val="SourceCode"/>
-      </w:pPr>
-      <w:r>
-        <w:rPr>
-          <w:rStyle w:val="VerbatimChar"/>
-        </w:rPr>
-        <w:t xml:space="preserve">The information system protects audit information and audit tools from unauthorized access, modification, and deletion.</w:t>
-      </w:r>
-    </w:p>
-    <w:p>
-      <w:pPr>
-        <w:pStyle w:val="FirstParagraph"/>
-      </w:pPr>
-      <w:r>
-        <w:rPr>
-          <w:b/>
-        </w:rPr>
-        <w:t xml:space="preserve">Status:</w:t>
-      </w:r>
-      <w:r>
-        <w:t xml:space="preserve"> </w:t>
-      </w:r>
-      <w:r>
-        <w:t xml:space="preserve">Complete</w:t>
-      </w:r>
-    </w:p>
-    <w:p>
-      <w:pPr>
-        <w:pStyle w:val="Heading5"/>
-      </w:pPr>
-      <w:bookmarkStart w:id="66" w:name="aws-8"/>
-      <w:r>
-        <w:t xml:space="preserve">AWS</w:t>
-      </w:r>
-      <w:bookmarkEnd w:id="66"/>
-    </w:p>
-    <w:p>
-      <w:pPr>
-        <w:pStyle w:val="FirstParagraph"/>
-      </w:pPr>
-      <w:r>
-        <w:t xml:space="preserve">Access to audit data and tools is determined by access control policies for IAM groups and roles. Only users assigned to IAM groups and roles with access to audit data and tools can access them. Additionally, AWS uses server-side encryption on Amazon S3 bucket logs, and maintains them as read-only files.</w:t>
-      </w:r>
-    </w:p>
-    <w:p>
-      <w:pPr>
-        <w:pStyle w:val="Heading5"/>
-      </w:pPr>
-      <w:bookmarkStart w:id="67" w:name="civicactions-7"/>
-      <w:r>
-        <w:t xml:space="preserve">CivicActions</w:t>
-      </w:r>
-      <w:bookmarkEnd w:id="67"/>
-    </w:p>
-    <w:p>
-      <w:pPr>
-        <w:pStyle w:val="FirstParagraph"/>
-      </w:pPr>
-      <w:r>
-        <w:t xml:space="preserve">CivicActions ensures that audit logs are created, stored and maintained. Developers who have been assigned as members of the CivicActions Security Office are the only CivicActions personnel with logical permission to access and review audit logs.</w:t>
-      </w:r>
-    </w:p>
-    <w:p>
-      <w:pPr>
-        <w:pStyle w:val="Heading3"/>
-      </w:pPr>
-      <w:bookmarkStart w:id="68" w:name="au-11-audit-record-retention"/>
-      <w:r>
-        <w:t xml:space="preserve">AU-11: Audit Record Retention</w:t>
-      </w:r>
-      <w:bookmarkEnd w:id="68"/>
-    </w:p>
-    <w:p>
-      <w:pPr>
-        <w:pStyle w:val="SourceCode"/>
-      </w:pPr>
-      <w:r>
-        <w:rPr>
-          <w:rStyle w:val="VerbatimChar"/>
-        </w:rPr>
-        <w:t xml:space="preserve">The organization retains audit records for [Assignment: organization-defined time period consistent with records retention policy] to provide support for after-the-fact investigations of security incidents and to meet regulatory and organizational information retention requirements.</w:t>
-      </w:r>
-    </w:p>
-    <w:p>
-      <w:pPr>
-        <w:pStyle w:val="FirstParagraph"/>
-      </w:pPr>
-      <w:r>
-        <w:rPr>
-          <w:b/>
-        </w:rPr>
-        <w:t xml:space="preserve">Status:</w:t>
-      </w:r>
-      <w:r>
-        <w:t xml:space="preserve"> </w:t>
-      </w:r>
-      <w:r>
-        <w:t xml:space="preserve">Complete</w:t>
-      </w:r>
-    </w:p>
-    <w:p>
-      <w:pPr>
-        <w:pStyle w:val="Heading5"/>
-      </w:pPr>
-      <w:bookmarkStart w:id="69" w:name="aws-9"/>
-      <w:r>
-        <w:t xml:space="preserve">AWS</w:t>
-      </w:r>
-      <w:bookmarkEnd w:id="69"/>
-    </w:p>
-    <w:p>
-      <w:pPr>
-        <w:pStyle w:val="FirstParagraph"/>
-      </w:pPr>
-      <w:r>
-        <w:t xml:space="preserve">AWS CloudTrail logs are stored in an Amazon S3 bucket, which dynamically allocates storage capacity to support continuous collection and storage of AWS CloudTrail log data. The storage capacity supports indefinite retention, but with 7 year retention specified, and migration to Amazon Glacier after 90 days in AWS regions where Glacier is available.</w:t>
-      </w:r>
-    </w:p>
-    <w:p>
-      <w:pPr>
-        <w:pStyle w:val="Heading5"/>
-      </w:pPr>
-      <w:bookmarkStart w:id="70" w:name="civicactions-8"/>
-      <w:r>
-        <w:t xml:space="preserve">CivicActions</w:t>
-      </w:r>
-      <w:bookmarkEnd w:id="70"/>
-    </w:p>
-    <w:p>
-      <w:pPr>
-        <w:pStyle w:val="FirstParagraph"/>
-      </w:pPr>
-      <w:r>
-        <w:t xml:space="preserve">CivicActions audits events from the application, database, and hosting environment, and retains these records for at least 180 days.</w:t>
-      </w:r>
-    </w:p>
-    <w:p>
-      <w:pPr>
-        <w:pStyle w:val="Heading3"/>
-      </w:pPr>
-      <w:bookmarkStart w:id="71" w:name="au-12-audit-generation"/>
-      <w:r>
-        <w:t xml:space="preserve">AU-12: Audit Generation</w:t>
-      </w:r>
-      <w:bookmarkEnd w:id="71"/>
-    </w:p>
-    <w:p>
-      <w:pPr>
-        <w:pStyle w:val="SourceCode"/>
-      </w:pPr>
-      <w:r>
-        <w:rPr>
-          <w:rStyle w:val="VerbatimChar"/>
-        </w:rPr>
-        <w:t xml:space="preserve">The information system:</w:t>
-      </w:r>
-      <w:r>
-        <w:br/>
-      </w:r>
-      <w:r>
-        <w:rPr>
-          <w:rStyle w:val="VerbatimChar"/>
-        </w:rPr>
-        <w:t xml:space="preserve">  a.  Provides audit record generation capability for the auditable events defined</w:t>
-      </w:r>
-      <w:r>
-        <w:br/>
-      </w:r>
-      <w:r>
-        <w:rPr>
-          <w:rStyle w:val="VerbatimChar"/>
-        </w:rPr>
-        <w:t xml:space="preserve">in AU-2 a. at [Assignment: organization-defined information system components];</w:t>
-      </w:r>
-      <w:r>
-        <w:br/>
-      </w:r>
-      <w:r>
-        <w:rPr>
-          <w:rStyle w:val="VerbatimChar"/>
-        </w:rPr>
-        <w:t xml:space="preserve">  b.  Allows [Assignment: organization-defined personnel or roles] to select which</w:t>
-      </w:r>
-      <w:r>
-        <w:br/>
-      </w:r>
-      <w:r>
-        <w:rPr>
-          <w:rStyle w:val="VerbatimChar"/>
-        </w:rPr>
-        <w:t xml:space="preserve">auditable events are to be audited by specific components of the information system; and</w:t>
-      </w:r>
-      <w:r>
-        <w:br/>
-      </w:r>
-      <w:r>
-        <w:rPr>
-          <w:rStyle w:val="VerbatimChar"/>
-        </w:rPr>
-        <w:t xml:space="preserve">  c.  Generates audit records for the events defined in AU-2 d. with the content</w:t>
-      </w:r>
-      <w:r>
-        <w:br/>
-      </w:r>
-      <w:r>
-        <w:rPr>
-          <w:rStyle w:val="VerbatimChar"/>
-        </w:rPr>
-        <w:t xml:space="preserve">defined in AU-3.</w:t>
-      </w:r>
-    </w:p>
-    <w:p>
-      <w:pPr>
-        <w:pStyle w:val="FirstParagraph"/>
-      </w:pPr>
-      <w:r>
-        <w:rPr>
-          <w:b/>
-        </w:rPr>
-        <w:t xml:space="preserve">Status:</w:t>
-      </w:r>
-      <w:r>
-        <w:t xml:space="preserve"> </w:t>
-      </w:r>
-      <w:r>
-        <w:t xml:space="preserve">Complete</w:t>
-      </w:r>
-    </w:p>
-    <w:p>
-      <w:pPr>
-        <w:pStyle w:val="Heading4"/>
-      </w:pPr>
-      <w:bookmarkStart w:id="72" w:name="a-4"/>
-      <w:r>
-        <w:t xml:space="preserve">a</w:t>
-      </w:r>
-      <w:bookmarkEnd w:id="72"/>
-    </w:p>
-    <w:p>
-      <w:pPr>
-        <w:pStyle w:val="Heading5"/>
-      </w:pPr>
-      <w:bookmarkStart w:id="73" w:name="aws-10"/>
-      <w:r>
-        <w:t xml:space="preserve">AWS</w:t>
-      </w:r>
-      <w:bookmarkEnd w:id="73"/>
-    </w:p>
-    <w:p>
-      <w:pPr>
-        <w:pStyle w:val="FirstParagraph"/>
-      </w:pPr>
-      <w:r>
-        <w:t xml:space="preserve">In this architecture, AWS CloudTrail, Amazon S3 bucket logging, Elastic Load Balancing (ELB) logging, and Amazon RDS MySQL error logging are enabled, but initial Amazon EC2 instances launched by this deployment (bastion host, application servers, proxy servers, and any Amazon EC2-based NAT servers) do not have auditing enabled within the OS, as these are for example purposes only.</w:t>
-      </w:r>
-    </w:p>
-    <w:p>
-      <w:pPr>
-        <w:pStyle w:val="BodyText"/>
-      </w:pPr>
-      <w:r>
-        <w:t xml:space="preserve">AWS built-in features of logging mechanisms provide the audit record generation capability for the auditable events defined in AU-2a. by logging all security-relevant IAM user and API activities which address AWS infrastructure components (AWS Products and services), ELB</w:t>
-      </w:r>
-    </w:p>
-    <w:p>
-      <w:pPr>
-        <w:pStyle w:val="Heading5"/>
-      </w:pPr>
-      <w:bookmarkStart w:id="74" w:name="civicactions-9"/>
-      <w:r>
-        <w:t xml:space="preserve">CivicActions</w:t>
-      </w:r>
-      <w:bookmarkEnd w:id="74"/>
-    </w:p>
-    <w:p>
-      <w:pPr>
-        <w:pStyle w:val="FirstParagraph"/>
-      </w:pPr>
-      <w:r>
-        <w:t xml:space="preserve">CivicActions ensures audit records are generated for its web and event logs as required in AU-2 and AU-3 for servers, application, database, and network components.</w:t>
-      </w:r>
-    </w:p>
-    <w:p>
-      <w:pPr>
-        <w:pStyle w:val="Heading4"/>
-      </w:pPr>
-      <w:bookmarkStart w:id="75" w:name="b-3"/>
-      <w:r>
-        <w:t xml:space="preserve">b</w:t>
-      </w:r>
-      <w:bookmarkEnd w:id="75"/>
-    </w:p>
-    <w:p>
-      <w:pPr>
-        <w:pStyle w:val="Heading5"/>
-      </w:pPr>
-      <w:bookmarkStart w:id="76" w:name="aws-11"/>
-      <w:r>
-        <w:t xml:space="preserve">AWS</w:t>
-      </w:r>
-      <w:bookmarkEnd w:id="76"/>
-    </w:p>
-    <w:p>
-      <w:pPr>
-        <w:pStyle w:val="FirstParagraph"/>
-      </w:pPr>
-      <w:r>
-        <w:t xml:space="preserve">In this architecture, AWS CloudTrail, Amazon S3 bucket logging, Elastic Load Balancing (ELB) logging, and Amazon RDS MySQL error logging are enabled AWS CloudTrail is enabled to log all available API events automatically within the AWS infrastructure and Amazon S3 bucket logging is enabled to log bucket activity.</w:t>
-      </w:r>
-    </w:p>
-    <w:p>
-      <w:pPr>
-        <w:pStyle w:val="BodyText"/>
-      </w:pPr>
-      <w:r>
-        <w:t xml:space="preserve">AWS built-in features of Identity and Access Management (IAM) allows policy to be applied to privileged users for administrator/audit access, allowing them to modify Amazon CloudWatch alarms, AWS Config rules, and Amazon S3 bucket logging to select the CloudTrail and Amazon S3 events that are to cause notification, alerting and automated reaction.</w:t>
-      </w:r>
-    </w:p>
-    <w:p>
-      <w:pPr>
-        <w:pStyle w:val="Heading5"/>
-      </w:pPr>
-      <w:bookmarkStart w:id="77" w:name="civicactions-10"/>
-      <w:r>
-        <w:t xml:space="preserve">CivicActions</w:t>
-      </w:r>
-      <w:bookmarkEnd w:id="77"/>
-    </w:p>
-    <w:p>
-      <w:pPr>
-        <w:pStyle w:val="FirstParagraph"/>
-      </w:pPr>
-      <w:r>
-        <w:t xml:space="preserve">The selected auditable events described in AU-2 are coordinated by CivicActions internal admins and client security/operations officers for each component of the production system.</w:t>
-      </w:r>
-    </w:p>
-    <w:p>
-      <w:pPr>
-        <w:pStyle w:val="Heading4"/>
-      </w:pPr>
-      <w:bookmarkStart w:id="78" w:name="c-1"/>
-      <w:r>
-        <w:t xml:space="preserve">c</w:t>
-      </w:r>
-      <w:bookmarkEnd w:id="78"/>
-    </w:p>
-    <w:p>
-      <w:pPr>
-        <w:pStyle w:val="Heading5"/>
-      </w:pPr>
-      <w:bookmarkStart w:id="79" w:name="aws-12"/>
-      <w:r>
-        <w:t xml:space="preserve">AWS</w:t>
-      </w:r>
-      <w:bookmarkEnd w:id="79"/>
-    </w:p>
-    <w:p>
-      <w:pPr>
-        <w:pStyle w:val="FirstParagraph"/>
-      </w:pPr>
-      <w:r>
-        <w:t xml:space="preserve">In this architecture, AWS CloudTrail, Amazon S3 bucket logging, Elastic Load Balancing (ELB) logging, and Amazon RDS MySQL error logging are enabled. However, the initial Amazon EC2 instances launched by this deployment (bastion host, application servers, proxy servers, and any Amazon EC2-based NAT servers) DO NOT have any auditing enabled within the OS, as these are in place for example purposes only.</w:t>
-      </w:r>
-    </w:p>
-    <w:p>
-      <w:pPr>
-        <w:pStyle w:val="BodyText"/>
-      </w:pPr>
-      <w:r>
-        <w:t xml:space="preserve">AWS built-in features of native logging generates audit records with the content defined in AU-3.</w:t>
-      </w:r>
-    </w:p>
-    <w:p>
-      <w:pPr>
-        <w:pStyle w:val="BodyText"/>
-      </w:pPr>
-      <w:r>
-        <w:t xml:space="preserve">AWS logging information: - AWS native logging: https://aws.amazon.com/answers/logging/aws-native-security-logging-capabilities/ - AWS CloudTrail logs: http://docs.aws.amazon.com/awscloudtrail/latest/userguide/cloudtrail-event-reference.html - Amazon S3 bucket logs: http://docs.aws.amazon.com/amazons3/latest/dev/ServerLogs.html - ELB logs: http://docs.aws.amazon.com/elasticloadbalancing/latest/application/load-balancer-access-logs.html</w:t>
-      </w:r>
-      <w:r>
-        <w:t xml:space="preserve"> </w:t>
-      </w:r>
-      <w:r>
-        <w:t xml:space="preserve">http://docs.aws.amazon.com/elasticloadbalancing/latest/classic/access-log-collection.html</w:t>
-      </w:r>
-      <w:r>
-        <w:t xml:space="preserve"> </w:t>
-      </w:r>
-      <w:r>
-        <w:t xml:space="preserve">- Amazon RDS logs: http://docs.aws.amazon.com/amazonrds/latest/UserGuide/USER_LogAccess.html</w:t>
+    </w:p>
+    <w:p>
+      <w:pPr>
+        <w:numPr>
+          <w:numId w:val="1014"/>
+          <w:ilvl w:val="0"/>
+        </w:numPr>
+      </w:pPr>
+      <w:r>
+        <w:t xml:space="preserve">Amazon RDS logs: http://docs.aws.amazon.com/amazonrds/latest/UserGuide/USER_LogAccess.html</w:t>
       </w:r>
     </w:p>
     <w:p>
@@ -2319,6 +2778,109 @@
 <file path=word/numbering.xml><?xml version="1.0" encoding="utf-8"?>
 <w:numbering xmlns:w="http://schemas.openxmlformats.org/wordprocessingml/2006/main">
   <w:abstractNum w:abstractNumId="990">
+    <w:nsid w:val="170cd2de"/>
+    <w:multiLevelType w:val="multilevel"/>
+    <w:lvl w:ilvl="0">
+      <w:numFmt w:val="bullet"/>
+      <w:lvlText w:val=" "/>
+      <w:lvlJc w:val="left"/>
+      <w:pPr>
+        <w:tabs>
+          <w:tab w:val="num" w:pos="0"/>
+        </w:tabs>
+        <w:ind w:left="480" w:hanging="480"/>
+      </w:pPr>
+    </w:lvl>
+    <w:lvl w:ilvl="1">
+      <w:numFmt w:val="bullet"/>
+      <w:lvlText w:val=" "/>
+      <w:lvlJc w:val="left"/>
+      <w:pPr>
+        <w:tabs>
+          <w:tab w:val="num" w:pos="720"/>
+        </w:tabs>
+        <w:ind w:left="1200" w:hanging="480"/>
+      </w:pPr>
+    </w:lvl>
+    <w:lvl w:ilvl="2">
+      <w:numFmt w:val="bullet"/>
+      <w:lvlText w:val=" "/>
+      <w:lvlJc w:val="left"/>
+      <w:pPr>
+        <w:tabs>
+          <w:tab w:val="num" w:pos="1440"/>
+        </w:tabs>
+        <w:ind w:left="1920" w:hanging="480"/>
+      </w:pPr>
+    </w:lvl>
+    <w:lvl w:ilvl="3">
+      <w:numFmt w:val="bullet"/>
+      <w:lvlText w:val=" "/>
+      <w:lvlJc w:val="left"/>
+      <w:pPr>
+        <w:tabs>
+          <w:tab w:val="num" w:pos="2160"/>
+        </w:tabs>
+        <w:ind w:left="2640" w:hanging="480"/>
+      </w:pPr>
+    </w:lvl>
+    <w:lvl w:ilvl="4">
+      <w:numFmt w:val="bullet"/>
+      <w:lvlText w:val=" "/>
+      <w:lvlJc w:val="left"/>
+      <w:pPr>
+        <w:tabs>
+          <w:tab w:val="num" w:pos="2880"/>
+        </w:tabs>
+        <w:ind w:left="3360" w:hanging="480"/>
+      </w:pPr>
+    </w:lvl>
+    <w:lvl w:ilvl="5">
+      <w:numFmt w:val="bullet"/>
+      <w:lvlText w:val=" "/>
+      <w:lvlJc w:val="left"/>
+      <w:pPr>
+        <w:tabs>
+          <w:tab w:val="num" w:pos="3600"/>
+        </w:tabs>
+        <w:ind w:left="4080" w:hanging="480"/>
+      </w:pPr>
+    </w:lvl>
+    <w:lvl w:ilvl="6">
+      <w:numFmt w:val="bullet"/>
+      <w:lvlText w:val=" "/>
+      <w:lvlJc w:val="left"/>
+      <w:pPr>
+        <w:tabs>
+          <w:tab w:val="num" w:pos="4320"/>
+        </w:tabs>
+        <w:ind w:left="4800" w:hanging="480"/>
+      </w:pPr>
+    </w:lvl>
+    <w:lvl w:ilvl="7">
+      <w:numFmt w:val="bullet"/>
+      <w:lvlText w:val=" "/>
+      <w:lvlJc w:val="left"/>
+      <w:pPr>
+        <w:tabs>
+          <w:tab w:val="num" w:pos="5040"/>
+        </w:tabs>
+        <w:ind w:left="5520" w:hanging="480"/>
+      </w:pPr>
+    </w:lvl>
+    <w:lvl w:ilvl="8">
+      <w:numFmt w:val="bullet"/>
+      <w:lvlText w:val=" "/>
+      <w:lvlJc w:val="left"/>
+      <w:pPr>
+        <w:tabs>
+          <w:tab w:val="num" w:pos="5760"/>
+        </w:tabs>
+        <w:ind w:left="6240" w:hanging="480"/>
+      </w:pPr>
+    </w:lvl>
+  </w:abstractNum>
+  <w:abstractNum w:abstractNumId="990">
     <w:nsid w:val="2c1ae401"/>
     <w:multiLevelType w:val="multilevel"/>
     <w:lvl w:ilvl="0">
@@ -2524,6 +3086,9 @@
       </w:pPr>
     </w:lvl>
   </w:abstractNum>
+  <w:num w:numId="1000">
+    <w:abstractNumId w:val="990"/>
+  </w:num>
   <w:num w:numId="1000">
     <w:abstractNumId w:val="990"/>
   </w:num>
@@ -2537,6 +3102,36 @@
     <w:abstractNumId w:val="991"/>
   </w:num>
   <w:num w:numId="1004">
+    <w:abstractNumId w:val="991"/>
+  </w:num>
+  <w:num w:numId="1005">
+    <w:abstractNumId w:val="991"/>
+  </w:num>
+  <w:num w:numId="1006">
+    <w:abstractNumId w:val="991"/>
+  </w:num>
+  <w:num w:numId="1007">
+    <w:abstractNumId w:val="991"/>
+  </w:num>
+  <w:num w:numId="1008">
+    <w:abstractNumId w:val="991"/>
+  </w:num>
+  <w:num w:numId="1009">
+    <w:abstractNumId w:val="991"/>
+  </w:num>
+  <w:num w:numId="1010">
+    <w:abstractNumId w:val="991"/>
+  </w:num>
+  <w:num w:numId="1011">
+    <w:abstractNumId w:val="991"/>
+  </w:num>
+  <w:num w:numId="1012">
+    <w:abstractNumId w:val="991"/>
+  </w:num>
+  <w:num w:numId="1013">
+    <w:abstractNumId w:val="991"/>
+  </w:num>
+  <w:num w:numId="1014">
     <w:abstractNumId w:val="991"/>
   </w:num>
 </w:numbering>
@@ -2682,7 +3277,7 @@
       <w:rFonts w:asciiTheme="majorHAnsi" w:eastAsiaTheme="majorEastAsia" w:hAnsiTheme="majorHAnsi" w:cstheme="majorBidi"/>
       <w:b/>
       <w:bCs/>
-      <w:color w:val="4F81BD" w:themeColor="accent1"/>
+      <w:color w:val="345A8A" w:themeColor="accent1" w:themeShade="B5"/>
       <w:sz w:val="32"/>
       <w:szCs w:val="32"/>
     </w:rPr>
@@ -2705,8 +3300,8 @@
       <w:b/>
       <w:bCs/>
       <w:color w:val="4F81BD" w:themeColor="accent1"/>
-      <w:sz w:val="28"/>
-      <w:szCs w:val="28"/>
+      <w:sz w:val="32"/>
+      <w:szCs w:val="32"/>
     </w:rPr>
   </w:style>
   <w:style w:type="paragraph" w:styleId="Heading3">
@@ -2727,8 +3322,8 @@
       <w:b/>
       <w:bCs/>
       <w:color w:val="4F81BD" w:themeColor="accent1"/>
-      <w:sz w:val="24"/>
-      <w:szCs w:val="24"/>
+      <w:sz w:val="28"/>
+      <w:szCs w:val="28"/>
     </w:rPr>
   </w:style>
   <w:style w:type="paragraph" w:styleId="Heading4">
@@ -2746,7 +3341,7 @@
     </w:pPr>
     <w:rPr>
       <w:rFonts w:asciiTheme="majorHAnsi" w:eastAsiaTheme="majorEastAsia" w:hAnsiTheme="majorHAnsi" w:cstheme="majorBidi"/>
-      <w:i/>
+      <w:b/>
       <w:bCs/>
       <w:color w:val="4F81BD" w:themeColor="accent1"/>
       <w:sz w:val="24"/>
@@ -2768,6 +3363,7 @@
     </w:pPr>
     <w:rPr>
       <w:rFonts w:asciiTheme="majorHAnsi" w:eastAsiaTheme="majorEastAsia" w:hAnsiTheme="majorHAnsi" w:cstheme="majorBidi"/>
+      <w:i/>
       <w:iCs/>
       <w:color w:val="4F81BD" w:themeColor="accent1"/>
       <w:sz w:val="24"/>
@@ -2863,8 +3459,14 @@
     <w:qFormat/>
     <w:pPr>
       <w:spacing w:before="100" w:after="100"/>
-      <w:ind w:firstLine="0" w:left="480" w:right="480"/>
+      <w:ind w:firstLine="0"/>
     </w:pPr>
+    <w:rPr>
+      <w:rFonts w:asciiTheme="majorHAnsi" w:eastAsiaTheme="majorEastAsia" w:hAnsiTheme="majorHAnsi" w:cstheme="majorBidi"/>
+      <w:bCs/>
+      <w:sz w:val="20"/>
+      <w:szCs w:val="20"/>
+    </w:rPr>
   </w:style>
   <w:style w:type="paragraph" w:styleId="FootnoteText">
     <w:name w:val="Footnote Text"/>

</xml_diff>